<commit_message>
ajout diagramme use case dans mémoire et importation image UML
</commit_message>
<xml_diff>
--- a/mémoire/brouillon3_memoire.docx
+++ b/mémoire/brouillon3_memoire.docx
@@ -746,7 +746,7 @@
           <w:r>
             <w:fldChar w:fldCharType="separate"/>
           </w:r>
-          <w:hyperlink w:anchor="_Toc141306290" w:history="1">
+          <w:hyperlink w:anchor="_Toc141773291" w:history="1">
             <w:r>
               <w:rPr>
                 <w:rStyle w:val="Lienhypertexte"/>
@@ -773,7 +773,7 @@
                 <w:noProof/>
                 <w:webHidden/>
               </w:rPr>
-              <w:instrText xml:space="preserve"> PAGEREF _Toc141306290 \h </w:instrText>
+              <w:instrText xml:space="preserve"> PAGEREF _Toc141773291 \h </w:instrText>
             </w:r>
             <w:r>
               <w:rPr>
@@ -816,7 +816,7 @@
               <w:lang w:eastAsia="fr-FR"/>
             </w:rPr>
           </w:pPr>
-          <w:hyperlink w:anchor="_Toc141306291" w:history="1">
+          <w:hyperlink w:anchor="_Toc141773292" w:history="1">
             <w:r>
               <w:rPr>
                 <w:rStyle w:val="Lienhypertexte"/>
@@ -843,7 +843,7 @@
                 <w:noProof/>
                 <w:webHidden/>
               </w:rPr>
-              <w:instrText xml:space="preserve"> PAGEREF _Toc141306291 \h </w:instrText>
+              <w:instrText xml:space="preserve"> PAGEREF _Toc141773292 \h </w:instrText>
             </w:r>
             <w:r>
               <w:rPr>
@@ -886,7 +886,7 @@
               <w:lang w:eastAsia="fr-FR"/>
             </w:rPr>
           </w:pPr>
-          <w:hyperlink w:anchor="_Toc141306292" w:history="1">
+          <w:hyperlink w:anchor="_Toc141773293" w:history="1">
             <w:r>
               <w:rPr>
                 <w:rStyle w:val="Lienhypertexte"/>
@@ -913,7 +913,7 @@
                 <w:noProof/>
                 <w:webHidden/>
               </w:rPr>
-              <w:instrText xml:space="preserve"> PAGEREF _Toc141306292 \h </w:instrText>
+              <w:instrText xml:space="preserve"> PAGEREF _Toc141773293 \h </w:instrText>
             </w:r>
             <w:r>
               <w:rPr>
@@ -956,7 +956,7 @@
               <w:lang w:eastAsia="fr-FR"/>
             </w:rPr>
           </w:pPr>
-          <w:hyperlink w:anchor="_Toc141306293" w:history="1">
+          <w:hyperlink w:anchor="_Toc141773294" w:history="1">
             <w:r>
               <w:rPr>
                 <w:rStyle w:val="Lienhypertexte"/>
@@ -983,7 +983,7 @@
                 <w:noProof/>
                 <w:webHidden/>
               </w:rPr>
-              <w:instrText xml:space="preserve"> PAGEREF _Toc141306293 \h </w:instrText>
+              <w:instrText xml:space="preserve"> PAGEREF _Toc141773294 \h </w:instrText>
             </w:r>
             <w:r>
               <w:rPr>
@@ -1026,7 +1026,7 @@
               <w:lang w:eastAsia="fr-FR"/>
             </w:rPr>
           </w:pPr>
-          <w:hyperlink w:anchor="_Toc141306294" w:history="1">
+          <w:hyperlink w:anchor="_Toc141773295" w:history="1">
             <w:r>
               <w:rPr>
                 <w:rStyle w:val="Lienhypertexte"/>
@@ -1053,7 +1053,7 @@
                 <w:noProof/>
                 <w:webHidden/>
               </w:rPr>
-              <w:instrText xml:space="preserve"> PAGEREF _Toc141306294 \h </w:instrText>
+              <w:instrText xml:space="preserve"> PAGEREF _Toc141773295 \h </w:instrText>
             </w:r>
             <w:r>
               <w:rPr>
@@ -1096,7 +1096,7 @@
               <w:lang w:eastAsia="fr-FR"/>
             </w:rPr>
           </w:pPr>
-          <w:hyperlink w:anchor="_Toc141306295" w:history="1">
+          <w:hyperlink w:anchor="_Toc141773296" w:history="1">
             <w:r>
               <w:rPr>
                 <w:rStyle w:val="Lienhypertexte"/>
@@ -1123,7 +1123,7 @@
                 <w:noProof/>
                 <w:webHidden/>
               </w:rPr>
-              <w:instrText xml:space="preserve"> PAGEREF _Toc141306295 \h </w:instrText>
+              <w:instrText xml:space="preserve"> PAGEREF _Toc141773296 \h </w:instrText>
             </w:r>
             <w:r>
               <w:rPr>
@@ -1166,7 +1166,7 @@
               <w:lang w:eastAsia="fr-FR"/>
             </w:rPr>
           </w:pPr>
-          <w:hyperlink w:anchor="_Toc141306296" w:history="1">
+          <w:hyperlink w:anchor="_Toc141773297" w:history="1">
             <w:r>
               <w:rPr>
                 <w:rStyle w:val="Lienhypertexte"/>
@@ -1193,7 +1193,7 @@
                 <w:noProof/>
                 <w:webHidden/>
               </w:rPr>
-              <w:instrText xml:space="preserve"> PAGEREF _Toc141306296 \h </w:instrText>
+              <w:instrText xml:space="preserve"> PAGEREF _Toc141773297 \h </w:instrText>
             </w:r>
             <w:r>
               <w:rPr>
@@ -1236,7 +1236,7 @@
               <w:lang w:eastAsia="fr-FR"/>
             </w:rPr>
           </w:pPr>
-          <w:hyperlink w:anchor="_Toc141306297" w:history="1">
+          <w:hyperlink w:anchor="_Toc141773298" w:history="1">
             <w:r>
               <w:rPr>
                 <w:rStyle w:val="Lienhypertexte"/>
@@ -1263,7 +1263,7 @@
                 <w:noProof/>
                 <w:webHidden/>
               </w:rPr>
-              <w:instrText xml:space="preserve"> PAGEREF _Toc141306297 \h </w:instrText>
+              <w:instrText xml:space="preserve"> PAGEREF _Toc141773298 \h </w:instrText>
             </w:r>
             <w:r>
               <w:rPr>
@@ -1306,7 +1306,7 @@
               <w:lang w:eastAsia="fr-FR"/>
             </w:rPr>
           </w:pPr>
-          <w:hyperlink w:anchor="_Toc141306298" w:history="1">
+          <w:hyperlink w:anchor="_Toc141773299" w:history="1">
             <w:r>
               <w:rPr>
                 <w:rStyle w:val="Lienhypertexte"/>
@@ -1333,7 +1333,7 @@
                 <w:noProof/>
                 <w:webHidden/>
               </w:rPr>
-              <w:instrText xml:space="preserve"> PAGEREF _Toc141306298 \h </w:instrText>
+              <w:instrText xml:space="preserve"> PAGEREF _Toc141773299 \h </w:instrText>
             </w:r>
             <w:r>
               <w:rPr>
@@ -1376,7 +1376,7 @@
               <w:lang w:eastAsia="fr-FR"/>
             </w:rPr>
           </w:pPr>
-          <w:hyperlink w:anchor="_Toc141306299" w:history="1">
+          <w:hyperlink w:anchor="_Toc141773300" w:history="1">
             <w:r>
               <w:rPr>
                 <w:rStyle w:val="Lienhypertexte"/>
@@ -1403,7 +1403,7 @@
                 <w:noProof/>
                 <w:webHidden/>
               </w:rPr>
-              <w:instrText xml:space="preserve"> PAGEREF _Toc141306299 \h </w:instrText>
+              <w:instrText xml:space="preserve"> PAGEREF _Toc141773300 \h </w:instrText>
             </w:r>
             <w:r>
               <w:rPr>
@@ -1446,7 +1446,7 @@
               <w:lang w:eastAsia="fr-FR"/>
             </w:rPr>
           </w:pPr>
-          <w:hyperlink w:anchor="_Toc141306300" w:history="1">
+          <w:hyperlink w:anchor="_Toc141773301" w:history="1">
             <w:r>
               <w:rPr>
                 <w:rStyle w:val="Lienhypertexte"/>
@@ -1473,7 +1473,7 @@
                 <w:noProof/>
                 <w:webHidden/>
               </w:rPr>
-              <w:instrText xml:space="preserve"> PAGEREF _Toc141306300 \h </w:instrText>
+              <w:instrText xml:space="preserve"> PAGEREF _Toc141773301 \h </w:instrText>
             </w:r>
             <w:r>
               <w:rPr>
@@ -1516,7 +1516,7 @@
               <w:lang w:eastAsia="fr-FR"/>
             </w:rPr>
           </w:pPr>
-          <w:hyperlink w:anchor="_Toc141306301" w:history="1">
+          <w:hyperlink w:anchor="_Toc141773302" w:history="1">
             <w:r>
               <w:rPr>
                 <w:rStyle w:val="Lienhypertexte"/>
@@ -1543,7 +1543,7 @@
                 <w:noProof/>
                 <w:webHidden/>
               </w:rPr>
-              <w:instrText xml:space="preserve"> PAGEREF _Toc141306301 \h </w:instrText>
+              <w:instrText xml:space="preserve"> PAGEREF _Toc141773302 \h </w:instrText>
             </w:r>
             <w:r>
               <w:rPr>
@@ -1586,7 +1586,7 @@
               <w:lang w:eastAsia="fr-FR"/>
             </w:rPr>
           </w:pPr>
-          <w:hyperlink w:anchor="_Toc141306302" w:history="1">
+          <w:hyperlink w:anchor="_Toc141773303" w:history="1">
             <w:r>
               <w:rPr>
                 <w:rStyle w:val="Lienhypertexte"/>
@@ -1613,7 +1613,7 @@
                 <w:noProof/>
                 <w:webHidden/>
               </w:rPr>
-              <w:instrText xml:space="preserve"> PAGEREF _Toc141306302 \h </w:instrText>
+              <w:instrText xml:space="preserve"> PAGEREF _Toc141773303 \h </w:instrText>
             </w:r>
             <w:r>
               <w:rPr>
@@ -1656,7 +1656,7 @@
               <w:lang w:eastAsia="fr-FR"/>
             </w:rPr>
           </w:pPr>
-          <w:hyperlink w:anchor="_Toc141306303" w:history="1">
+          <w:hyperlink w:anchor="_Toc141773304" w:history="1">
             <w:r>
               <w:rPr>
                 <w:rStyle w:val="Lienhypertexte"/>
@@ -1683,7 +1683,7 @@
                 <w:noProof/>
                 <w:webHidden/>
               </w:rPr>
-              <w:instrText xml:space="preserve"> PAGEREF _Toc141306303 \h </w:instrText>
+              <w:instrText xml:space="preserve"> PAGEREF _Toc141773304 \h </w:instrText>
             </w:r>
             <w:r>
               <w:rPr>
@@ -1726,7 +1726,7 @@
               <w:lang w:eastAsia="fr-FR"/>
             </w:rPr>
           </w:pPr>
-          <w:hyperlink w:anchor="_Toc141306304" w:history="1">
+          <w:hyperlink w:anchor="_Toc141773305" w:history="1">
             <w:r>
               <w:rPr>
                 <w:rStyle w:val="Lienhypertexte"/>
@@ -1753,7 +1753,7 @@
                 <w:noProof/>
                 <w:webHidden/>
               </w:rPr>
-              <w:instrText xml:space="preserve"> PAGEREF _Toc141306304 \h </w:instrText>
+              <w:instrText xml:space="preserve"> PAGEREF _Toc141773305 \h </w:instrText>
             </w:r>
             <w:r>
               <w:rPr>
@@ -1796,7 +1796,7 @@
               <w:lang w:eastAsia="fr-FR"/>
             </w:rPr>
           </w:pPr>
-          <w:hyperlink w:anchor="_Toc141306305" w:history="1">
+          <w:hyperlink w:anchor="_Toc141773306" w:history="1">
             <w:r>
               <w:rPr>
                 <w:rStyle w:val="Lienhypertexte"/>
@@ -1823,7 +1823,7 @@
                 <w:noProof/>
                 <w:webHidden/>
               </w:rPr>
-              <w:instrText xml:space="preserve"> PAGEREF _Toc141306305 \h </w:instrText>
+              <w:instrText xml:space="preserve"> PAGEREF _Toc141773306 \h </w:instrText>
             </w:r>
             <w:r>
               <w:rPr>
@@ -1866,7 +1866,7 @@
               <w:lang w:eastAsia="fr-FR"/>
             </w:rPr>
           </w:pPr>
-          <w:hyperlink w:anchor="_Toc141306306" w:history="1">
+          <w:hyperlink w:anchor="_Toc141773307" w:history="1">
             <w:r>
               <w:rPr>
                 <w:rStyle w:val="Lienhypertexte"/>
@@ -1893,7 +1893,7 @@
                 <w:noProof/>
                 <w:webHidden/>
               </w:rPr>
-              <w:instrText xml:space="preserve"> PAGEREF _Toc141306306 \h </w:instrText>
+              <w:instrText xml:space="preserve"> PAGEREF _Toc141773307 \h </w:instrText>
             </w:r>
             <w:r>
               <w:rPr>
@@ -1936,7 +1936,7 @@
               <w:lang w:eastAsia="fr-FR"/>
             </w:rPr>
           </w:pPr>
-          <w:hyperlink w:anchor="_Toc141306307" w:history="1">
+          <w:hyperlink w:anchor="_Toc141773308" w:history="1">
             <w:r>
               <w:rPr>
                 <w:rStyle w:val="Lienhypertexte"/>
@@ -1963,7 +1963,7 @@
                 <w:noProof/>
                 <w:webHidden/>
               </w:rPr>
-              <w:instrText xml:space="preserve"> PAGEREF _Toc141306307 \h </w:instrText>
+              <w:instrText xml:space="preserve"> PAGEREF _Toc141773308 \h </w:instrText>
             </w:r>
             <w:r>
               <w:rPr>
@@ -2006,7 +2006,7 @@
               <w:lang w:eastAsia="fr-FR"/>
             </w:rPr>
           </w:pPr>
-          <w:hyperlink w:anchor="_Toc141306308" w:history="1">
+          <w:hyperlink w:anchor="_Toc141773309" w:history="1">
             <w:r>
               <w:rPr>
                 <w:rStyle w:val="Lienhypertexte"/>
@@ -2033,7 +2033,7 @@
                 <w:noProof/>
                 <w:webHidden/>
               </w:rPr>
-              <w:instrText xml:space="preserve"> PAGEREF _Toc141306308 \h </w:instrText>
+              <w:instrText xml:space="preserve"> PAGEREF _Toc141773309 \h </w:instrText>
             </w:r>
             <w:r>
               <w:rPr>
@@ -2076,7 +2076,7 @@
               <w:lang w:eastAsia="fr-FR"/>
             </w:rPr>
           </w:pPr>
-          <w:hyperlink w:anchor="_Toc141306309" w:history="1">
+          <w:hyperlink w:anchor="_Toc141773310" w:history="1">
             <w:r>
               <w:rPr>
                 <w:rStyle w:val="Lienhypertexte"/>
@@ -2103,7 +2103,7 @@
                 <w:noProof/>
                 <w:webHidden/>
               </w:rPr>
-              <w:instrText xml:space="preserve"> PAGEREF _Toc141306309 \h </w:instrText>
+              <w:instrText xml:space="preserve"> PAGEREF _Toc141773310 \h </w:instrText>
             </w:r>
             <w:r>
               <w:rPr>
@@ -2146,7 +2146,7 @@
               <w:lang w:eastAsia="fr-FR"/>
             </w:rPr>
           </w:pPr>
-          <w:hyperlink w:anchor="_Toc141306310" w:history="1">
+          <w:hyperlink w:anchor="_Toc141773311" w:history="1">
             <w:r>
               <w:rPr>
                 <w:rStyle w:val="Lienhypertexte"/>
@@ -2173,7 +2173,7 @@
                 <w:noProof/>
                 <w:webHidden/>
               </w:rPr>
-              <w:instrText xml:space="preserve"> PAGEREF _Toc141306310 \h </w:instrText>
+              <w:instrText xml:space="preserve"> PAGEREF _Toc141773311 \h </w:instrText>
             </w:r>
             <w:r>
               <w:rPr>
@@ -2216,7 +2216,7 @@
               <w:lang w:eastAsia="fr-FR"/>
             </w:rPr>
           </w:pPr>
-          <w:hyperlink w:anchor="_Toc141306311" w:history="1">
+          <w:hyperlink w:anchor="_Toc141773312" w:history="1">
             <w:r>
               <w:rPr>
                 <w:rStyle w:val="Lienhypertexte"/>
@@ -2243,7 +2243,7 @@
                 <w:noProof/>
                 <w:webHidden/>
               </w:rPr>
-              <w:instrText xml:space="preserve"> PAGEREF _Toc141306311 \h </w:instrText>
+              <w:instrText xml:space="preserve"> PAGEREF _Toc141773312 \h </w:instrText>
             </w:r>
             <w:r>
               <w:rPr>
@@ -2286,7 +2286,7 @@
               <w:lang w:eastAsia="fr-FR"/>
             </w:rPr>
           </w:pPr>
-          <w:hyperlink w:anchor="_Toc141306312" w:history="1">
+          <w:hyperlink w:anchor="_Toc141773313" w:history="1">
             <w:r>
               <w:rPr>
                 <w:rStyle w:val="Lienhypertexte"/>
@@ -2313,7 +2313,7 @@
                 <w:noProof/>
                 <w:webHidden/>
               </w:rPr>
-              <w:instrText xml:space="preserve"> PAGEREF _Toc141306312 \h </w:instrText>
+              <w:instrText xml:space="preserve"> PAGEREF _Toc141773313 \h </w:instrText>
             </w:r>
             <w:r>
               <w:rPr>
@@ -2356,7 +2356,7 @@
               <w:lang w:eastAsia="fr-FR"/>
             </w:rPr>
           </w:pPr>
-          <w:hyperlink w:anchor="_Toc141306313" w:history="1">
+          <w:hyperlink w:anchor="_Toc141773314" w:history="1">
             <w:r>
               <w:rPr>
                 <w:rStyle w:val="Lienhypertexte"/>
@@ -2383,7 +2383,7 @@
                 <w:noProof/>
                 <w:webHidden/>
               </w:rPr>
-              <w:instrText xml:space="preserve"> PAGEREF _Toc141306313 \h </w:instrText>
+              <w:instrText xml:space="preserve"> PAGEREF _Toc141773314 \h </w:instrText>
             </w:r>
             <w:r>
               <w:rPr>
@@ -2426,7 +2426,7 @@
               <w:lang w:eastAsia="fr-FR"/>
             </w:rPr>
           </w:pPr>
-          <w:hyperlink w:anchor="_Toc141306314" w:history="1">
+          <w:hyperlink w:anchor="_Toc141773315" w:history="1">
             <w:r>
               <w:rPr>
                 <w:rStyle w:val="Lienhypertexte"/>
@@ -2453,7 +2453,7 @@
                 <w:noProof/>
                 <w:webHidden/>
               </w:rPr>
-              <w:instrText xml:space="preserve"> PAGEREF _Toc141306314 \h </w:instrText>
+              <w:instrText xml:space="preserve"> PAGEREF _Toc141773315 \h </w:instrText>
             </w:r>
             <w:r>
               <w:rPr>
@@ -2496,7 +2496,7 @@
               <w:lang w:eastAsia="fr-FR"/>
             </w:rPr>
           </w:pPr>
-          <w:hyperlink w:anchor="_Toc141306315" w:history="1">
+          <w:hyperlink w:anchor="_Toc141773316" w:history="1">
             <w:r>
               <w:rPr>
                 <w:rStyle w:val="Lienhypertexte"/>
@@ -2523,7 +2523,7 @@
                 <w:noProof/>
                 <w:webHidden/>
               </w:rPr>
-              <w:instrText xml:space="preserve"> PAGEREF _Toc141306315 \h </w:instrText>
+              <w:instrText xml:space="preserve"> PAGEREF _Toc141773316 \h </w:instrText>
             </w:r>
             <w:r>
               <w:rPr>
@@ -2566,7 +2566,7 @@
               <w:lang w:eastAsia="fr-FR"/>
             </w:rPr>
           </w:pPr>
-          <w:hyperlink w:anchor="_Toc141306316" w:history="1">
+          <w:hyperlink w:anchor="_Toc141773317" w:history="1">
             <w:r>
               <w:rPr>
                 <w:rStyle w:val="Lienhypertexte"/>
@@ -2593,7 +2593,7 @@
                 <w:noProof/>
                 <w:webHidden/>
               </w:rPr>
-              <w:instrText xml:space="preserve"> PAGEREF _Toc141306316 \h </w:instrText>
+              <w:instrText xml:space="preserve"> PAGEREF _Toc141773317 \h </w:instrText>
             </w:r>
             <w:r>
               <w:rPr>
@@ -2636,7 +2636,7 @@
               <w:lang w:eastAsia="fr-FR"/>
             </w:rPr>
           </w:pPr>
-          <w:hyperlink w:anchor="_Toc141306317" w:history="1">
+          <w:hyperlink w:anchor="_Toc141773318" w:history="1">
             <w:r>
               <w:rPr>
                 <w:rStyle w:val="Lienhypertexte"/>
@@ -2663,7 +2663,7 @@
                 <w:noProof/>
                 <w:webHidden/>
               </w:rPr>
-              <w:instrText xml:space="preserve"> PAGEREF _Toc141306317 \h </w:instrText>
+              <w:instrText xml:space="preserve"> PAGEREF _Toc141773318 \h </w:instrText>
             </w:r>
             <w:r>
               <w:rPr>
@@ -2683,7 +2683,7 @@
                 <w:noProof/>
                 <w:webHidden/>
               </w:rPr>
-              <w:t>19</w:t>
+              <w:t>20</w:t>
             </w:r>
             <w:r>
               <w:rPr>
@@ -2706,7 +2706,7 @@
               <w:lang w:eastAsia="fr-FR"/>
             </w:rPr>
           </w:pPr>
-          <w:hyperlink w:anchor="_Toc141306318" w:history="1">
+          <w:hyperlink w:anchor="_Toc141773319" w:history="1">
             <w:r>
               <w:rPr>
                 <w:rStyle w:val="Lienhypertexte"/>
@@ -2733,7 +2733,7 @@
                 <w:noProof/>
                 <w:webHidden/>
               </w:rPr>
-              <w:instrText xml:space="preserve"> PAGEREF _Toc141306318 \h </w:instrText>
+              <w:instrText xml:space="preserve"> PAGEREF _Toc141773319 \h </w:instrText>
             </w:r>
             <w:r>
               <w:rPr>
@@ -2753,7 +2753,7 @@
                 <w:noProof/>
                 <w:webHidden/>
               </w:rPr>
-              <w:t>19</w:t>
+              <w:t>20</w:t>
             </w:r>
             <w:r>
               <w:rPr>
@@ -2776,7 +2776,7 @@
               <w:lang w:eastAsia="fr-FR"/>
             </w:rPr>
           </w:pPr>
-          <w:hyperlink w:anchor="_Toc141306319" w:history="1">
+          <w:hyperlink w:anchor="_Toc141773320" w:history="1">
             <w:r>
               <w:rPr>
                 <w:rStyle w:val="Lienhypertexte"/>
@@ -2803,7 +2803,7 @@
                 <w:noProof/>
                 <w:webHidden/>
               </w:rPr>
-              <w:instrText xml:space="preserve"> PAGEREF _Toc141306319 \h </w:instrText>
+              <w:instrText xml:space="preserve"> PAGEREF _Toc141773320 \h </w:instrText>
             </w:r>
             <w:r>
               <w:rPr>
@@ -2823,7 +2823,7 @@
                 <w:noProof/>
                 <w:webHidden/>
               </w:rPr>
-              <w:t>19</w:t>
+              <w:t>21</w:t>
             </w:r>
             <w:r>
               <w:rPr>
@@ -2846,7 +2846,7 @@
               <w:lang w:eastAsia="fr-FR"/>
             </w:rPr>
           </w:pPr>
-          <w:hyperlink w:anchor="_Toc141306320" w:history="1">
+          <w:hyperlink w:anchor="_Toc141773321" w:history="1">
             <w:r>
               <w:rPr>
                 <w:rStyle w:val="Lienhypertexte"/>
@@ -2873,7 +2873,7 @@
                 <w:noProof/>
                 <w:webHidden/>
               </w:rPr>
-              <w:instrText xml:space="preserve"> PAGEREF _Toc141306320 \h </w:instrText>
+              <w:instrText xml:space="preserve"> PAGEREF _Toc141773321 \h </w:instrText>
             </w:r>
             <w:r>
               <w:rPr>
@@ -2893,7 +2893,7 @@
                 <w:noProof/>
                 <w:webHidden/>
               </w:rPr>
-              <w:t>19</w:t>
+              <w:t>21</w:t>
             </w:r>
             <w:r>
               <w:rPr>
@@ -2916,7 +2916,7 @@
               <w:lang w:eastAsia="fr-FR"/>
             </w:rPr>
           </w:pPr>
-          <w:hyperlink w:anchor="_Toc141306321" w:history="1">
+          <w:hyperlink w:anchor="_Toc141773322" w:history="1">
             <w:r>
               <w:rPr>
                 <w:rStyle w:val="Lienhypertexte"/>
@@ -2943,7 +2943,7 @@
                 <w:noProof/>
                 <w:webHidden/>
               </w:rPr>
-              <w:instrText xml:space="preserve"> PAGEREF _Toc141306321 \h </w:instrText>
+              <w:instrText xml:space="preserve"> PAGEREF _Toc141773322 \h </w:instrText>
             </w:r>
             <w:r>
               <w:rPr>
@@ -2963,7 +2963,7 @@
                 <w:noProof/>
                 <w:webHidden/>
               </w:rPr>
-              <w:t>19</w:t>
+              <w:t>22</w:t>
             </w:r>
             <w:r>
               <w:rPr>
@@ -2986,7 +2986,7 @@
               <w:lang w:eastAsia="fr-FR"/>
             </w:rPr>
           </w:pPr>
-          <w:hyperlink w:anchor="_Toc141306322" w:history="1">
+          <w:hyperlink w:anchor="_Toc141773323" w:history="1">
             <w:r>
               <w:rPr>
                 <w:rStyle w:val="Lienhypertexte"/>
@@ -3013,7 +3013,7 @@
                 <w:noProof/>
                 <w:webHidden/>
               </w:rPr>
-              <w:instrText xml:space="preserve"> PAGEREF _Toc141306322 \h </w:instrText>
+              <w:instrText xml:space="preserve"> PAGEREF _Toc141773323 \h </w:instrText>
             </w:r>
             <w:r>
               <w:rPr>
@@ -3033,7 +3033,7 @@
                 <w:noProof/>
                 <w:webHidden/>
               </w:rPr>
-              <w:t>19</w:t>
+              <w:t>22</w:t>
             </w:r>
             <w:r>
               <w:rPr>
@@ -3056,7 +3056,7 @@
               <w:lang w:eastAsia="fr-FR"/>
             </w:rPr>
           </w:pPr>
-          <w:hyperlink w:anchor="_Toc141306323" w:history="1">
+          <w:hyperlink w:anchor="_Toc141773324" w:history="1">
             <w:r>
               <w:rPr>
                 <w:rStyle w:val="Lienhypertexte"/>
@@ -3083,7 +3083,7 @@
                 <w:noProof/>
                 <w:webHidden/>
               </w:rPr>
-              <w:instrText xml:space="preserve"> PAGEREF _Toc141306323 \h </w:instrText>
+              <w:instrText xml:space="preserve"> PAGEREF _Toc141773324 \h </w:instrText>
             </w:r>
             <w:r>
               <w:rPr>
@@ -3103,7 +3103,7 @@
                 <w:noProof/>
                 <w:webHidden/>
               </w:rPr>
-              <w:t>19</w:t>
+              <w:t>22</w:t>
             </w:r>
             <w:r>
               <w:rPr>
@@ -3126,7 +3126,7 @@
               <w:lang w:eastAsia="fr-FR"/>
             </w:rPr>
           </w:pPr>
-          <w:hyperlink w:anchor="_Toc141306324" w:history="1">
+          <w:hyperlink w:anchor="_Toc141773325" w:history="1">
             <w:r>
               <w:rPr>
                 <w:rStyle w:val="Lienhypertexte"/>
@@ -3153,7 +3153,7 @@
                 <w:noProof/>
                 <w:webHidden/>
               </w:rPr>
-              <w:instrText xml:space="preserve"> PAGEREF _Toc141306324 \h </w:instrText>
+              <w:instrText xml:space="preserve"> PAGEREF _Toc141773325 \h </w:instrText>
             </w:r>
             <w:r>
               <w:rPr>
@@ -3173,7 +3173,7 @@
                 <w:noProof/>
                 <w:webHidden/>
               </w:rPr>
-              <w:t>19</w:t>
+              <w:t>22</w:t>
             </w:r>
             <w:r>
               <w:rPr>
@@ -3196,7 +3196,7 @@
               <w:lang w:eastAsia="fr-FR"/>
             </w:rPr>
           </w:pPr>
-          <w:hyperlink w:anchor="_Toc141306325" w:history="1">
+          <w:hyperlink w:anchor="_Toc141773326" w:history="1">
             <w:r>
               <w:rPr>
                 <w:rStyle w:val="Lienhypertexte"/>
@@ -3223,7 +3223,7 @@
                 <w:noProof/>
                 <w:webHidden/>
               </w:rPr>
-              <w:instrText xml:space="preserve"> PAGEREF _Toc141306325 \h </w:instrText>
+              <w:instrText xml:space="preserve"> PAGEREF _Toc141773326 \h </w:instrText>
             </w:r>
             <w:r>
               <w:rPr>
@@ -3243,7 +3243,7 @@
                 <w:noProof/>
                 <w:webHidden/>
               </w:rPr>
-              <w:t>19</w:t>
+              <w:t>23</w:t>
             </w:r>
             <w:r>
               <w:rPr>
@@ -3266,7 +3266,7 @@
               <w:lang w:eastAsia="fr-FR"/>
             </w:rPr>
           </w:pPr>
-          <w:hyperlink w:anchor="_Toc141306326" w:history="1">
+          <w:hyperlink w:anchor="_Toc141773327" w:history="1">
             <w:r>
               <w:rPr>
                 <w:rStyle w:val="Lienhypertexte"/>
@@ -3293,7 +3293,7 @@
                 <w:noProof/>
                 <w:webHidden/>
               </w:rPr>
-              <w:instrText xml:space="preserve"> PAGEREF _Toc141306326 \h </w:instrText>
+              <w:instrText xml:space="preserve"> PAGEREF _Toc141773327 \h </w:instrText>
             </w:r>
             <w:r>
               <w:rPr>
@@ -3313,7 +3313,7 @@
                 <w:noProof/>
                 <w:webHidden/>
               </w:rPr>
-              <w:t>19</w:t>
+              <w:t>23</w:t>
             </w:r>
             <w:r>
               <w:rPr>
@@ -3336,7 +3336,7 @@
               <w:lang w:eastAsia="fr-FR"/>
             </w:rPr>
           </w:pPr>
-          <w:hyperlink w:anchor="_Toc141306327" w:history="1">
+          <w:hyperlink w:anchor="_Toc141773328" w:history="1">
             <w:r>
               <w:rPr>
                 <w:rStyle w:val="Lienhypertexte"/>
@@ -3363,7 +3363,7 @@
                 <w:noProof/>
                 <w:webHidden/>
               </w:rPr>
-              <w:instrText xml:space="preserve"> PAGEREF _Toc141306327 \h </w:instrText>
+              <w:instrText xml:space="preserve"> PAGEREF _Toc141773328 \h </w:instrText>
             </w:r>
             <w:r>
               <w:rPr>
@@ -3383,7 +3383,7 @@
                 <w:noProof/>
                 <w:webHidden/>
               </w:rPr>
-              <w:t>20</w:t>
+              <w:t>24</w:t>
             </w:r>
             <w:r>
               <w:rPr>
@@ -3406,13 +3406,13 @@
               <w:lang w:eastAsia="fr-FR"/>
             </w:rPr>
           </w:pPr>
-          <w:hyperlink w:anchor="_Toc141306328" w:history="1">
+          <w:hyperlink w:anchor="_Toc141773329" w:history="1">
             <w:r>
               <w:rPr>
                 <w:rStyle w:val="Lienhypertexte"/>
                 <w:noProof/>
               </w:rPr>
-              <w:t>Conception UML</w:t>
+              <w:t>Plan de navigation utilisateur</w:t>
             </w:r>
             <w:r>
               <w:rPr>
@@ -3433,7 +3433,7 @@
                 <w:noProof/>
                 <w:webHidden/>
               </w:rPr>
-              <w:instrText xml:space="preserve"> PAGEREF _Toc141306328 \h </w:instrText>
+              <w:instrText xml:space="preserve"> PAGEREF _Toc141773329 \h </w:instrText>
             </w:r>
             <w:r>
               <w:rPr>
@@ -3453,7 +3453,7 @@
                 <w:noProof/>
                 <w:webHidden/>
               </w:rPr>
-              <w:t>20</w:t>
+              <w:t>24</w:t>
             </w:r>
             <w:r>
               <w:rPr>
@@ -3476,13 +3476,13 @@
               <w:lang w:eastAsia="fr-FR"/>
             </w:rPr>
           </w:pPr>
-          <w:hyperlink w:anchor="_Toc141306329" w:history="1">
+          <w:hyperlink w:anchor="_Toc141773330" w:history="1">
             <w:r>
               <w:rPr>
                 <w:rStyle w:val="Lienhypertexte"/>
                 <w:noProof/>
               </w:rPr>
-              <w:t>Conception MCD et MLD</w:t>
+              <w:t>Conception UML</w:t>
             </w:r>
             <w:r>
               <w:rPr>
@@ -3503,7 +3503,7 @@
                 <w:noProof/>
                 <w:webHidden/>
               </w:rPr>
-              <w:instrText xml:space="preserve"> PAGEREF _Toc141306329 \h </w:instrText>
+              <w:instrText xml:space="preserve"> PAGEREF _Toc141773330 \h </w:instrText>
             </w:r>
             <w:r>
               <w:rPr>
@@ -3523,7 +3523,77 @@
                 <w:noProof/>
                 <w:webHidden/>
               </w:rPr>
-              <w:t>20</w:t>
+              <w:t>25</w:t>
+            </w:r>
+            <w:r>
+              <w:rPr>
+                <w:noProof/>
+                <w:webHidden/>
+              </w:rPr>
+              <w:fldChar w:fldCharType="end"/>
+            </w:r>
+          </w:hyperlink>
+        </w:p>
+        <w:p>
+          <w:pPr>
+            <w:pStyle w:val="TM3"/>
+            <w:tabs>
+              <w:tab w:val="right" w:leader="dot" w:pos="9062"/>
+            </w:tabs>
+            <w:rPr>
+              <w:rFonts w:eastAsiaTheme="minorEastAsia"/>
+              <w:noProof/>
+              <w:lang w:eastAsia="fr-FR"/>
+            </w:rPr>
+          </w:pPr>
+          <w:hyperlink w:anchor="_Toc141773331" w:history="1">
+            <w:r>
+              <w:rPr>
+                <w:rStyle w:val="Lienhypertexte"/>
+                <w:noProof/>
+              </w:rPr>
+              <w:t>Diagramme Use-Case</w:t>
+            </w:r>
+            <w:r>
+              <w:rPr>
+                <w:noProof/>
+                <w:webHidden/>
+              </w:rPr>
+              <w:tab/>
+            </w:r>
+            <w:r>
+              <w:rPr>
+                <w:noProof/>
+                <w:webHidden/>
+              </w:rPr>
+              <w:fldChar w:fldCharType="begin"/>
+            </w:r>
+            <w:r>
+              <w:rPr>
+                <w:noProof/>
+                <w:webHidden/>
+              </w:rPr>
+              <w:instrText xml:space="preserve"> PAGEREF _Toc141773331 \h </w:instrText>
+            </w:r>
+            <w:r>
+              <w:rPr>
+                <w:noProof/>
+                <w:webHidden/>
+              </w:rPr>
+            </w:r>
+            <w:r>
+              <w:rPr>
+                <w:noProof/>
+                <w:webHidden/>
+              </w:rPr>
+              <w:fldChar w:fldCharType="separate"/>
+            </w:r>
+            <w:r>
+              <w:rPr>
+                <w:noProof/>
+                <w:webHidden/>
+              </w:rPr>
+              <w:t>25</w:t>
             </w:r>
             <w:r>
               <w:rPr>
@@ -3546,13 +3616,13 @@
               <w:lang w:eastAsia="fr-FR"/>
             </w:rPr>
           </w:pPr>
-          <w:hyperlink w:anchor="_Toc141306330" w:history="1">
+          <w:hyperlink w:anchor="_Toc141773332" w:history="1">
             <w:r>
               <w:rPr>
                 <w:rStyle w:val="Lienhypertexte"/>
                 <w:noProof/>
               </w:rPr>
-              <w:t>Maquettage</w:t>
+              <w:t>Conception MCD et MLD</w:t>
             </w:r>
             <w:r>
               <w:rPr>
@@ -3573,7 +3643,7 @@
                 <w:noProof/>
                 <w:webHidden/>
               </w:rPr>
-              <w:instrText xml:space="preserve"> PAGEREF _Toc141306330 \h </w:instrText>
+              <w:instrText xml:space="preserve"> PAGEREF _Toc141773332 \h </w:instrText>
             </w:r>
             <w:r>
               <w:rPr>
@@ -3593,7 +3663,7 @@
                 <w:noProof/>
                 <w:webHidden/>
               </w:rPr>
-              <w:t>20</w:t>
+              <w:t>26</w:t>
             </w:r>
             <w:r>
               <w:rPr>
@@ -3616,13 +3686,13 @@
               <w:lang w:eastAsia="fr-FR"/>
             </w:rPr>
           </w:pPr>
-          <w:hyperlink w:anchor="_Toc141306331" w:history="1">
+          <w:hyperlink w:anchor="_Toc141773333" w:history="1">
             <w:r>
               <w:rPr>
                 <w:rStyle w:val="Lienhypertexte"/>
                 <w:noProof/>
               </w:rPr>
-              <w:t>Architecture logicielle</w:t>
+              <w:t>Maquettage</w:t>
             </w:r>
             <w:r>
               <w:rPr>
@@ -3643,7 +3713,7 @@
                 <w:noProof/>
                 <w:webHidden/>
               </w:rPr>
-              <w:instrText xml:space="preserve"> PAGEREF _Toc141306331 \h </w:instrText>
+              <w:instrText xml:space="preserve"> PAGEREF _Toc141773333 \h </w:instrText>
             </w:r>
             <w:r>
               <w:rPr>
@@ -3663,7 +3733,7 @@
                 <w:noProof/>
                 <w:webHidden/>
               </w:rPr>
-              <w:t>20</w:t>
+              <w:t>26</w:t>
             </w:r>
             <w:r>
               <w:rPr>
@@ -3686,13 +3756,13 @@
               <w:lang w:eastAsia="fr-FR"/>
             </w:rPr>
           </w:pPr>
-          <w:hyperlink w:anchor="_Toc141306332" w:history="1">
+          <w:hyperlink w:anchor="_Toc141773334" w:history="1">
             <w:r>
               <w:rPr>
                 <w:rStyle w:val="Lienhypertexte"/>
                 <w:noProof/>
               </w:rPr>
-              <w:t>Tests Unitaires</w:t>
+              <w:t>Architecture logicielle</w:t>
             </w:r>
             <w:r>
               <w:rPr>
@@ -3713,7 +3783,7 @@
                 <w:noProof/>
                 <w:webHidden/>
               </w:rPr>
-              <w:instrText xml:space="preserve"> PAGEREF _Toc141306332 \h </w:instrText>
+              <w:instrText xml:space="preserve"> PAGEREF _Toc141773334 \h </w:instrText>
             </w:r>
             <w:r>
               <w:rPr>
@@ -3733,7 +3803,7 @@
                 <w:noProof/>
                 <w:webHidden/>
               </w:rPr>
-              <w:t>20</w:t>
+              <w:t>26</w:t>
             </w:r>
             <w:r>
               <w:rPr>
@@ -3756,12 +3826,82 @@
               <w:lang w:eastAsia="fr-FR"/>
             </w:rPr>
           </w:pPr>
-          <w:hyperlink w:anchor="_Toc141306333" w:history="1">
+          <w:hyperlink w:anchor="_Toc141773335" w:history="1">
             <w:r>
               <w:rPr>
                 <w:rStyle w:val="Lienhypertexte"/>
                 <w:noProof/>
               </w:rPr>
+              <w:t>Tests Unitaires</w:t>
+            </w:r>
+            <w:r>
+              <w:rPr>
+                <w:noProof/>
+                <w:webHidden/>
+              </w:rPr>
+              <w:tab/>
+            </w:r>
+            <w:r>
+              <w:rPr>
+                <w:noProof/>
+                <w:webHidden/>
+              </w:rPr>
+              <w:fldChar w:fldCharType="begin"/>
+            </w:r>
+            <w:r>
+              <w:rPr>
+                <w:noProof/>
+                <w:webHidden/>
+              </w:rPr>
+              <w:instrText xml:space="preserve"> PAGEREF _Toc141773335 \h </w:instrText>
+            </w:r>
+            <w:r>
+              <w:rPr>
+                <w:noProof/>
+                <w:webHidden/>
+              </w:rPr>
+            </w:r>
+            <w:r>
+              <w:rPr>
+                <w:noProof/>
+                <w:webHidden/>
+              </w:rPr>
+              <w:fldChar w:fldCharType="separate"/>
+            </w:r>
+            <w:r>
+              <w:rPr>
+                <w:noProof/>
+                <w:webHidden/>
+              </w:rPr>
+              <w:t>26</w:t>
+            </w:r>
+            <w:r>
+              <w:rPr>
+                <w:noProof/>
+                <w:webHidden/>
+              </w:rPr>
+              <w:fldChar w:fldCharType="end"/>
+            </w:r>
+          </w:hyperlink>
+        </w:p>
+        <w:p>
+          <w:pPr>
+            <w:pStyle w:val="TM2"/>
+            <w:tabs>
+              <w:tab w:val="right" w:leader="dot" w:pos="9062"/>
+            </w:tabs>
+            <w:rPr>
+              <w:rFonts w:eastAsiaTheme="minorEastAsia"/>
+              <w:noProof/>
+              <w:lang w:eastAsia="fr-FR"/>
+            </w:rPr>
+          </w:pPr>
+          <w:hyperlink w:anchor="_Toc141773336" w:history="1">
+            <w:r>
+              <w:rPr>
+                <w:rStyle w:val="Lienhypertexte"/>
+                <w:noProof/>
+              </w:rPr>
               <w:t>Déploiement sur serveur</w:t>
             </w:r>
             <w:r>
@@ -3783,7 +3923,7 @@
                 <w:noProof/>
                 <w:webHidden/>
               </w:rPr>
-              <w:instrText xml:space="preserve"> PAGEREF _Toc141306333 \h </w:instrText>
+              <w:instrText xml:space="preserve"> PAGEREF _Toc141773336 \h </w:instrText>
             </w:r>
             <w:r>
               <w:rPr>
@@ -3803,7 +3943,7 @@
                 <w:noProof/>
                 <w:webHidden/>
               </w:rPr>
-              <w:t>20</w:t>
+              <w:t>26</w:t>
             </w:r>
             <w:r>
               <w:rPr>
@@ -3826,7 +3966,7 @@
               <w:lang w:eastAsia="fr-FR"/>
             </w:rPr>
           </w:pPr>
-          <w:hyperlink w:anchor="_Toc141306334" w:history="1">
+          <w:hyperlink w:anchor="_Toc141773337" w:history="1">
             <w:r>
               <w:rPr>
                 <w:rStyle w:val="Lienhypertexte"/>
@@ -3853,7 +3993,7 @@
                 <w:noProof/>
                 <w:webHidden/>
               </w:rPr>
-              <w:instrText xml:space="preserve"> PAGEREF _Toc141306334 \h </w:instrText>
+              <w:instrText xml:space="preserve"> PAGEREF _Toc141773337 \h </w:instrText>
             </w:r>
             <w:r>
               <w:rPr>
@@ -3873,7 +4013,7 @@
                 <w:noProof/>
                 <w:webHidden/>
               </w:rPr>
-              <w:t>20</w:t>
+              <w:t>26</w:t>
             </w:r>
             <w:r>
               <w:rPr>
@@ -3896,7 +4036,7 @@
               <w:lang w:eastAsia="fr-FR"/>
             </w:rPr>
           </w:pPr>
-          <w:hyperlink w:anchor="_Toc141306335" w:history="1">
+          <w:hyperlink w:anchor="_Toc141773338" w:history="1">
             <w:r>
               <w:rPr>
                 <w:rStyle w:val="Lienhypertexte"/>
@@ -3923,7 +4063,7 @@
                 <w:noProof/>
                 <w:webHidden/>
               </w:rPr>
-              <w:instrText xml:space="preserve"> PAGEREF _Toc141306335 \h </w:instrText>
+              <w:instrText xml:space="preserve"> PAGEREF _Toc141773338 \h </w:instrText>
             </w:r>
             <w:r>
               <w:rPr>
@@ -3943,7 +4083,7 @@
                 <w:noProof/>
                 <w:webHidden/>
               </w:rPr>
-              <w:t>20</w:t>
+              <w:t>26</w:t>
             </w:r>
             <w:r>
               <w:rPr>
@@ -3966,7 +4106,7 @@
               <w:lang w:eastAsia="fr-FR"/>
             </w:rPr>
           </w:pPr>
-          <w:hyperlink w:anchor="_Toc141306336" w:history="1">
+          <w:hyperlink w:anchor="_Toc141773339" w:history="1">
             <w:r>
               <w:rPr>
                 <w:rStyle w:val="Lienhypertexte"/>
@@ -3993,7 +4133,7 @@
                 <w:noProof/>
                 <w:webHidden/>
               </w:rPr>
-              <w:instrText xml:space="preserve"> PAGEREF _Toc141306336 \h </w:instrText>
+              <w:instrText xml:space="preserve"> PAGEREF _Toc141773339 \h </w:instrText>
             </w:r>
             <w:r>
               <w:rPr>
@@ -4013,7 +4153,7 @@
                 <w:noProof/>
                 <w:webHidden/>
               </w:rPr>
-              <w:t>20</w:t>
+              <w:t>26</w:t>
             </w:r>
             <w:r>
               <w:rPr>
@@ -4036,7 +4176,7 @@
               <w:lang w:eastAsia="fr-FR"/>
             </w:rPr>
           </w:pPr>
-          <w:hyperlink w:anchor="_Toc141306337" w:history="1">
+          <w:hyperlink w:anchor="_Toc141773340" w:history="1">
             <w:r>
               <w:rPr>
                 <w:rStyle w:val="Lienhypertexte"/>
@@ -4063,7 +4203,7 @@
                 <w:noProof/>
                 <w:webHidden/>
               </w:rPr>
-              <w:instrText xml:space="preserve"> PAGEREF _Toc141306337 \h </w:instrText>
+              <w:instrText xml:space="preserve"> PAGEREF _Toc141773340 \h </w:instrText>
             </w:r>
             <w:r>
               <w:rPr>
@@ -4083,7 +4223,7 @@
                 <w:noProof/>
                 <w:webHidden/>
               </w:rPr>
-              <w:t>21</w:t>
+              <w:t>27</w:t>
             </w:r>
             <w:r>
               <w:rPr>
@@ -4106,7 +4246,7 @@
               <w:lang w:eastAsia="fr-FR"/>
             </w:rPr>
           </w:pPr>
-          <w:hyperlink w:anchor="_Toc141306338" w:history="1">
+          <w:hyperlink w:anchor="_Toc141773341" w:history="1">
             <w:r>
               <w:rPr>
                 <w:rStyle w:val="Lienhypertexte"/>
@@ -4133,7 +4273,7 @@
                 <w:noProof/>
                 <w:webHidden/>
               </w:rPr>
-              <w:instrText xml:space="preserve"> PAGEREF _Toc141306338 \h </w:instrText>
+              <w:instrText xml:space="preserve"> PAGEREF _Toc141773341 \h </w:instrText>
             </w:r>
             <w:r>
               <w:rPr>
@@ -4153,7 +4293,7 @@
                 <w:noProof/>
                 <w:webHidden/>
               </w:rPr>
-              <w:t>21</w:t>
+              <w:t>27</w:t>
             </w:r>
             <w:r>
               <w:rPr>
@@ -4261,9 +4401,8 @@
       <w:pPr>
         <w:pStyle w:val="Titre1"/>
       </w:pPr>
-      <w:bookmarkStart w:id="0" w:name="_Toc141306290"/>
-      <w:r>
-        <w:lastRenderedPageBreak/>
+      <w:bookmarkStart w:id="0" w:name="_Toc141773291"/>
+      <w:r>
         <w:t>Tableau des compétences</w:t>
       </w:r>
       <w:bookmarkEnd w:id="0"/>
@@ -5496,6 +5635,7 @@
                 <w:szCs w:val="20"/>
                 <w:shd w:val="clear" w:color="auto" w:fill="FFFFFF"/>
               </w:rPr>
+              <w:lastRenderedPageBreak/>
               <w:t>Utiliser l’expérience vécue pour anticiper l’avenir en vue d’estimer des délais de réalisation compte tenu du taux réel de disponibilité du réalisateur et des contraintes date départ/date livraison</w:t>
             </w:r>
             <w:r>
@@ -5569,7 +5709,6 @@
                 <w:szCs w:val="20"/>
                 <w:shd w:val="clear" w:color="auto" w:fill="FFFFFF"/>
               </w:rPr>
-              <w:lastRenderedPageBreak/>
               <w:t>Coordonner un projet de développement en utilisant les outils et méthodologies de gestion de projet Agile afin de respecter les contraintes définies (coûts, délais, qualité), tout en minimisant les risques</w:t>
             </w:r>
             <w:r>
@@ -6847,6 +6986,7 @@
                 <w:szCs w:val="20"/>
                 <w:shd w:val="clear" w:color="auto" w:fill="FFFFFF"/>
               </w:rPr>
+              <w:lastRenderedPageBreak/>
               <w:t>Permettre l’exportation et l’importation de données entre logiciels en utilisant des formats compatibles entre les systèmes émetteurs et récepteurs grâce à des flux synchrones ou asynchrones</w:t>
             </w:r>
             <w:r>
@@ -6944,7 +7084,6 @@
                 <w:szCs w:val="20"/>
                 <w:shd w:val="clear" w:color="auto" w:fill="FFFFFF"/>
               </w:rPr>
-              <w:lastRenderedPageBreak/>
               <w:t>Écrire des scripts système en langage de commande ou en shell système pour automatiser l’installation, la configuration de systèmes d’exploitation et de middleware permettant la création, la configuration de machines virtuelles, de serveurs d’applications, Web et bases de données dans le but d’adapter et simuler en réel l’environnement d’exécution du logiciel à tester</w:t>
             </w:r>
             <w:r>
@@ -6971,7 +7110,7 @@
       <w:pPr>
         <w:pStyle w:val="Titre1"/>
       </w:pPr>
-      <w:bookmarkStart w:id="1" w:name="_Toc141306291"/>
+      <w:bookmarkStart w:id="1" w:name="_Toc141773292"/>
       <w:r>
         <w:t>Présentation Personnelle</w:t>
       </w:r>
@@ -7394,7 +7533,7 @@
       <w:pPr>
         <w:pStyle w:val="Titre1"/>
       </w:pPr>
-      <w:bookmarkStart w:id="2" w:name="_Toc141306292"/>
+      <w:bookmarkStart w:id="2" w:name="_Toc141773293"/>
       <w:r>
         <w:t>P</w:t>
       </w:r>
@@ -7407,7 +7546,7 @@
       <w:pPr>
         <w:pStyle w:val="Titre2"/>
       </w:pPr>
-      <w:bookmarkStart w:id="3" w:name="_Toc141306293"/>
+      <w:bookmarkStart w:id="3" w:name="_Toc141773294"/>
       <w:r>
         <w:t>Historique</w:t>
       </w:r>
@@ -7489,7 +7628,15 @@
           <w:sz w:val="24"/>
           <w:szCs w:val="24"/>
         </w:rPr>
-        <w:t xml:space="preserve">ingénierie des systèmes d’informations. L’entreprise ne se restreint donc pas qu’à l’informatique pure mais propose également son expertise </w:t>
+        <w:t xml:space="preserve">ingénierie des systèmes </w:t>
+      </w:r>
+      <w:r>
+        <w:rPr>
+          <w:sz w:val="24"/>
+          <w:szCs w:val="24"/>
+        </w:rPr>
+        <w:lastRenderedPageBreak/>
+        <w:t xml:space="preserve">d’informations. L’entreprise ne se restreint donc pas qu’à l’informatique pure mais propose également son expertise </w:t>
       </w:r>
       <w:r>
         <w:rPr>
@@ -7532,7 +7679,6 @@
           <w:sz w:val="24"/>
           <w:szCs w:val="24"/>
         </w:rPr>
-        <w:lastRenderedPageBreak/>
         <w:t xml:space="preserve">Au </w:t>
       </w:r>
       <w:r>
@@ -7620,7 +7766,7 @@
       <w:pPr>
         <w:pStyle w:val="Titre2"/>
       </w:pPr>
-      <w:bookmarkStart w:id="4" w:name="_Toc141306294"/>
+      <w:bookmarkStart w:id="4" w:name="_Toc141773295"/>
       <w:r>
         <w:t>Activités et Chiffres-clé</w:t>
       </w:r>
@@ -8102,7 +8248,7 @@
       <w:pPr>
         <w:pStyle w:val="Titre2"/>
       </w:pPr>
-      <w:bookmarkStart w:id="21" w:name="_Toc141306295"/>
+      <w:bookmarkStart w:id="21" w:name="_Toc141773296"/>
       <w:r>
         <w:t>Mon équipe et mes activités</w:t>
       </w:r>
@@ -8417,6 +8563,7 @@
           <w:sz w:val="24"/>
           <w:szCs w:val="24"/>
         </w:rPr>
+        <w:lastRenderedPageBreak/>
         <w:t xml:space="preserve">Durant </w:t>
       </w:r>
       <w:proofErr w:type="gramStart"/>
@@ -8484,7 +8631,7 @@
         <w:pStyle w:val="Titre1"/>
       </w:pPr>
       <w:bookmarkStart w:id="22" w:name="_Toc141043016"/>
-      <w:bookmarkStart w:id="23" w:name="_Toc141306296"/>
+      <w:bookmarkStart w:id="23" w:name="_Toc141773297"/>
       <w:r>
         <w:t>Présentation du client</w:t>
       </w:r>
@@ -8496,7 +8643,7 @@
         <w:pStyle w:val="Titre2"/>
       </w:pPr>
       <w:bookmarkStart w:id="24" w:name="_Toc141043017"/>
-      <w:bookmarkStart w:id="25" w:name="_Toc141306297"/>
+      <w:bookmarkStart w:id="25" w:name="_Toc141773298"/>
       <w:r>
         <w:t>Équipe et activités</w:t>
       </w:r>
@@ -9302,7 +9449,6 @@
           <w:sz w:val="24"/>
           <w:szCs w:val="24"/>
         </w:rPr>
-        <w:lastRenderedPageBreak/>
         <w:br/>
       </w:r>
     </w:p>
@@ -9311,7 +9457,7 @@
         <w:pStyle w:val="Titre2"/>
       </w:pPr>
       <w:bookmarkStart w:id="42" w:name="_Toc141043018"/>
-      <w:bookmarkStart w:id="43" w:name="_Toc141306298"/>
+      <w:bookmarkStart w:id="43" w:name="_Toc141773299"/>
       <w:r>
         <w:t>Besoins exprimés</w:t>
       </w:r>
@@ -9840,7 +9986,7 @@
         <w:pStyle w:val="Titre1"/>
       </w:pPr>
       <w:bookmarkStart w:id="44" w:name="_Toc141043019"/>
-      <w:bookmarkStart w:id="45" w:name="_Toc141306299"/>
+      <w:bookmarkStart w:id="45" w:name="_Toc141773300"/>
       <w:r>
         <w:lastRenderedPageBreak/>
         <w:t>Définition du projet</w:t>
@@ -9853,7 +9999,7 @@
         <w:pStyle w:val="Titre2"/>
       </w:pPr>
       <w:bookmarkStart w:id="46" w:name="_Toc141043020"/>
-      <w:bookmarkStart w:id="47" w:name="_Toc141306300"/>
+      <w:bookmarkStart w:id="47" w:name="_Toc141773301"/>
       <w:r>
         <w:t>Cahier des charges</w:t>
       </w:r>
@@ -10633,7 +10779,7 @@
         <w:pStyle w:val="Titre2"/>
       </w:pPr>
       <w:bookmarkStart w:id="64" w:name="_Toc141043021"/>
-      <w:bookmarkStart w:id="65" w:name="_Toc141306301"/>
+      <w:bookmarkStart w:id="65" w:name="_Toc141773302"/>
       <w:r>
         <w:rPr>
           <w:noProof/>
@@ -11124,6 +11270,7 @@
       </w:pPr>
       <w:r>
         <w:rPr>
+          <w:noProof/>
           <w:sz w:val="24"/>
           <w:szCs w:val="24"/>
         </w:rPr>
@@ -11179,6 +11326,7 @@
       </w:r>
       <w:r>
         <w:rPr>
+          <w:noProof/>
           <w:sz w:val="24"/>
           <w:szCs w:val="24"/>
         </w:rPr>
@@ -11333,6 +11481,7 @@
       </w:r>
       <w:r>
         <w:rPr>
+          <w:noProof/>
           <w:sz w:val="24"/>
           <w:szCs w:val="24"/>
         </w:rPr>
@@ -11487,6 +11636,7 @@
       </w:r>
       <w:r>
         <w:rPr>
+          <w:noProof/>
           <w:sz w:val="24"/>
           <w:szCs w:val="24"/>
         </w:rPr>
@@ -11722,7 +11872,7 @@
       <w:pPr>
         <w:pStyle w:val="Titre2"/>
       </w:pPr>
-      <w:bookmarkStart w:id="115" w:name="_Toc141306302"/>
+      <w:bookmarkStart w:id="115" w:name="_Toc141773303"/>
       <w:r>
         <w:t>Architecture logicielle</w:t>
       </w:r>
@@ -11733,7 +11883,7 @@
       <w:pPr>
         <w:pStyle w:val="Titre3"/>
       </w:pPr>
-      <w:bookmarkStart w:id="116" w:name="_Toc141306303"/>
+      <w:bookmarkStart w:id="116" w:name="_Toc141773304"/>
       <w:r>
         <w:t>Back-end</w:t>
       </w:r>
@@ -12650,30 +12800,14 @@
           <w:sz w:val="24"/>
           <w:szCs w:val="24"/>
         </w:rPr>
-        <w:t xml:space="preserve">Une fois que cet Event est généré, il est transmis au Websocket en utilisant un mécanisme de </w:t>
-      </w:r>
-      <w:proofErr w:type="gramStart"/>
-      <w:r>
-        <w:rPr>
-          <w:sz w:val="24"/>
-          <w:szCs w:val="24"/>
-        </w:rPr>
-        <w:t>rappel</w:t>
-      </w:r>
-      <w:proofErr w:type="gramEnd"/>
-      <w:r>
-        <w:rPr>
-          <w:sz w:val="24"/>
-          <w:szCs w:val="24"/>
-        </w:rPr>
-        <w:t xml:space="preserve"> (callback). C'est ce rappel qui déclenche l'envoi de l'Event vers le Front-end en utilisant la méthode "send".</w:t>
+        <w:t>Une fois que cet Event est généré, il est transmis au Websocket en utilisant un mécanisme de rappel (callback). C'est ce rappel qui déclenche l'envoi de l'Event vers le Front-end en utilisant la méthode "send".</w:t>
       </w:r>
     </w:p>
     <w:p>
       <w:pPr>
         <w:pStyle w:val="Titre3"/>
       </w:pPr>
-      <w:bookmarkStart w:id="133" w:name="_Toc141306304"/>
+      <w:bookmarkStart w:id="133" w:name="_Toc141773305"/>
       <w:r>
         <w:lastRenderedPageBreak/>
         <w:t>Front-end</w:t>
@@ -13894,7 +14028,7 @@
         <w:pStyle w:val="Titre1"/>
       </w:pPr>
       <w:bookmarkStart w:id="166" w:name="_Toc141043023"/>
-      <w:bookmarkStart w:id="167" w:name="_Toc141306305"/>
+      <w:bookmarkStart w:id="167" w:name="_Toc141773306"/>
       <w:r>
         <w:t>Méthodologie du projet</w:t>
       </w:r>
@@ -13906,7 +14040,7 @@
         <w:pStyle w:val="Titre2"/>
       </w:pPr>
       <w:bookmarkStart w:id="168" w:name="_Toc141043024"/>
-      <w:bookmarkStart w:id="169" w:name="_Toc141306306"/>
+      <w:bookmarkStart w:id="169" w:name="_Toc141773307"/>
       <w:r>
         <w:t>Planning et Livraisons</w:t>
       </w:r>
@@ -14437,7 +14571,7 @@
         <w:pStyle w:val="Titre2"/>
       </w:pPr>
       <w:bookmarkStart w:id="186" w:name="_Toc141043025"/>
-      <w:bookmarkStart w:id="187" w:name="_Toc141306307"/>
+      <w:bookmarkStart w:id="187" w:name="_Toc141773308"/>
       <w:r>
         <w:t>Logiciels de travail collaboratif</w:t>
       </w:r>
@@ -14653,7 +14787,7 @@
         <w:pStyle w:val="Titre2"/>
       </w:pPr>
       <w:bookmarkStart w:id="188" w:name="_Toc141043026"/>
-      <w:bookmarkStart w:id="189" w:name="_Toc141306308"/>
+      <w:bookmarkStart w:id="189" w:name="_Toc141773309"/>
       <w:r>
         <w:t xml:space="preserve">Méthode </w:t>
       </w:r>
@@ -14757,7 +14891,7 @@
         <w:pStyle w:val="Titre2"/>
       </w:pPr>
       <w:bookmarkStart w:id="190" w:name="_Toc141043027"/>
-      <w:bookmarkStart w:id="191" w:name="_Toc141306309"/>
+      <w:bookmarkStart w:id="191" w:name="_Toc141773310"/>
       <w:r>
         <w:t>Réunions client</w:t>
       </w:r>
@@ -14897,7 +15031,7 @@
         <w:pStyle w:val="Titre1"/>
       </w:pPr>
       <w:bookmarkStart w:id="192" w:name="_Toc141043028"/>
-      <w:bookmarkStart w:id="193" w:name="_Toc141306310"/>
+      <w:bookmarkStart w:id="193" w:name="_Toc141773311"/>
       <w:r>
         <w:lastRenderedPageBreak/>
         <w:t>Implémentation du composant log et de son service</w:t>
@@ -14910,7 +15044,7 @@
         <w:pStyle w:val="Titre2"/>
       </w:pPr>
       <w:bookmarkStart w:id="194" w:name="_Toc141043029"/>
-      <w:bookmarkStart w:id="195" w:name="_Toc141306311"/>
+      <w:bookmarkStart w:id="195" w:name="_Toc141773312"/>
       <w:r>
         <w:t>Contexte et objectif</w:t>
       </w:r>
@@ -15145,7 +15279,7 @@
       <w:pPr>
         <w:pStyle w:val="Titre2"/>
       </w:pPr>
-      <w:bookmarkStart w:id="197" w:name="_Toc141306312"/>
+      <w:bookmarkStart w:id="197" w:name="_Toc141773313"/>
       <w:r>
         <w:t>Interface du composant</w:t>
       </w:r>
@@ -15507,7 +15641,7 @@
       <w:pPr>
         <w:pStyle w:val="Titre2"/>
       </w:pPr>
-      <w:bookmarkStart w:id="211" w:name="_Toc141306313"/>
+      <w:bookmarkStart w:id="211" w:name="_Toc141773314"/>
       <w:r>
         <w:lastRenderedPageBreak/>
         <w:t>Mise en œuvre et réalisation</w:t>
@@ -15520,7 +15654,7 @@
         <w:pStyle w:val="Titre3"/>
       </w:pPr>
       <w:bookmarkStart w:id="212" w:name="_Toc141043032"/>
-      <w:bookmarkStart w:id="213" w:name="_Toc141306314"/>
+      <w:bookmarkStart w:id="213" w:name="_Toc141773315"/>
       <w:r>
         <w:t>Récupération de la donnée</w:t>
       </w:r>
@@ -17233,7 +17367,7 @@
         <w:pStyle w:val="Titre3"/>
       </w:pPr>
       <w:bookmarkStart w:id="224" w:name="_Toc141043033"/>
-      <w:bookmarkStart w:id="225" w:name="_Toc141306315"/>
+      <w:bookmarkStart w:id="225" w:name="_Toc141773316"/>
       <w:r>
         <w:t>Architecture du service</w:t>
       </w:r>
@@ -18996,7 +19130,7 @@
         <w:pStyle w:val="Titre3"/>
       </w:pPr>
       <w:bookmarkStart w:id="238" w:name="_Toc141043034"/>
-      <w:bookmarkStart w:id="239" w:name="_Toc141306316"/>
+      <w:bookmarkStart w:id="239" w:name="_Toc141773317"/>
       <w:r>
         <w:t>Architecture du composant</w:t>
       </w:r>
@@ -19782,7 +19916,7 @@
         <w:pStyle w:val="Titre2"/>
       </w:pPr>
       <w:bookmarkStart w:id="252" w:name="_Toc141043035"/>
-      <w:bookmarkStart w:id="253" w:name="_Toc141306317"/>
+      <w:bookmarkStart w:id="253" w:name="_Toc141773318"/>
       <w:r>
         <w:lastRenderedPageBreak/>
         <w:t>Problématique rencontrée et solution trouvée</w:t>
@@ -19795,7 +19929,7 @@
         <w:pStyle w:val="Titre3"/>
       </w:pPr>
       <w:bookmarkStart w:id="254" w:name="_Toc141043036"/>
-      <w:bookmarkStart w:id="255" w:name="_Toc141306318"/>
+      <w:bookmarkStart w:id="255" w:name="_Toc141773319"/>
       <w:r>
         <w:t>Identification de la problématique</w:t>
       </w:r>
@@ -20446,7 +20580,7 @@
         <w:pStyle w:val="Titre3"/>
       </w:pPr>
       <w:bookmarkStart w:id="260" w:name="_Toc141043037"/>
-      <w:bookmarkStart w:id="261" w:name="_Toc141306319"/>
+      <w:bookmarkStart w:id="261" w:name="_Toc141773320"/>
       <w:r>
         <w:lastRenderedPageBreak/>
         <w:t>Réunion client</w:t>
@@ -20604,7 +20738,7 @@
         <w:pStyle w:val="Titre3"/>
       </w:pPr>
       <w:bookmarkStart w:id="262" w:name="_Toc141043038"/>
-      <w:bookmarkStart w:id="263" w:name="_Toc141306320"/>
+      <w:bookmarkStart w:id="263" w:name="_Toc141773321"/>
       <w:r>
         <w:t>Nouvelle solution implémentée</w:t>
       </w:r>
@@ -21400,7 +21534,7 @@
         <w:pStyle w:val="Titre1"/>
       </w:pPr>
       <w:bookmarkStart w:id="270" w:name="_Toc141043039"/>
-      <w:bookmarkStart w:id="271" w:name="_Toc141306321"/>
+      <w:bookmarkStart w:id="271" w:name="_Toc141773322"/>
       <w:r>
         <w:t>Transformation du projet en livrable</w:t>
       </w:r>
@@ -21412,7 +21546,7 @@
         <w:pStyle w:val="Titre2"/>
       </w:pPr>
       <w:bookmarkStart w:id="272" w:name="_Toc141043040"/>
-      <w:bookmarkStart w:id="273" w:name="_Toc141306322"/>
+      <w:bookmarkStart w:id="273" w:name="_Toc141773323"/>
       <w:r>
         <w:t xml:space="preserve">Création d’un </w:t>
       </w:r>
@@ -21439,7 +21573,7 @@
         <w:pStyle w:val="Titre2"/>
       </w:pPr>
       <w:bookmarkStart w:id="274" w:name="_Toc141043041"/>
-      <w:bookmarkStart w:id="275" w:name="_Toc141306323"/>
+      <w:bookmarkStart w:id="275" w:name="_Toc141773324"/>
       <w:r>
         <w:t>Création d’une documentation technique</w:t>
       </w:r>
@@ -21456,7 +21590,7 @@
         <w:pStyle w:val="Titre2"/>
       </w:pPr>
       <w:bookmarkStart w:id="276" w:name="_Toc141043042"/>
-      <w:bookmarkStart w:id="277" w:name="_Toc141306324"/>
+      <w:bookmarkStart w:id="277" w:name="_Toc141773325"/>
       <w:r>
         <w:t>Validation du livrable final par le client</w:t>
       </w:r>
@@ -21478,7 +21612,7 @@
         <w:pStyle w:val="Titre1"/>
       </w:pPr>
       <w:bookmarkStart w:id="278" w:name="_Toc141043043"/>
-      <w:bookmarkStart w:id="279" w:name="_Toc141306325"/>
+      <w:bookmarkStart w:id="279" w:name="_Toc141773326"/>
       <w:r>
         <w:lastRenderedPageBreak/>
         <w:t>Projet personnel : Outil de sauvegarde et de suivis des analyses d’eau</w:t>
@@ -21486,12 +21620,13 @@
       <w:bookmarkEnd w:id="278"/>
       <w:bookmarkEnd w:id="279"/>
     </w:p>
+    <w:p/>
     <w:p>
       <w:pPr>
         <w:pStyle w:val="Titre2"/>
       </w:pPr>
       <w:bookmarkStart w:id="280" w:name="_Toc141043044"/>
-      <w:bookmarkStart w:id="281" w:name="_Toc141306326"/>
+      <w:bookmarkStart w:id="281" w:name="_Toc141773327"/>
       <w:r>
         <w:t>Présentation du projet</w:t>
       </w:r>
@@ -21506,7 +21641,6 @@
         </w:rPr>
       </w:pPr>
       <w:bookmarkStart w:id="282" w:name="_Toc141043045"/>
-      <w:bookmarkStart w:id="283" w:name="_Toc141306327"/>
       <w:r>
         <w:rPr>
           <w:sz w:val="24"/>
@@ -21537,40 +21671,90 @@
           <w:szCs w:val="24"/>
         </w:rPr>
       </w:pPr>
-      <w:r>
-        <w:rPr>
-          <w:sz w:val="24"/>
-          <w:szCs w:val="24"/>
-        </w:rPr>
-        <w:t>Afin de répondre à ce besoin, l’application Web</w:t>
-      </w:r>
-      <w:r>
-        <w:rPr>
-          <w:sz w:val="24"/>
-          <w:szCs w:val="24"/>
-        </w:rPr>
-        <w:t xml:space="preserve"> que j’ai conçu</w:t>
-      </w:r>
-      <w:r>
-        <w:rPr>
-          <w:sz w:val="24"/>
-          <w:szCs w:val="24"/>
-        </w:rPr>
-        <w:t xml:space="preserve"> doit avoir une création de compte et </w:t>
-      </w:r>
-      <w:r>
-        <w:rPr>
-          <w:sz w:val="24"/>
-          <w:szCs w:val="24"/>
-        </w:rPr>
-        <w:t xml:space="preserve">une </w:t>
-      </w:r>
-      <w:r>
-        <w:rPr>
-          <w:sz w:val="24"/>
-          <w:szCs w:val="24"/>
-        </w:rPr>
-        <w:t>connexion utilisateur permettant d’avoir un espace de</w:t>
+    </w:p>
+    <w:p>
+      <w:pPr>
+        <w:rPr>
+          <w:sz w:val="24"/>
+          <w:szCs w:val="24"/>
+        </w:rPr>
+      </w:pPr>
+      <w:r>
+        <w:rPr>
+          <w:sz w:val="24"/>
+          <w:szCs w:val="24"/>
+        </w:rPr>
+        <w:t xml:space="preserve">Afin de répondre à ce besoin, </w:t>
+      </w:r>
+      <w:r>
+        <w:rPr>
+          <w:sz w:val="24"/>
+          <w:szCs w:val="24"/>
+        </w:rPr>
+        <w:t>il faut que l’application</w:t>
+      </w:r>
+      <w:r>
+        <w:rPr>
+          <w:sz w:val="24"/>
+          <w:szCs w:val="24"/>
+        </w:rPr>
+        <w:t xml:space="preserve"> que je vais concevoir</w:t>
+      </w:r>
+      <w:r>
+        <w:rPr>
+          <w:sz w:val="24"/>
+          <w:szCs w:val="24"/>
+        </w:rPr>
+        <w:t xml:space="preserve"> </w:t>
+      </w:r>
+      <w:r>
+        <w:rPr>
+          <w:sz w:val="24"/>
+          <w:szCs w:val="24"/>
+        </w:rPr>
+        <w:t xml:space="preserve">ait un système de </w:t>
+      </w:r>
+      <w:r>
+        <w:rPr>
+          <w:sz w:val="24"/>
+          <w:szCs w:val="24"/>
+        </w:rPr>
+        <w:t xml:space="preserve">création de compte et </w:t>
+      </w:r>
+      <w:r>
+        <w:rPr>
+          <w:sz w:val="24"/>
+          <w:szCs w:val="24"/>
+        </w:rPr>
+        <w:t>de</w:t>
+      </w:r>
+      <w:r>
+        <w:rPr>
+          <w:sz w:val="24"/>
+          <w:szCs w:val="24"/>
+        </w:rPr>
+        <w:t xml:space="preserve"> </w:t>
+      </w:r>
+      <w:r>
+        <w:rPr>
+          <w:sz w:val="24"/>
+          <w:szCs w:val="24"/>
+        </w:rPr>
+        <w:t>connexion utilisateur</w:t>
+      </w:r>
+      <w:r>
+        <w:rPr>
+          <w:sz w:val="24"/>
+          <w:szCs w:val="24"/>
+        </w:rPr>
+        <w:t>, ce qui permet</w:t>
+      </w:r>
+      <w:r>
+        <w:rPr>
+          <w:sz w:val="24"/>
+          <w:szCs w:val="24"/>
+        </w:rPr>
+        <w:t xml:space="preserve"> d’avoir un espace de</w:t>
       </w:r>
       <w:r>
         <w:rPr>
@@ -21599,7 +21783,28 @@
           <w:sz w:val="24"/>
           <w:szCs w:val="24"/>
         </w:rPr>
-        <w:t xml:space="preserve">Chaque utilisateur doit avoir la possibilité d’avoir </w:t>
+        <w:t>Il faut que c</w:t>
+      </w:r>
+      <w:r>
+        <w:rPr>
+          <w:sz w:val="24"/>
+          <w:szCs w:val="24"/>
+        </w:rPr>
+        <w:t xml:space="preserve">haque utilisateur </w:t>
+      </w:r>
+      <w:r>
+        <w:rPr>
+          <w:sz w:val="24"/>
+          <w:szCs w:val="24"/>
+        </w:rPr>
+        <w:t>puisse avoir sa propre</w:t>
+      </w:r>
+      <w:r>
+        <w:rPr>
+          <w:sz w:val="24"/>
+          <w:szCs w:val="24"/>
+        </w:rPr>
+        <w:t xml:space="preserve"> </w:t>
       </w:r>
       <w:r>
         <w:rPr>
@@ -21620,7 +21825,49 @@
           <w:sz w:val="24"/>
           <w:szCs w:val="24"/>
         </w:rPr>
-        <w:t>zone de stockage d’information pour chaque aquarium si celui-ci en possède plusieurs, et la possibilité de rajouter ou supprimés des types de minéraux pour chaque aquarium sur lequel il souhaite réaliser des analyses.</w:t>
+        <w:t>zone de stockage d’information</w:t>
+      </w:r>
+      <w:r>
+        <w:rPr>
+          <w:sz w:val="24"/>
+          <w:szCs w:val="24"/>
+        </w:rPr>
+        <w:t>s</w:t>
+      </w:r>
+      <w:r>
+        <w:rPr>
+          <w:sz w:val="24"/>
+          <w:szCs w:val="24"/>
+        </w:rPr>
+        <w:t xml:space="preserve"> pour cha</w:t>
+      </w:r>
+      <w:r>
+        <w:rPr>
+          <w:sz w:val="24"/>
+          <w:szCs w:val="24"/>
+        </w:rPr>
+        <w:t>cun de ces</w:t>
+      </w:r>
+      <w:r>
+        <w:rPr>
+          <w:sz w:val="24"/>
+          <w:szCs w:val="24"/>
+        </w:rPr>
+        <w:t xml:space="preserve"> aquarium</w:t>
+      </w:r>
+      <w:r>
+        <w:rPr>
+          <w:sz w:val="24"/>
+          <w:szCs w:val="24"/>
+        </w:rPr>
+        <w:t>s</w:t>
+      </w:r>
+      <w:r>
+        <w:rPr>
+          <w:sz w:val="24"/>
+          <w:szCs w:val="24"/>
+        </w:rPr>
+        <w:t xml:space="preserve"> si celui-ci en possède plusieurs, et la possibilité de rajouter ou supprimés des types de minéraux pour chaque aquarium sur lequel il souhaite réaliser des analyses.</w:t>
       </w:r>
     </w:p>
     <w:p>
@@ -21706,7 +21953,35 @@
           <w:sz w:val="24"/>
           <w:szCs w:val="24"/>
         </w:rPr>
-        <w:t>L’objectif final étant d’avoir une vision global des informations sur le long terme, et de faire parl</w:t>
+        <w:t>L’objectif final étant d</w:t>
+      </w:r>
+      <w:r>
+        <w:rPr>
+          <w:sz w:val="24"/>
+          <w:szCs w:val="24"/>
+        </w:rPr>
+        <w:t>e donner à l’utilisation la possibilité d</w:t>
+      </w:r>
+      <w:r>
+        <w:rPr>
+          <w:sz w:val="24"/>
+          <w:szCs w:val="24"/>
+        </w:rPr>
+        <w:t>’avoir une vision global des informations sur le long terme, et de</w:t>
+      </w:r>
+      <w:r>
+        <w:rPr>
+          <w:sz w:val="24"/>
+          <w:szCs w:val="24"/>
+        </w:rPr>
+        <w:t xml:space="preserve"> pouvoir</w:t>
+      </w:r>
+      <w:r>
+        <w:rPr>
+          <w:sz w:val="24"/>
+          <w:szCs w:val="24"/>
+        </w:rPr>
+        <w:t xml:space="preserve"> faire parl</w:t>
       </w:r>
       <w:r>
         <w:rPr>
@@ -21754,19 +22029,81 @@
     <w:p>
       <w:pPr>
         <w:pStyle w:val="Titre2"/>
-        <w:rPr>
-          <w:rFonts w:asciiTheme="minorHAnsi" w:eastAsiaTheme="minorHAnsi" w:hAnsiTheme="minorHAnsi" w:cstheme="minorBidi"/>
-          <w:color w:val="auto"/>
-          <w:sz w:val="24"/>
-          <w:szCs w:val="24"/>
-        </w:rPr>
       </w:pPr>
     </w:p>
     <w:p>
       <w:pPr>
         <w:pStyle w:val="Titre2"/>
       </w:pPr>
-      <w:r>
+    </w:p>
+    <w:p>
+      <w:pPr>
+        <w:pStyle w:val="Titre2"/>
+      </w:pPr>
+    </w:p>
+    <w:p>
+      <w:pPr>
+        <w:pStyle w:val="Titre2"/>
+      </w:pPr>
+    </w:p>
+    <w:p>
+      <w:pPr>
+        <w:pStyle w:val="Titre2"/>
+      </w:pPr>
+    </w:p>
+    <w:p>
+      <w:pPr>
+        <w:pStyle w:val="Titre2"/>
+      </w:pPr>
+    </w:p>
+    <w:p>
+      <w:pPr>
+        <w:pStyle w:val="Titre2"/>
+      </w:pPr>
+    </w:p>
+    <w:p>
+      <w:pPr>
+        <w:pStyle w:val="Titre2"/>
+      </w:pPr>
+    </w:p>
+    <w:p>
+      <w:pPr>
+        <w:pStyle w:val="Titre2"/>
+      </w:pPr>
+    </w:p>
+    <w:p>
+      <w:pPr>
+        <w:pStyle w:val="Titre2"/>
+      </w:pPr>
+    </w:p>
+    <w:p>
+      <w:pPr>
+        <w:pStyle w:val="Titre2"/>
+      </w:pPr>
+    </w:p>
+    <w:p>
+      <w:pPr>
+        <w:pStyle w:val="Titre2"/>
+      </w:pPr>
+    </w:p>
+    <w:p>
+      <w:pPr>
+        <w:pStyle w:val="Titre2"/>
+      </w:pPr>
+    </w:p>
+    <w:p>
+      <w:pPr>
+        <w:pStyle w:val="Titre2"/>
+      </w:pPr>
+    </w:p>
+    <w:p/>
+    <w:p>
+      <w:pPr>
+        <w:pStyle w:val="Titre2"/>
+      </w:pPr>
+      <w:bookmarkStart w:id="283" w:name="_Toc141773328"/>
+      <w:r>
+        <w:lastRenderedPageBreak/>
         <w:t>Cahier des charges</w:t>
       </w:r>
       <w:bookmarkEnd w:id="282"/>
@@ -21937,7 +22274,7 @@
           <w:sz w:val="24"/>
           <w:szCs w:val="24"/>
         </w:rPr>
-        <w:t xml:space="preserve"> du site, j’ai sélectionné le langage PHP, dans le but de facilité le déploiement et de diminuer les frais de serveur qui seront financés personnellement.</w:t>
+        <w:t>, j’ai sélectionné le langage PHP, dans le but de facilité le déploiement et de diminuer les frais de serveur qui seront financés personnellement.</w:t>
       </w:r>
     </w:p>
     <w:p>
@@ -21997,7 +22334,35 @@
           <w:sz w:val="24"/>
           <w:szCs w:val="24"/>
         </w:rPr>
-        <w:t>L’application doit être conçu de manière à avoir un code propre, facilement maintenant, et évolutif. Une attention particulière doit être apporté à la cybersécurité, que ce soit sur la sécurité des mots de passe utilisateur</w:t>
+        <w:t xml:space="preserve">L’application doit être conçu de manière à avoir un code propre, facilement maintenant, et évolutif. Une attention particulière </w:t>
+      </w:r>
+      <w:r>
+        <w:rPr>
+          <w:sz w:val="24"/>
+          <w:szCs w:val="24"/>
+        </w:rPr>
+        <w:t>sera</w:t>
+      </w:r>
+      <w:r>
+        <w:rPr>
+          <w:sz w:val="24"/>
+          <w:szCs w:val="24"/>
+        </w:rPr>
+        <w:t xml:space="preserve"> </w:t>
+      </w:r>
+      <w:r>
+        <w:rPr>
+          <w:sz w:val="24"/>
+          <w:szCs w:val="24"/>
+        </w:rPr>
+        <w:t>apportée</w:t>
+      </w:r>
+      <w:r>
+        <w:rPr>
+          <w:sz w:val="24"/>
+          <w:szCs w:val="24"/>
+        </w:rPr>
+        <w:t xml:space="preserve"> à la cybersécurité, que ce soit sur la sécurité des mots de passe utilisateur</w:t>
       </w:r>
       <w:r>
         <w:rPr>
@@ -22011,7 +22376,35 @@
           <w:sz w:val="24"/>
           <w:szCs w:val="24"/>
         </w:rPr>
-        <w:t>, ou de l’environnement de travail en général</w:t>
+        <w:t>, ou</w:t>
+      </w:r>
+      <w:r>
+        <w:rPr>
+          <w:sz w:val="24"/>
+          <w:szCs w:val="24"/>
+        </w:rPr>
+        <w:t xml:space="preserve"> bien</w:t>
+      </w:r>
+      <w:r>
+        <w:rPr>
+          <w:sz w:val="24"/>
+          <w:szCs w:val="24"/>
+        </w:rPr>
+        <w:t xml:space="preserve"> </w:t>
+      </w:r>
+      <w:r>
+        <w:rPr>
+          <w:sz w:val="24"/>
+          <w:szCs w:val="24"/>
+        </w:rPr>
+        <w:t>sur</w:t>
+      </w:r>
+      <w:r>
+        <w:rPr>
+          <w:sz w:val="24"/>
+          <w:szCs w:val="24"/>
+        </w:rPr>
+        <w:t xml:space="preserve"> l’environnement de travail en général</w:t>
       </w:r>
       <w:r>
         <w:rPr>
@@ -22044,35 +22437,848 @@
       </w:r>
     </w:p>
     <w:p>
-      <w:r>
-        <w:rPr>
-          <w:sz w:val="24"/>
-          <w:szCs w:val="24"/>
-        </w:rPr>
-        <w:t>Enfin, le logiciel doit être conçu de manière à être facilement déplaçable de l’environnement de développement à l’environnement de déploiement.</w:t>
-      </w:r>
-      <w:r>
-        <w:br/>
-      </w:r>
-      <w:r>
-        <w:br/>
-      </w:r>
-    </w:p>
+      <w:pPr>
+        <w:rPr>
+          <w:sz w:val="24"/>
+          <w:szCs w:val="24"/>
+        </w:rPr>
+      </w:pPr>
+      <w:r>
+        <w:rPr>
+          <w:sz w:val="24"/>
+          <w:szCs w:val="24"/>
+        </w:rPr>
+        <w:t>Enfin, le logiciel doit être conçu de manière à être facilement déplaçable de l’environnement de développement à l’environnement de déploiement</w:t>
+      </w:r>
+      <w:r>
+        <w:rPr>
+          <w:sz w:val="24"/>
+          <w:szCs w:val="24"/>
+        </w:rPr>
+        <w:t>, dans un principe d’intégration continue.</w:t>
+      </w:r>
+    </w:p>
+    <w:p/>
     <w:p>
       <w:pPr>
         <w:pStyle w:val="Titre2"/>
       </w:pPr>
-      <w:bookmarkStart w:id="284" w:name="_Toc141043046"/>
-      <w:bookmarkStart w:id="285" w:name="_Toc141306328"/>
-      <w:r>
+      <w:bookmarkStart w:id="284" w:name="_Toc141773329"/>
+      <w:r>
+        <w:t>Plan de navigation utilisateur</w:t>
+      </w:r>
+      <w:bookmarkEnd w:id="284"/>
+    </w:p>
+    <w:p>
+      <w:pPr>
+        <w:rPr>
+          <w:sz w:val="24"/>
+          <w:szCs w:val="24"/>
+        </w:rPr>
+      </w:pPr>
+      <w:r>
+        <w:rPr>
+          <w:noProof/>
+        </w:rPr>
+        <mc:AlternateContent>
+          <mc:Choice Requires="wps">
+            <w:drawing>
+              <wp:anchor distT="0" distB="0" distL="114300" distR="114300" simplePos="0" relativeHeight="251728896" behindDoc="0" locked="0" layoutInCell="1" allowOverlap="1" wp14:anchorId="435F63F5" wp14:editId="7551449E">
+                <wp:simplePos x="0" y="0"/>
+                <wp:positionH relativeFrom="margin">
+                  <wp:align>center</wp:align>
+                </wp:positionH>
+                <wp:positionV relativeFrom="paragraph">
+                  <wp:posOffset>1846774</wp:posOffset>
+                </wp:positionV>
+                <wp:extent cx="4293235" cy="134620"/>
+                <wp:effectExtent l="0" t="0" r="0" b="0"/>
+                <wp:wrapTopAndBottom/>
+                <wp:docPr id="436978223" name="Zone de texte 1"/>
+                <wp:cNvGraphicFramePr/>
+                <a:graphic xmlns:a="http://schemas.openxmlformats.org/drawingml/2006/main">
+                  <a:graphicData uri="http://schemas.microsoft.com/office/word/2010/wordprocessingShape">
+                    <wps:wsp>
+                      <wps:cNvSpPr txBox="1"/>
+                      <wps:spPr>
+                        <a:xfrm>
+                          <a:off x="0" y="0"/>
+                          <a:ext cx="4293235" cy="134620"/>
+                        </a:xfrm>
+                        <a:prstGeom prst="rect">
+                          <a:avLst/>
+                        </a:prstGeom>
+                        <a:solidFill>
+                          <a:prstClr val="white"/>
+                        </a:solidFill>
+                        <a:ln>
+                          <a:noFill/>
+                        </a:ln>
+                      </wps:spPr>
+                      <wps:txbx>
+                        <w:txbxContent>
+                          <w:p>
+                            <w:pPr>
+                              <w:pStyle w:val="Lgende"/>
+                              <w:jc w:val="center"/>
+                              <w:rPr>
+                                <w:noProof/>
+                              </w:rPr>
+                            </w:pPr>
+                            <w:r>
+                              <w:t xml:space="preserve">Figure </w:t>
+                            </w:r>
+                            <w:fldSimple w:instr=" SEQ Figure \* ARABIC ">
+                              <w:r>
+                                <w:rPr>
+                                  <w:noProof/>
+                                </w:rPr>
+                                <w:t>20</w:t>
+                              </w:r>
+                            </w:fldSimple>
+                            <w:r>
+                              <w:t xml:space="preserve"> Plan de navigation utilisateur</w:t>
+                            </w:r>
+                          </w:p>
+                        </w:txbxContent>
+                      </wps:txbx>
+                      <wps:bodyPr rot="0" spcFirstLastPara="0" vertOverflow="overflow" horzOverflow="overflow" vert="horz" wrap="square" lIns="0" tIns="0" rIns="0" bIns="0" numCol="1" spcCol="0" rtlCol="0" fromWordArt="0" anchor="t" anchorCtr="0" forceAA="0" compatLnSpc="1">
+                        <a:prstTxWarp prst="textNoShape">
+                          <a:avLst/>
+                        </a:prstTxWarp>
+                        <a:noAutofit/>
+                      </wps:bodyPr>
+                    </wps:wsp>
+                  </a:graphicData>
+                </a:graphic>
+                <wp14:sizeRelV relativeFrom="margin">
+                  <wp14:pctHeight>0</wp14:pctHeight>
+                </wp14:sizeRelV>
+              </wp:anchor>
+            </w:drawing>
+          </mc:Choice>
+          <mc:Fallback>
+            <w:pict>
+              <v:shape w14:anchorId="435F63F5" id="_x0000_s1045" type="#_x0000_t202" style="position:absolute;margin-left:0;margin-top:145.4pt;width:338.05pt;height:10.6pt;z-index:251728896;visibility:visible;mso-wrap-style:square;mso-height-percent:0;mso-wrap-distance-left:9pt;mso-wrap-distance-top:0;mso-wrap-distance-right:9pt;mso-wrap-distance-bottom:0;mso-position-horizontal:center;mso-position-horizontal-relative:margin;mso-position-vertical:absolute;mso-position-vertical-relative:text;mso-height-percent:0;mso-height-relative:margin;v-text-anchor:top" o:gfxdata="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" stroked="f">
+                <v:textbox inset="0,0,0,0">
+                  <w:txbxContent>
+                    <w:p>
+                      <w:pPr>
+                        <w:pStyle w:val="Lgende"/>
+                        <w:jc w:val="center"/>
+                        <w:rPr>
+                          <w:noProof/>
+                        </w:rPr>
+                      </w:pPr>
+                      <w:r>
+                        <w:t xml:space="preserve">Figure </w:t>
+                      </w:r>
+                      <w:fldSimple w:instr=" SEQ Figure \* ARABIC ">
+                        <w:r>
+                          <w:rPr>
+                            <w:noProof/>
+                          </w:rPr>
+                          <w:t>20</w:t>
+                        </w:r>
+                      </w:fldSimple>
+                      <w:r>
+                        <w:t xml:space="preserve"> Plan de navigation utilisateur</w:t>
+                      </w:r>
+                    </w:p>
+                  </w:txbxContent>
+                </v:textbox>
+                <w10:wrap type="topAndBottom" anchorx="margin"/>
+              </v:shape>
+            </w:pict>
+          </mc:Fallback>
+        </mc:AlternateContent>
+      </w:r>
+      <w:r>
+        <w:rPr>
+          <w:noProof/>
+        </w:rPr>
+        <w:drawing>
+          <wp:anchor distT="0" distB="0" distL="114300" distR="114300" simplePos="0" relativeHeight="251726848" behindDoc="0" locked="0" layoutInCell="1" allowOverlap="1" wp14:anchorId="045913F8" wp14:editId="66AC1F9E">
+            <wp:simplePos x="0" y="0"/>
+            <wp:positionH relativeFrom="margin">
+              <wp:align>center</wp:align>
+            </wp:positionH>
+            <wp:positionV relativeFrom="paragraph">
+              <wp:posOffset>301818</wp:posOffset>
+            </wp:positionV>
+            <wp:extent cx="4293705" cy="1562337"/>
+            <wp:effectExtent l="0" t="0" r="0" b="0"/>
+            <wp:wrapTopAndBottom/>
+            <wp:docPr id="2087444719" name="Image 2" descr="Une image contenant texte, Rectangle, capture d’écran, Police&#10;&#10;Description générée automatiquement"/>
+            <wp:cNvGraphicFramePr>
+              <a:graphicFrameLocks xmlns:a="http://schemas.openxmlformats.org/drawingml/2006/main" noChangeAspect="1"/>
+            </wp:cNvGraphicFramePr>
+            <a:graphic xmlns:a="http://schemas.openxmlformats.org/drawingml/2006/main">
+              <a:graphicData uri="http://schemas.openxmlformats.org/drawingml/2006/picture">
+                <pic:pic xmlns:pic="http://schemas.openxmlformats.org/drawingml/2006/picture">
+                  <pic:nvPicPr>
+                    <pic:cNvPr id="2087444719" name="Image 2" descr="Une image contenant texte, Rectangle, capture d’écran, Police&#10;&#10;Description générée automatiquement"/>
+                    <pic:cNvPicPr/>
+                  </pic:nvPicPr>
+                  <pic:blipFill>
+                    <a:blip r:embed="rId29">
+                      <a:extLst>
+                        <a:ext uri="{28A0092B-C50C-407E-A947-70E740481C1C}">
+                          <a14:useLocalDpi xmlns:a14="http://schemas.microsoft.com/office/drawing/2010/main" val="0"/>
+                        </a:ext>
+                      </a:extLst>
+                    </a:blip>
+                    <a:stretch>
+                      <a:fillRect/>
+                    </a:stretch>
+                  </pic:blipFill>
+                  <pic:spPr>
+                    <a:xfrm>
+                      <a:off x="0" y="0"/>
+                      <a:ext cx="4293705" cy="1562337"/>
+                    </a:xfrm>
+                    <a:prstGeom prst="rect">
+                      <a:avLst/>
+                    </a:prstGeom>
+                  </pic:spPr>
+                </pic:pic>
+              </a:graphicData>
+            </a:graphic>
+          </wp:anchor>
+        </w:drawing>
+      </w:r>
+      <w:r>
+        <w:rPr>
+          <w:sz w:val="24"/>
+          <w:szCs w:val="24"/>
+        </w:rPr>
+        <w:t>Voici le plan de navigation utilisateur de l’application.</w:t>
+      </w:r>
+    </w:p>
+    <w:p/>
+    <w:p>
+      <w:pPr>
+        <w:rPr>
+          <w:sz w:val="24"/>
+          <w:szCs w:val="24"/>
+        </w:rPr>
+      </w:pPr>
+      <w:r>
+        <w:rPr>
+          <w:sz w:val="24"/>
+          <w:szCs w:val="24"/>
+        </w:rPr>
+        <w:t>Une fois arrivé sur l’application, l’utilisateur arrive sur la page « </w:t>
+      </w:r>
+      <w:proofErr w:type="spellStart"/>
+      <w:r>
+        <w:rPr>
+          <w:sz w:val="24"/>
+          <w:szCs w:val="24"/>
+        </w:rPr>
+        <w:t>homepage</w:t>
+      </w:r>
+      <w:proofErr w:type="spellEnd"/>
+      <w:r>
+        <w:rPr>
+          <w:sz w:val="24"/>
+          <w:szCs w:val="24"/>
+        </w:rPr>
+        <w:t> », qui lui permet de choisir entre la création de son compte, ou la connexion si celui-ci a déjà un compte. S’il souhaite créer un compte, la page « </w:t>
+      </w:r>
+      <w:proofErr w:type="spellStart"/>
+      <w:r>
+        <w:rPr>
+          <w:sz w:val="24"/>
+          <w:szCs w:val="24"/>
+        </w:rPr>
+        <w:t>register</w:t>
+      </w:r>
+      <w:proofErr w:type="spellEnd"/>
+      <w:r>
+        <w:rPr>
+          <w:sz w:val="24"/>
+          <w:szCs w:val="24"/>
+        </w:rPr>
+        <w:t> » lui permet de s’enregistrer. S’il souhaite se connecter, la page « login » lui permet de s’identifier.</w:t>
+      </w:r>
+    </w:p>
+    <w:p>
+      <w:pPr>
+        <w:rPr>
+          <w:sz w:val="24"/>
+          <w:szCs w:val="24"/>
+        </w:rPr>
+      </w:pPr>
+      <w:r>
+        <w:rPr>
+          <w:sz w:val="24"/>
+          <w:szCs w:val="24"/>
+        </w:rPr>
+        <w:t>Une fois connecté, il accède à la page « </w:t>
+      </w:r>
+      <w:proofErr w:type="spellStart"/>
+      <w:r>
+        <w:rPr>
+          <w:sz w:val="24"/>
+          <w:szCs w:val="24"/>
+        </w:rPr>
+        <w:t>values_insertion</w:t>
+      </w:r>
+      <w:proofErr w:type="spellEnd"/>
+      <w:r>
+        <w:rPr>
+          <w:sz w:val="24"/>
+          <w:szCs w:val="24"/>
+        </w:rPr>
+        <w:t> » pour insérer des données, la page « </w:t>
+      </w:r>
+      <w:proofErr w:type="spellStart"/>
+      <w:r>
+        <w:rPr>
+          <w:sz w:val="24"/>
+          <w:szCs w:val="24"/>
+        </w:rPr>
+        <w:t>data_charts</w:t>
+      </w:r>
+      <w:proofErr w:type="spellEnd"/>
+      <w:r>
+        <w:rPr>
+          <w:sz w:val="24"/>
+          <w:szCs w:val="24"/>
+        </w:rPr>
+        <w:t> » pour afficher les données sous un format de graphiques, et la page « </w:t>
+      </w:r>
+      <w:proofErr w:type="spellStart"/>
+      <w:r>
+        <w:rPr>
+          <w:sz w:val="24"/>
+          <w:szCs w:val="24"/>
+        </w:rPr>
+        <w:t>data_table</w:t>
+      </w:r>
+      <w:proofErr w:type="spellEnd"/>
+      <w:r>
+        <w:rPr>
+          <w:sz w:val="24"/>
+          <w:szCs w:val="24"/>
+        </w:rPr>
+        <w:t> » pour afficher les données sous un format de tableau.</w:t>
+      </w:r>
+    </w:p>
+    <w:p>
+      <w:pPr>
+        <w:rPr>
+          <w:rFonts w:asciiTheme="majorHAnsi" w:eastAsiaTheme="majorEastAsia" w:hAnsiTheme="majorHAnsi" w:cstheme="majorBidi"/>
+          <w:color w:val="2F5496" w:themeColor="accent1" w:themeShade="BF"/>
+          <w:sz w:val="26"/>
+          <w:szCs w:val="26"/>
+        </w:rPr>
+      </w:pPr>
+      <w:bookmarkStart w:id="285" w:name="_Toc141043046"/>
+      <w:bookmarkStart w:id="286" w:name="_Toc141773330"/>
+      <w:r>
+        <w:rPr>
+          <w:rStyle w:val="Titre2Car"/>
+        </w:rPr>
         <w:lastRenderedPageBreak/>
         <w:t>Conception UML</w:t>
       </w:r>
-      <w:bookmarkEnd w:id="284"/>
       <w:bookmarkEnd w:id="285"/>
-    </w:p>
-    <w:p/>
-    <w:p/>
+      <w:bookmarkEnd w:id="286"/>
+    </w:p>
+    <w:p>
+      <w:pPr>
+        <w:rPr>
+          <w:sz w:val="24"/>
+          <w:szCs w:val="24"/>
+        </w:rPr>
+      </w:pPr>
+      <w:r>
+        <w:rPr>
+          <w:sz w:val="24"/>
+          <w:szCs w:val="24"/>
+        </w:rPr>
+        <w:t>Avant de débuter le développement, j’ai réalisé des diagrammes UML afin de bien me représenter les fonctionnalités de l’application.</w:t>
+      </w:r>
+    </w:p>
+    <w:p>
+      <w:pPr>
+        <w:pStyle w:val="Titre3"/>
+      </w:pPr>
+      <w:bookmarkStart w:id="287" w:name="_Toc141773331"/>
+      <w:r>
+        <w:t xml:space="preserve">Diagramme </w:t>
+      </w:r>
+      <w:bookmarkEnd w:id="287"/>
+      <w:r>
+        <w:t>de cas d’utilisation</w:t>
+      </w:r>
+    </w:p>
+    <w:p>
+      <w:pPr>
+        <w:rPr>
+          <w:sz w:val="24"/>
+          <w:szCs w:val="24"/>
+        </w:rPr>
+      </w:pPr>
+      <w:r>
+        <w:rPr>
+          <w:sz w:val="24"/>
+          <w:szCs w:val="24"/>
+        </w:rPr>
+        <w:t>Le diagramme de cas d’utilisation permet de définir tous les cas d’utilisation de l’application, définir tous les acteurs, ainsi que définir les droits de chacun.</w:t>
+      </w:r>
+      <w:r>
+        <w:rPr>
+          <w:sz w:val="24"/>
+          <w:szCs w:val="24"/>
+        </w:rPr>
+        <w:br/>
+      </w:r>
+      <w:r>
+        <w:rPr>
+          <w:sz w:val="24"/>
+          <w:szCs w:val="24"/>
+        </w:rPr>
+        <w:br/>
+      </w:r>
+      <w:r>
+        <w:rPr>
+          <w:sz w:val="24"/>
+          <w:szCs w:val="24"/>
+        </w:rPr>
+        <w:t>D</w:t>
+      </w:r>
+      <w:r>
+        <w:rPr>
+          <w:sz w:val="24"/>
+          <w:szCs w:val="24"/>
+        </w:rPr>
+        <w:t xml:space="preserve">ans </w:t>
+      </w:r>
+      <w:r>
+        <w:rPr>
+          <w:sz w:val="24"/>
+          <w:szCs w:val="24"/>
+        </w:rPr>
+        <w:t>l</w:t>
+      </w:r>
+      <w:r>
+        <w:rPr>
+          <w:sz w:val="24"/>
+          <w:szCs w:val="24"/>
+        </w:rPr>
+        <w:t>e diagramme de cas d’utilisation</w:t>
+      </w:r>
+      <w:r>
+        <w:rPr>
+          <w:sz w:val="24"/>
+          <w:szCs w:val="24"/>
+        </w:rPr>
+        <w:t xml:space="preserve"> de </w:t>
+      </w:r>
+      <w:r>
+        <w:rPr>
+          <w:sz w:val="24"/>
+          <w:szCs w:val="24"/>
+        </w:rPr>
+        <w:t xml:space="preserve">cette </w:t>
+      </w:r>
+      <w:r>
+        <w:rPr>
+          <w:sz w:val="24"/>
+          <w:szCs w:val="24"/>
+        </w:rPr>
+        <w:t>application</w:t>
+      </w:r>
+      <w:r>
+        <w:rPr>
+          <w:sz w:val="24"/>
+          <w:szCs w:val="24"/>
+        </w:rPr>
+        <w:t>, il y a deux acteurs :</w:t>
+      </w:r>
+    </w:p>
+    <w:p>
+      <w:pPr>
+        <w:rPr>
+          <w:sz w:val="24"/>
+          <w:szCs w:val="24"/>
+        </w:rPr>
+      </w:pPr>
+      <w:r>
+        <w:rPr>
+          <w:sz w:val="24"/>
+          <w:szCs w:val="24"/>
+        </w:rPr>
+        <w:t xml:space="preserve">Le premier acteur représente le Visiteur. Il possède le cas d’utilisation d’inscription ainsi que </w:t>
+      </w:r>
+      <w:r>
+        <w:rPr>
+          <w:sz w:val="24"/>
+          <w:szCs w:val="24"/>
+        </w:rPr>
+        <w:t xml:space="preserve">le cas d’utilisation </w:t>
+      </w:r>
+      <w:r>
+        <w:rPr>
+          <w:sz w:val="24"/>
+          <w:szCs w:val="24"/>
+        </w:rPr>
+        <w:t>de connexion.</w:t>
+      </w:r>
+    </w:p>
+    <w:p>
+      <w:pPr>
+        <w:rPr>
+          <w:sz w:val="24"/>
+          <w:szCs w:val="24"/>
+        </w:rPr>
+      </w:pPr>
+      <w:r>
+        <w:rPr>
+          <w:noProof/>
+        </w:rPr>
+        <mc:AlternateContent>
+          <mc:Choice Requires="wps">
+            <w:drawing>
+              <wp:anchor distT="0" distB="0" distL="114300" distR="114300" simplePos="0" relativeHeight="251725824" behindDoc="0" locked="0" layoutInCell="1" allowOverlap="1" wp14:anchorId="30772170" wp14:editId="319A493E">
+                <wp:simplePos x="0" y="0"/>
+                <wp:positionH relativeFrom="column">
+                  <wp:posOffset>706120</wp:posOffset>
+                </wp:positionH>
+                <wp:positionV relativeFrom="paragraph">
+                  <wp:posOffset>5296535</wp:posOffset>
+                </wp:positionV>
+                <wp:extent cx="4595495" cy="189865"/>
+                <wp:effectExtent l="0" t="0" r="0" b="635"/>
+                <wp:wrapTopAndBottom/>
+                <wp:docPr id="1295769727" name="Zone de texte 1"/>
+                <wp:cNvGraphicFramePr/>
+                <a:graphic xmlns:a="http://schemas.openxmlformats.org/drawingml/2006/main">
+                  <a:graphicData uri="http://schemas.microsoft.com/office/word/2010/wordprocessingShape">
+                    <wps:wsp>
+                      <wps:cNvSpPr txBox="1"/>
+                      <wps:spPr>
+                        <a:xfrm>
+                          <a:off x="0" y="0"/>
+                          <a:ext cx="4595495" cy="189865"/>
+                        </a:xfrm>
+                        <a:prstGeom prst="rect">
+                          <a:avLst/>
+                        </a:prstGeom>
+                        <a:solidFill>
+                          <a:prstClr val="white"/>
+                        </a:solidFill>
+                        <a:ln>
+                          <a:noFill/>
+                        </a:ln>
+                      </wps:spPr>
+                      <wps:txbx>
+                        <w:txbxContent>
+                          <w:p>
+                            <w:pPr>
+                              <w:pStyle w:val="Lgende"/>
+                              <w:jc w:val="center"/>
+                              <w:rPr>
+                                <w:noProof/>
+                                <w:sz w:val="24"/>
+                                <w:szCs w:val="24"/>
+                              </w:rPr>
+                            </w:pPr>
+                            <w:r>
+                              <w:t xml:space="preserve">Figure </w:t>
+                            </w:r>
+                            <w:fldSimple w:instr=" SEQ Figure \* ARABIC ">
+                              <w:r>
+                                <w:rPr>
+                                  <w:noProof/>
+                                </w:rPr>
+                                <w:t>21</w:t>
+                              </w:r>
+                            </w:fldSimple>
+                            <w:r>
+                              <w:t xml:space="preserve"> Diagramme des cas d'utilisation</w:t>
+                            </w:r>
+                          </w:p>
+                        </w:txbxContent>
+                      </wps:txbx>
+                      <wps:bodyPr rot="0" spcFirstLastPara="0" vertOverflow="overflow" horzOverflow="overflow" vert="horz" wrap="square" lIns="0" tIns="0" rIns="0" bIns="0" numCol="1" spcCol="0" rtlCol="0" fromWordArt="0" anchor="t" anchorCtr="0" forceAA="0" compatLnSpc="1">
+                        <a:prstTxWarp prst="textNoShape">
+                          <a:avLst/>
+                        </a:prstTxWarp>
+                        <a:noAutofit/>
+                      </wps:bodyPr>
+                    </wps:wsp>
+                  </a:graphicData>
+                </a:graphic>
+                <wp14:sizeRelV relativeFrom="margin">
+                  <wp14:pctHeight>0</wp14:pctHeight>
+                </wp14:sizeRelV>
+              </wp:anchor>
+            </w:drawing>
+          </mc:Choice>
+          <mc:Fallback>
+            <w:pict>
+              <v:shape w14:anchorId="30772170" id="_x0000_s1046" type="#_x0000_t202" style="position:absolute;margin-left:55.6pt;margin-top:417.05pt;width:361.85pt;height:14.95pt;z-index:251725824;visibility:visible;mso-wrap-style:square;mso-height-percent:0;mso-wrap-distance-left:9pt;mso-wrap-distance-top:0;mso-wrap-distance-right:9pt;mso-wrap-distance-bottom:0;mso-position-horizontal:absolute;mso-position-horizontal-relative:text;mso-position-vertical:absolute;mso-position-vertical-relative:text;mso-height-percent:0;mso-height-relative:margin;v-text-anchor:top" o:gfxdata="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" stroked="f">
+                <v:textbox inset="0,0,0,0">
+                  <w:txbxContent>
+                    <w:p>
+                      <w:pPr>
+                        <w:pStyle w:val="Lgende"/>
+                        <w:jc w:val="center"/>
+                        <w:rPr>
+                          <w:noProof/>
+                          <w:sz w:val="24"/>
+                          <w:szCs w:val="24"/>
+                        </w:rPr>
+                      </w:pPr>
+                      <w:r>
+                        <w:t xml:space="preserve">Figure </w:t>
+                      </w:r>
+                      <w:fldSimple w:instr=" SEQ Figure \* ARABIC ">
+                        <w:r>
+                          <w:rPr>
+                            <w:noProof/>
+                          </w:rPr>
+                          <w:t>21</w:t>
+                        </w:r>
+                      </w:fldSimple>
+                      <w:r>
+                        <w:t xml:space="preserve"> Diagramme des cas d'utilisation</w:t>
+                      </w:r>
+                    </w:p>
+                  </w:txbxContent>
+                </v:textbox>
+                <w10:wrap type="topAndBottom"/>
+              </v:shape>
+            </w:pict>
+          </mc:Fallback>
+        </mc:AlternateContent>
+      </w:r>
+      <w:r>
+        <w:rPr>
+          <w:noProof/>
+          <w:sz w:val="24"/>
+          <w:szCs w:val="24"/>
+        </w:rPr>
+        <w:drawing>
+          <wp:anchor distT="0" distB="0" distL="114300" distR="114300" simplePos="0" relativeHeight="251723776" behindDoc="0" locked="0" layoutInCell="1" allowOverlap="1" wp14:anchorId="275490D9" wp14:editId="7FD1F016">
+            <wp:simplePos x="0" y="0"/>
+            <wp:positionH relativeFrom="margin">
+              <wp:posOffset>462915</wp:posOffset>
+            </wp:positionH>
+            <wp:positionV relativeFrom="paragraph">
+              <wp:posOffset>717550</wp:posOffset>
+            </wp:positionV>
+            <wp:extent cx="4595495" cy="4541520"/>
+            <wp:effectExtent l="0" t="0" r="0" b="0"/>
+            <wp:wrapTopAndBottom/>
+            <wp:docPr id="1518085495" name="Image 1" descr="Une image contenant texte, capture d’écran, diagramme, ligne&#10;&#10;Description générée automatiquement"/>
+            <wp:cNvGraphicFramePr>
+              <a:graphicFrameLocks xmlns:a="http://schemas.openxmlformats.org/drawingml/2006/main" noChangeAspect="1"/>
+            </wp:cNvGraphicFramePr>
+            <a:graphic xmlns:a="http://schemas.openxmlformats.org/drawingml/2006/main">
+              <a:graphicData uri="http://schemas.openxmlformats.org/drawingml/2006/picture">
+                <pic:pic xmlns:pic="http://schemas.openxmlformats.org/drawingml/2006/picture">
+                  <pic:nvPicPr>
+                    <pic:cNvPr id="1518085495" name="Image 1" descr="Une image contenant texte, capture d’écran, diagramme, ligne&#10;&#10;Description générée automatiquement"/>
+                    <pic:cNvPicPr/>
+                  </pic:nvPicPr>
+                  <pic:blipFill>
+                    <a:blip r:embed="rId30">
+                      <a:extLst>
+                        <a:ext uri="{28A0092B-C50C-407E-A947-70E740481C1C}">
+                          <a14:useLocalDpi xmlns:a14="http://schemas.microsoft.com/office/drawing/2010/main" val="0"/>
+                        </a:ext>
+                      </a:extLst>
+                    </a:blip>
+                    <a:stretch>
+                      <a:fillRect/>
+                    </a:stretch>
+                  </pic:blipFill>
+                  <pic:spPr>
+                    <a:xfrm>
+                      <a:off x="0" y="0"/>
+                      <a:ext cx="4595495" cy="4541520"/>
+                    </a:xfrm>
+                    <a:prstGeom prst="rect">
+                      <a:avLst/>
+                    </a:prstGeom>
+                  </pic:spPr>
+                </pic:pic>
+              </a:graphicData>
+            </a:graphic>
+          </wp:anchor>
+        </w:drawing>
+      </w:r>
+      <w:r>
+        <w:rPr>
+          <w:sz w:val="24"/>
+          <w:szCs w:val="24"/>
+        </w:rPr>
+        <w:t xml:space="preserve">Le second acteur représente l’Utilisateur. </w:t>
+      </w:r>
+      <w:r>
+        <w:rPr>
+          <w:sz w:val="24"/>
+          <w:szCs w:val="24"/>
+        </w:rPr>
+        <w:t>Il</w:t>
+      </w:r>
+      <w:r>
+        <w:rPr>
+          <w:sz w:val="24"/>
+          <w:szCs w:val="24"/>
+        </w:rPr>
+        <w:t xml:space="preserve"> hérite de tous les cas d’utilisation du </w:t>
+      </w:r>
+      <w:r>
+        <w:rPr>
+          <w:sz w:val="24"/>
+          <w:szCs w:val="24"/>
+        </w:rPr>
+        <w:t>V</w:t>
+      </w:r>
+      <w:r>
+        <w:rPr>
+          <w:sz w:val="24"/>
+          <w:szCs w:val="24"/>
+        </w:rPr>
+        <w:t xml:space="preserve">isiteur </w:t>
+      </w:r>
+      <w:r>
+        <w:rPr>
+          <w:sz w:val="24"/>
+          <w:szCs w:val="24"/>
+        </w:rPr>
+        <w:t xml:space="preserve">car il </w:t>
+      </w:r>
+      <w:r>
+        <w:rPr>
+          <w:sz w:val="24"/>
+          <w:szCs w:val="24"/>
+        </w:rPr>
+        <w:t>représente</w:t>
+      </w:r>
+      <w:r>
+        <w:rPr>
+          <w:sz w:val="24"/>
+          <w:szCs w:val="24"/>
+        </w:rPr>
+        <w:t xml:space="preserve"> l’acteur Visiteur une fois </w:t>
+      </w:r>
+      <w:r>
+        <w:rPr>
+          <w:sz w:val="24"/>
+          <w:szCs w:val="24"/>
+        </w:rPr>
+        <w:t>la connexion effectuée</w:t>
+      </w:r>
+      <w:r>
+        <w:rPr>
+          <w:sz w:val="24"/>
+          <w:szCs w:val="24"/>
+        </w:rPr>
+        <w:t>. Il</w:t>
+      </w:r>
+      <w:r>
+        <w:rPr>
+          <w:sz w:val="24"/>
+          <w:szCs w:val="24"/>
+        </w:rPr>
+        <w:t xml:space="preserve"> possède ces propres cas d’utilisation</w:t>
+      </w:r>
+      <w:r>
+        <w:rPr>
+          <w:sz w:val="24"/>
+          <w:szCs w:val="24"/>
+        </w:rPr>
+        <w:t>, qui ne sont pas disponible pour le Visiteur.</w:t>
+      </w:r>
+    </w:p>
+    <w:p>
+      <w:pPr>
+        <w:rPr>
+          <w:sz w:val="24"/>
+          <w:szCs w:val="24"/>
+        </w:rPr>
+      </w:pPr>
+      <w:r>
+        <w:rPr>
+          <w:sz w:val="24"/>
+          <w:szCs w:val="24"/>
+        </w:rPr>
+        <w:t xml:space="preserve">Dans le but d'améliorer la compréhension des différents </w:t>
+      </w:r>
+      <w:r>
+        <w:rPr>
+          <w:sz w:val="24"/>
+          <w:szCs w:val="24"/>
+        </w:rPr>
+        <w:t>cas</w:t>
+      </w:r>
+      <w:r>
+        <w:rPr>
+          <w:sz w:val="24"/>
+          <w:szCs w:val="24"/>
+        </w:rPr>
+        <w:t xml:space="preserve"> d'utilisation entre les pages, </w:t>
+      </w:r>
+      <w:r>
+        <w:rPr>
+          <w:sz w:val="24"/>
+          <w:szCs w:val="24"/>
+        </w:rPr>
+        <w:t>j’ai</w:t>
+      </w:r>
+      <w:r>
+        <w:rPr>
+          <w:sz w:val="24"/>
+          <w:szCs w:val="24"/>
+        </w:rPr>
+        <w:t xml:space="preserve"> attribué une couleur spécifique à chaque page de l'application</w:t>
+      </w:r>
+      <w:r>
+        <w:rPr>
+          <w:sz w:val="24"/>
+          <w:szCs w:val="24"/>
+        </w:rPr>
+        <w:t>, ainsi qu’à la barre de navigation</w:t>
+      </w:r>
+      <w:r>
+        <w:rPr>
+          <w:sz w:val="24"/>
+          <w:szCs w:val="24"/>
+        </w:rPr>
+        <w:t>. Cette approche permet de mieux définir les cas d'utilisation associés à chacune des pages.</w:t>
+      </w:r>
+    </w:p>
+    <w:p>
+      <w:pPr>
+        <w:rPr>
+          <w:sz w:val="24"/>
+          <w:szCs w:val="24"/>
+        </w:rPr>
+      </w:pPr>
+    </w:p>
+    <w:p>
+      <w:pPr>
+        <w:rPr>
+          <w:sz w:val="24"/>
+          <w:szCs w:val="24"/>
+        </w:rPr>
+      </w:pPr>
+    </w:p>
+    <w:p>
+      <w:pPr>
+        <w:rPr>
+          <w:sz w:val="24"/>
+          <w:szCs w:val="24"/>
+        </w:rPr>
+      </w:pPr>
+    </w:p>
     <w:p/>
     <w:p>
       <w:r>
@@ -22164,181 +23370,181 @@
       <w:pPr>
         <w:pStyle w:val="Titre2"/>
       </w:pPr>
-      <w:bookmarkStart w:id="286" w:name="_Toc141043047"/>
-      <w:bookmarkStart w:id="287" w:name="_Toc141306329"/>
+      <w:bookmarkStart w:id="288" w:name="_Toc141043047"/>
+      <w:bookmarkStart w:id="289" w:name="_Toc141773332"/>
       <w:r>
         <w:t>Conception MCD et MLD</w:t>
-      </w:r>
-      <w:bookmarkEnd w:id="286"/>
-      <w:bookmarkEnd w:id="287"/>
-    </w:p>
-    <w:p>
-      <w:r>
-        <w:t xml:space="preserve">1.Utiliser une </w:t>
-      </w:r>
-      <w:proofErr w:type="spellStart"/>
-      <w:r>
-        <w:t>bdd</w:t>
-      </w:r>
-      <w:proofErr w:type="spellEnd"/>
-      <w:r>
-        <w:t xml:space="preserve"> qui peut se connecter </w:t>
-      </w:r>
-      <w:proofErr w:type="spellStart"/>
-      <w:r>
-        <w:t>a</w:t>
-      </w:r>
-      <w:proofErr w:type="spellEnd"/>
-      <w:r>
-        <w:t xml:space="preserve"> n’importe quel app</w:t>
-      </w:r>
-    </w:p>
-    <w:p>
-      <w:r>
-        <w:t xml:space="preserve">2.faire un document qui explique les nomenclatures d’une </w:t>
-      </w:r>
-      <w:proofErr w:type="spellStart"/>
-      <w:r>
-        <w:t>bdd</w:t>
-      </w:r>
-      <w:proofErr w:type="spellEnd"/>
-    </w:p>
-    <w:p>
-      <w:r>
-        <w:t xml:space="preserve">4.Cacher des données en </w:t>
-      </w:r>
-      <w:proofErr w:type="spellStart"/>
-      <w:r>
-        <w:t>bdd</w:t>
-      </w:r>
-      <w:proofErr w:type="spellEnd"/>
-      <w:r>
-        <w:t xml:space="preserve">, </w:t>
-      </w:r>
-      <w:proofErr w:type="spellStart"/>
-      <w:r>
-        <w:t>hasher</w:t>
-      </w:r>
-      <w:proofErr w:type="spellEnd"/>
-      <w:r>
-        <w:t xml:space="preserve"> </w:t>
-      </w:r>
-      <w:proofErr w:type="spellStart"/>
-      <w:r>
-        <w:t>password</w:t>
-      </w:r>
-      <w:proofErr w:type="spellEnd"/>
-    </w:p>
-    <w:p>
-      <w:pPr>
-        <w:pStyle w:val="Titre2"/>
-      </w:pPr>
-      <w:bookmarkStart w:id="288" w:name="_Toc141043048"/>
-      <w:bookmarkStart w:id="289" w:name="_Toc141306330"/>
-      <w:r>
-        <w:t>Maquettage</w:t>
       </w:r>
       <w:bookmarkEnd w:id="288"/>
       <w:bookmarkEnd w:id="289"/>
     </w:p>
     <w:p>
       <w:r>
-        <w:t xml:space="preserve">1.Faire des maquettes sur </w:t>
+        <w:t xml:space="preserve">1.Utiliser une </w:t>
       </w:r>
       <w:proofErr w:type="spellStart"/>
       <w:r>
-        <w:t>figma</w:t>
+        <w:t>bdd</w:t>
       </w:r>
       <w:proofErr w:type="spellEnd"/>
+      <w:r>
+        <w:t xml:space="preserve"> qui peut se connecter </w:t>
+      </w:r>
+      <w:proofErr w:type="spellStart"/>
+      <w:r>
+        <w:t>a</w:t>
+      </w:r>
+      <w:proofErr w:type="spellEnd"/>
+      <w:r>
+        <w:t xml:space="preserve"> n’importe quel app</w:t>
+      </w:r>
+    </w:p>
+    <w:p>
+      <w:r>
+        <w:t xml:space="preserve">2.faire un document qui explique les nomenclatures d’une </w:t>
+      </w:r>
+      <w:proofErr w:type="spellStart"/>
+      <w:r>
+        <w:t>bdd</w:t>
+      </w:r>
+      <w:proofErr w:type="spellEnd"/>
+    </w:p>
+    <w:p>
+      <w:r>
+        <w:t xml:space="preserve">4.Cacher des données en </w:t>
+      </w:r>
+      <w:proofErr w:type="spellStart"/>
+      <w:r>
+        <w:t>bdd</w:t>
+      </w:r>
+      <w:proofErr w:type="spellEnd"/>
+      <w:r>
+        <w:t xml:space="preserve">, </w:t>
+      </w:r>
+      <w:proofErr w:type="spellStart"/>
+      <w:r>
+        <w:t>hasher</w:t>
+      </w:r>
+      <w:proofErr w:type="spellEnd"/>
+      <w:r>
+        <w:t xml:space="preserve"> </w:t>
+      </w:r>
+      <w:proofErr w:type="spellStart"/>
+      <w:r>
+        <w:t>password</w:t>
+      </w:r>
+      <w:proofErr w:type="spellEnd"/>
     </w:p>
     <w:p>
       <w:pPr>
         <w:pStyle w:val="Titre2"/>
       </w:pPr>
-      <w:bookmarkStart w:id="290" w:name="_Toc141043049"/>
-      <w:bookmarkStart w:id="291" w:name="_Toc141306331"/>
-      <w:r>
-        <w:t>Architecture logicielle</w:t>
+      <w:bookmarkStart w:id="290" w:name="_Toc141043048"/>
+      <w:bookmarkStart w:id="291" w:name="_Toc141773333"/>
+      <w:r>
+        <w:t>Maquettage</w:t>
       </w:r>
       <w:bookmarkEnd w:id="290"/>
       <w:bookmarkEnd w:id="291"/>
     </w:p>
     <w:p>
       <w:r>
-        <w:t>1.Concevoir service et composant réutilisable(double)</w:t>
-      </w:r>
-    </w:p>
-    <w:p>
-      <w:r>
-        <w:t xml:space="preserve">2. avoir architecture </w:t>
+        <w:t xml:space="preserve">1.Faire des maquettes sur </w:t>
       </w:r>
       <w:proofErr w:type="spellStart"/>
       <w:r>
-        <w:t>mvc</w:t>
+        <w:t>figma</w:t>
       </w:r>
       <w:proofErr w:type="spellEnd"/>
-      <w:r>
-        <w:t xml:space="preserve"> ou service composant pour être au max réutilisable(double)</w:t>
-      </w:r>
-    </w:p>
-    <w:p>
-      <w:r>
-        <w:t>3.passer d’un document diagramme à du code</w:t>
-      </w:r>
     </w:p>
     <w:p>
       <w:pPr>
         <w:pStyle w:val="Titre2"/>
       </w:pPr>
-      <w:bookmarkStart w:id="292" w:name="_Toc141043050"/>
-      <w:bookmarkStart w:id="293" w:name="_Toc141306332"/>
-      <w:r>
-        <w:t>Tests Unitaires</w:t>
+      <w:bookmarkStart w:id="292" w:name="_Toc141043049"/>
+      <w:bookmarkStart w:id="293" w:name="_Toc141773334"/>
+      <w:r>
+        <w:t>Architecture logicielle</w:t>
       </w:r>
       <w:bookmarkEnd w:id="292"/>
       <w:bookmarkEnd w:id="293"/>
     </w:p>
     <w:p>
       <w:r>
-        <w:t>2.Faire tests unitaires et tests manuelles(double)</w:t>
-      </w:r>
-    </w:p>
-    <w:p>
-      <w:r>
-        <w:t>3. faire des tests unitaires</w:t>
+        <w:t>1.Concevoir service et composant réutilisable(double)</w:t>
+      </w:r>
+    </w:p>
+    <w:p>
+      <w:r>
+        <w:t xml:space="preserve">2. avoir architecture </w:t>
+      </w:r>
+      <w:proofErr w:type="spellStart"/>
+      <w:r>
+        <w:t>mvc</w:t>
+      </w:r>
+      <w:proofErr w:type="spellEnd"/>
+      <w:r>
+        <w:t xml:space="preserve"> ou service composant pour être au max réutilisable(double)</w:t>
+      </w:r>
+    </w:p>
+    <w:p>
+      <w:r>
+        <w:t>3.passer d’un document diagramme à du code</w:t>
       </w:r>
     </w:p>
     <w:p>
       <w:pPr>
         <w:pStyle w:val="Titre2"/>
       </w:pPr>
-      <w:bookmarkStart w:id="294" w:name="_Toc141043051"/>
-      <w:bookmarkStart w:id="295" w:name="_Toc141306333"/>
-      <w:r>
-        <w:t>Déploiement sur serveur</w:t>
+      <w:bookmarkStart w:id="294" w:name="_Toc141043050"/>
+      <w:bookmarkStart w:id="295" w:name="_Toc141773335"/>
+      <w:r>
+        <w:t>Tests Unitaires</w:t>
       </w:r>
       <w:bookmarkEnd w:id="294"/>
       <w:bookmarkEnd w:id="295"/>
     </w:p>
     <w:p>
       <w:r>
-        <w:t>1.Prendre en compte que l’app soit avoir plusieurs utilisateurs en simultanés</w:t>
-      </w:r>
-    </w:p>
-    <w:p>
-      <w:pPr>
-        <w:pStyle w:val="Titre1"/>
-      </w:pPr>
-      <w:bookmarkStart w:id="296" w:name="_Toc141043052"/>
-      <w:bookmarkStart w:id="297" w:name="_Toc141306334"/>
-      <w:r>
-        <w:t>Conclusion</w:t>
+        <w:t>2.Faire tests unitaires et tests manuelles(double)</w:t>
+      </w:r>
+    </w:p>
+    <w:p>
+      <w:r>
+        <w:t>3. faire des tests unitaires</w:t>
+      </w:r>
+    </w:p>
+    <w:p>
+      <w:pPr>
+        <w:pStyle w:val="Titre2"/>
+      </w:pPr>
+      <w:bookmarkStart w:id="296" w:name="_Toc141043051"/>
+      <w:bookmarkStart w:id="297" w:name="_Toc141773336"/>
+      <w:r>
+        <w:t>Déploiement sur serveur</w:t>
       </w:r>
       <w:bookmarkEnd w:id="296"/>
       <w:bookmarkEnd w:id="297"/>
     </w:p>
+    <w:p>
+      <w:r>
+        <w:t>1.Prendre en compte que l’app soit avoir plusieurs utilisateurs en simultanés</w:t>
+      </w:r>
+    </w:p>
+    <w:p>
+      <w:pPr>
+        <w:pStyle w:val="Titre1"/>
+      </w:pPr>
+      <w:bookmarkStart w:id="298" w:name="_Toc141043052"/>
+      <w:bookmarkStart w:id="299" w:name="_Toc141773337"/>
+      <w:r>
+        <w:t>Conclusion</w:t>
+      </w:r>
+      <w:bookmarkEnd w:id="298"/>
+      <w:bookmarkEnd w:id="299"/>
+    </w:p>
     <w:p/>
-    <w:bookmarkStart w:id="298" w:name="_Toc141306335" w:displacedByCustomXml="next"/>
+    <w:bookmarkStart w:id="300" w:name="_Toc141773338" w:displacedByCustomXml="next"/>
     <w:sdt>
       <w:sdtPr>
         <w:rPr>
@@ -22364,7 +23570,7 @@
           <w:r>
             <w:t xml:space="preserve"> et citations</w:t>
           </w:r>
-          <w:bookmarkEnd w:id="298"/>
+          <w:bookmarkEnd w:id="300"/>
         </w:p>
         <w:sdt>
           <w:sdtPr>
@@ -22481,23 +23687,23 @@
       <w:pPr>
         <w:pStyle w:val="Titre1"/>
       </w:pPr>
-      <w:bookmarkStart w:id="299" w:name="_Toc141306336"/>
+      <w:bookmarkStart w:id="301" w:name="_Toc141773339"/>
       <w:r>
         <w:t>Glossaire</w:t>
       </w:r>
-      <w:bookmarkEnd w:id="299"/>
+      <w:bookmarkEnd w:id="301"/>
     </w:p>
     <w:p/>
     <w:p>
       <w:pPr>
         <w:pStyle w:val="Titre1"/>
       </w:pPr>
-      <w:bookmarkStart w:id="300" w:name="_Toc141306337"/>
+      <w:bookmarkStart w:id="302" w:name="_Toc141773340"/>
       <w:r>
         <w:lastRenderedPageBreak/>
         <w:t>Table des illustrations</w:t>
       </w:r>
-      <w:bookmarkEnd w:id="300"/>
+      <w:bookmarkEnd w:id="302"/>
     </w:p>
     <w:p>
       <w:pPr>
@@ -22535,7 +23741,7 @@
         </w:rPr>
         <w:fldChar w:fldCharType="separate"/>
       </w:r>
-      <w:hyperlink r:id="rId29" w:anchor="_Toc141445504" w:history="1">
+      <w:hyperlink r:id="rId31" w:anchor="_Toc141445504" w:history="1">
         <w:r>
           <w:rPr>
             <w:rStyle w:val="Lienhypertexte"/>
@@ -22605,7 +23811,7 @@
           <w:lang w:eastAsia="fr-FR"/>
         </w:rPr>
       </w:pPr>
-      <w:hyperlink r:id="rId30" w:anchor="_Toc141445505" w:history="1">
+      <w:hyperlink r:id="rId32" w:anchor="_Toc141445505" w:history="1">
         <w:r>
           <w:rPr>
             <w:rStyle w:val="Lienhypertexte"/>
@@ -22675,7 +23881,7 @@
           <w:lang w:eastAsia="fr-FR"/>
         </w:rPr>
       </w:pPr>
-      <w:hyperlink r:id="rId31" w:anchor="_Toc141445506" w:history="1">
+      <w:hyperlink r:id="rId33" w:anchor="_Toc141445506" w:history="1">
         <w:r>
           <w:rPr>
             <w:rStyle w:val="Lienhypertexte"/>
@@ -22745,7 +23951,7 @@
           <w:lang w:eastAsia="fr-FR"/>
         </w:rPr>
       </w:pPr>
-      <w:hyperlink r:id="rId32" w:anchor="_Toc141445507" w:history="1">
+      <w:hyperlink r:id="rId34" w:anchor="_Toc141445507" w:history="1">
         <w:r>
           <w:rPr>
             <w:rStyle w:val="Lienhypertexte"/>
@@ -22815,7 +24021,7 @@
           <w:lang w:eastAsia="fr-FR"/>
         </w:rPr>
       </w:pPr>
-      <w:hyperlink r:id="rId33" w:anchor="_Toc141445508" w:history="1">
+      <w:hyperlink r:id="rId35" w:anchor="_Toc141445508" w:history="1">
         <w:r>
           <w:rPr>
             <w:rStyle w:val="Lienhypertexte"/>
@@ -22885,7 +24091,7 @@
           <w:lang w:eastAsia="fr-FR"/>
         </w:rPr>
       </w:pPr>
-      <w:hyperlink r:id="rId34" w:anchor="_Toc141445509" w:history="1">
+      <w:hyperlink r:id="rId36" w:anchor="_Toc141445509" w:history="1">
         <w:r>
           <w:rPr>
             <w:rStyle w:val="Lienhypertexte"/>
@@ -22955,7 +24161,7 @@
           <w:lang w:eastAsia="fr-FR"/>
         </w:rPr>
       </w:pPr>
-      <w:hyperlink r:id="rId35" w:anchor="_Toc141445510" w:history="1">
+      <w:hyperlink r:id="rId37" w:anchor="_Toc141445510" w:history="1">
         <w:r>
           <w:rPr>
             <w:rStyle w:val="Lienhypertexte"/>
@@ -23025,7 +24231,7 @@
           <w:lang w:eastAsia="fr-FR"/>
         </w:rPr>
       </w:pPr>
-      <w:hyperlink r:id="rId36" w:anchor="_Toc141445511" w:history="1">
+      <w:hyperlink r:id="rId38" w:anchor="_Toc141445511" w:history="1">
         <w:r>
           <w:rPr>
             <w:rStyle w:val="Lienhypertexte"/>
@@ -23095,7 +24301,7 @@
           <w:lang w:eastAsia="fr-FR"/>
         </w:rPr>
       </w:pPr>
-      <w:hyperlink r:id="rId37" w:anchor="_Toc141445512" w:history="1">
+      <w:hyperlink r:id="rId39" w:anchor="_Toc141445512" w:history="1">
         <w:r>
           <w:rPr>
             <w:rStyle w:val="Lienhypertexte"/>
@@ -23165,7 +24371,7 @@
           <w:lang w:eastAsia="fr-FR"/>
         </w:rPr>
       </w:pPr>
-      <w:hyperlink r:id="rId38" w:anchor="_Toc141445513" w:history="1">
+      <w:hyperlink r:id="rId40" w:anchor="_Toc141445513" w:history="1">
         <w:r>
           <w:rPr>
             <w:rStyle w:val="Lienhypertexte"/>
@@ -23235,7 +24441,7 @@
           <w:lang w:eastAsia="fr-FR"/>
         </w:rPr>
       </w:pPr>
-      <w:hyperlink r:id="rId39" w:anchor="_Toc141445514" w:history="1">
+      <w:hyperlink r:id="rId41" w:anchor="_Toc141445514" w:history="1">
         <w:r>
           <w:rPr>
             <w:rStyle w:val="Lienhypertexte"/>
@@ -23305,7 +24511,7 @@
           <w:lang w:eastAsia="fr-FR"/>
         </w:rPr>
       </w:pPr>
-      <w:hyperlink r:id="rId40" w:anchor="_Toc141445515" w:history="1">
+      <w:hyperlink r:id="rId42" w:anchor="_Toc141445515" w:history="1">
         <w:r>
           <w:rPr>
             <w:rStyle w:val="Lienhypertexte"/>
@@ -23375,7 +24581,7 @@
           <w:lang w:eastAsia="fr-FR"/>
         </w:rPr>
       </w:pPr>
-      <w:hyperlink r:id="rId41" w:anchor="_Toc141445516" w:history="1">
+      <w:hyperlink r:id="rId43" w:anchor="_Toc141445516" w:history="1">
         <w:r>
           <w:rPr>
             <w:rStyle w:val="Lienhypertexte"/>
@@ -23445,7 +24651,7 @@
           <w:lang w:eastAsia="fr-FR"/>
         </w:rPr>
       </w:pPr>
-      <w:hyperlink r:id="rId42" w:anchor="_Toc141445517" w:history="1">
+      <w:hyperlink r:id="rId44" w:anchor="_Toc141445517" w:history="1">
         <w:r>
           <w:rPr>
             <w:rStyle w:val="Lienhypertexte"/>
@@ -23515,7 +24721,7 @@
           <w:lang w:eastAsia="fr-FR"/>
         </w:rPr>
       </w:pPr>
-      <w:hyperlink r:id="rId43" w:anchor="_Toc141445518" w:history="1">
+      <w:hyperlink r:id="rId45" w:anchor="_Toc141445518" w:history="1">
         <w:r>
           <w:rPr>
             <w:rStyle w:val="Lienhypertexte"/>
@@ -23585,7 +24791,7 @@
           <w:lang w:eastAsia="fr-FR"/>
         </w:rPr>
       </w:pPr>
-      <w:hyperlink r:id="rId44" w:anchor="_Toc141445519" w:history="1">
+      <w:hyperlink r:id="rId46" w:anchor="_Toc141445519" w:history="1">
         <w:r>
           <w:rPr>
             <w:rStyle w:val="Lienhypertexte"/>
@@ -23655,7 +24861,7 @@
           <w:lang w:eastAsia="fr-FR"/>
         </w:rPr>
       </w:pPr>
-      <w:hyperlink r:id="rId45" w:anchor="_Toc141445520" w:history="1">
+      <w:hyperlink r:id="rId47" w:anchor="_Toc141445520" w:history="1">
         <w:r>
           <w:rPr>
             <w:rStyle w:val="Lienhypertexte"/>
@@ -23725,7 +24931,7 @@
           <w:lang w:eastAsia="fr-FR"/>
         </w:rPr>
       </w:pPr>
-      <w:hyperlink r:id="rId46" w:anchor="_Toc141445521" w:history="1">
+      <w:hyperlink r:id="rId48" w:anchor="_Toc141445521" w:history="1">
         <w:r>
           <w:rPr>
             <w:rStyle w:val="Lienhypertexte"/>
@@ -23795,7 +25001,7 @@
           <w:lang w:eastAsia="fr-FR"/>
         </w:rPr>
       </w:pPr>
-      <w:hyperlink r:id="rId47" w:anchor="_Toc141445522" w:history="1">
+      <w:hyperlink r:id="rId49" w:anchor="_Toc141445522" w:history="1">
         <w:r>
           <w:rPr>
             <w:rStyle w:val="Lienhypertexte"/>
@@ -23878,15 +25084,15 @@
       <w:pPr>
         <w:pStyle w:val="Titre1"/>
       </w:pPr>
-      <w:bookmarkStart w:id="301" w:name="_Toc141306338"/>
+      <w:bookmarkStart w:id="303" w:name="_Toc141773341"/>
       <w:r>
         <w:t>Annexes</w:t>
       </w:r>
-      <w:bookmarkEnd w:id="301"/>
+      <w:bookmarkEnd w:id="303"/>
     </w:p>
     <w:p/>
     <w:sectPr>
-      <w:footerReference w:type="default" r:id="rId48"/>
+      <w:footerReference w:type="default" r:id="rId50"/>
       <w:pgSz w:w="11906" w:h="16838"/>
       <w:pgMar w:top="1417" w:right="1417" w:bottom="1417" w:left="1417" w:header="708" w:footer="708" w:gutter="0"/>
       <w:cols w:space="708"/>
@@ -24810,6 +26016,7 @@
   <w:style w:type="character" w:default="1" w:styleId="Policepardfaut">
     <w:name w:val="Default Paragraph Font"/>
     <w:uiPriority w:val="1"/>
+    <w:semiHidden/>
     <w:unhideWhenUsed/>
   </w:style>
   <w:style w:type="table" w:default="1" w:styleId="TableauNormal">

</xml_diff>

<commit_message>
ajout diagramme use case et explication mémoire
</commit_message>
<xml_diff>
--- a/mémoire/brouillon3_memoire.docx
+++ b/mémoire/brouillon3_memoire.docx
@@ -746,7 +746,7 @@
           <w:r>
             <w:fldChar w:fldCharType="separate"/>
           </w:r>
-          <w:hyperlink w:anchor="_Toc141773291" w:history="1">
+          <w:hyperlink w:anchor="_Toc141791661" w:history="1">
             <w:r>
               <w:rPr>
                 <w:rStyle w:val="Lienhypertexte"/>
@@ -773,7 +773,7 @@
                 <w:noProof/>
                 <w:webHidden/>
               </w:rPr>
-              <w:instrText xml:space="preserve"> PAGEREF _Toc141773291 \h </w:instrText>
+              <w:instrText xml:space="preserve"> PAGEREF _Toc141791661 \h </w:instrText>
             </w:r>
             <w:r>
               <w:rPr>
@@ -816,7 +816,7 @@
               <w:lang w:eastAsia="fr-FR"/>
             </w:rPr>
           </w:pPr>
-          <w:hyperlink w:anchor="_Toc141773292" w:history="1">
+          <w:hyperlink w:anchor="_Toc141791662" w:history="1">
             <w:r>
               <w:rPr>
                 <w:rStyle w:val="Lienhypertexte"/>
@@ -843,7 +843,7 @@
                 <w:noProof/>
                 <w:webHidden/>
               </w:rPr>
-              <w:instrText xml:space="preserve"> PAGEREF _Toc141773292 \h </w:instrText>
+              <w:instrText xml:space="preserve"> PAGEREF _Toc141791662 \h </w:instrText>
             </w:r>
             <w:r>
               <w:rPr>
@@ -886,7 +886,7 @@
               <w:lang w:eastAsia="fr-FR"/>
             </w:rPr>
           </w:pPr>
-          <w:hyperlink w:anchor="_Toc141773293" w:history="1">
+          <w:hyperlink w:anchor="_Toc141791663" w:history="1">
             <w:r>
               <w:rPr>
                 <w:rStyle w:val="Lienhypertexte"/>
@@ -913,7 +913,7 @@
                 <w:noProof/>
                 <w:webHidden/>
               </w:rPr>
-              <w:instrText xml:space="preserve"> PAGEREF _Toc141773293 \h </w:instrText>
+              <w:instrText xml:space="preserve"> PAGEREF _Toc141791663 \h </w:instrText>
             </w:r>
             <w:r>
               <w:rPr>
@@ -933,7 +933,7 @@
                 <w:noProof/>
                 <w:webHidden/>
               </w:rPr>
-              <w:t>6</w:t>
+              <w:t>7</w:t>
             </w:r>
             <w:r>
               <w:rPr>
@@ -956,7 +956,7 @@
               <w:lang w:eastAsia="fr-FR"/>
             </w:rPr>
           </w:pPr>
-          <w:hyperlink w:anchor="_Toc141773294" w:history="1">
+          <w:hyperlink w:anchor="_Toc141791664" w:history="1">
             <w:r>
               <w:rPr>
                 <w:rStyle w:val="Lienhypertexte"/>
@@ -983,7 +983,7 @@
                 <w:noProof/>
                 <w:webHidden/>
               </w:rPr>
-              <w:instrText xml:space="preserve"> PAGEREF _Toc141773294 \h </w:instrText>
+              <w:instrText xml:space="preserve"> PAGEREF _Toc141791664 \h </w:instrText>
             </w:r>
             <w:r>
               <w:rPr>
@@ -1003,7 +1003,7 @@
                 <w:noProof/>
                 <w:webHidden/>
               </w:rPr>
-              <w:t>6</w:t>
+              <w:t>7</w:t>
             </w:r>
             <w:r>
               <w:rPr>
@@ -1026,7 +1026,7 @@
               <w:lang w:eastAsia="fr-FR"/>
             </w:rPr>
           </w:pPr>
-          <w:hyperlink w:anchor="_Toc141773295" w:history="1">
+          <w:hyperlink w:anchor="_Toc141791665" w:history="1">
             <w:r>
               <w:rPr>
                 <w:rStyle w:val="Lienhypertexte"/>
@@ -1053,7 +1053,7 @@
                 <w:noProof/>
                 <w:webHidden/>
               </w:rPr>
-              <w:instrText xml:space="preserve"> PAGEREF _Toc141773295 \h </w:instrText>
+              <w:instrText xml:space="preserve"> PAGEREF _Toc141791665 \h </w:instrText>
             </w:r>
             <w:r>
               <w:rPr>
@@ -1096,7 +1096,7 @@
               <w:lang w:eastAsia="fr-FR"/>
             </w:rPr>
           </w:pPr>
-          <w:hyperlink w:anchor="_Toc141773296" w:history="1">
+          <w:hyperlink w:anchor="_Toc141791666" w:history="1">
             <w:r>
               <w:rPr>
                 <w:rStyle w:val="Lienhypertexte"/>
@@ -1123,7 +1123,7 @@
                 <w:noProof/>
                 <w:webHidden/>
               </w:rPr>
-              <w:instrText xml:space="preserve"> PAGEREF _Toc141773296 \h </w:instrText>
+              <w:instrText xml:space="preserve"> PAGEREF _Toc141791666 \h </w:instrText>
             </w:r>
             <w:r>
               <w:rPr>
@@ -1166,7 +1166,7 @@
               <w:lang w:eastAsia="fr-FR"/>
             </w:rPr>
           </w:pPr>
-          <w:hyperlink w:anchor="_Toc141773297" w:history="1">
+          <w:hyperlink w:anchor="_Toc141791667" w:history="1">
             <w:r>
               <w:rPr>
                 <w:rStyle w:val="Lienhypertexte"/>
@@ -1193,7 +1193,7 @@
                 <w:noProof/>
                 <w:webHidden/>
               </w:rPr>
-              <w:instrText xml:space="preserve"> PAGEREF _Toc141773297 \h </w:instrText>
+              <w:instrText xml:space="preserve"> PAGEREF _Toc141791667 \h </w:instrText>
             </w:r>
             <w:r>
               <w:rPr>
@@ -1236,7 +1236,7 @@
               <w:lang w:eastAsia="fr-FR"/>
             </w:rPr>
           </w:pPr>
-          <w:hyperlink w:anchor="_Toc141773298" w:history="1">
+          <w:hyperlink w:anchor="_Toc141791668" w:history="1">
             <w:r>
               <w:rPr>
                 <w:rStyle w:val="Lienhypertexte"/>
@@ -1263,7 +1263,7 @@
                 <w:noProof/>
                 <w:webHidden/>
               </w:rPr>
-              <w:instrText xml:space="preserve"> PAGEREF _Toc141773298 \h </w:instrText>
+              <w:instrText xml:space="preserve"> PAGEREF _Toc141791668 \h </w:instrText>
             </w:r>
             <w:r>
               <w:rPr>
@@ -1306,7 +1306,7 @@
               <w:lang w:eastAsia="fr-FR"/>
             </w:rPr>
           </w:pPr>
-          <w:hyperlink w:anchor="_Toc141773299" w:history="1">
+          <w:hyperlink w:anchor="_Toc141791669" w:history="1">
             <w:r>
               <w:rPr>
                 <w:rStyle w:val="Lienhypertexte"/>
@@ -1333,7 +1333,7 @@
                 <w:noProof/>
                 <w:webHidden/>
               </w:rPr>
-              <w:instrText xml:space="preserve"> PAGEREF _Toc141773299 \h </w:instrText>
+              <w:instrText xml:space="preserve"> PAGEREF _Toc141791669 \h </w:instrText>
             </w:r>
             <w:r>
               <w:rPr>
@@ -1376,7 +1376,7 @@
               <w:lang w:eastAsia="fr-FR"/>
             </w:rPr>
           </w:pPr>
-          <w:hyperlink w:anchor="_Toc141773300" w:history="1">
+          <w:hyperlink w:anchor="_Toc141791670" w:history="1">
             <w:r>
               <w:rPr>
                 <w:rStyle w:val="Lienhypertexte"/>
@@ -1403,7 +1403,7 @@
                 <w:noProof/>
                 <w:webHidden/>
               </w:rPr>
-              <w:instrText xml:space="preserve"> PAGEREF _Toc141773300 \h </w:instrText>
+              <w:instrText xml:space="preserve"> PAGEREF _Toc141791670 \h </w:instrText>
             </w:r>
             <w:r>
               <w:rPr>
@@ -1446,7 +1446,7 @@
               <w:lang w:eastAsia="fr-FR"/>
             </w:rPr>
           </w:pPr>
-          <w:hyperlink w:anchor="_Toc141773301" w:history="1">
+          <w:hyperlink w:anchor="_Toc141791671" w:history="1">
             <w:r>
               <w:rPr>
                 <w:rStyle w:val="Lienhypertexte"/>
@@ -1473,7 +1473,7 @@
                 <w:noProof/>
                 <w:webHidden/>
               </w:rPr>
-              <w:instrText xml:space="preserve"> PAGEREF _Toc141773301 \h </w:instrText>
+              <w:instrText xml:space="preserve"> PAGEREF _Toc141791671 \h </w:instrText>
             </w:r>
             <w:r>
               <w:rPr>
@@ -1516,7 +1516,7 @@
               <w:lang w:eastAsia="fr-FR"/>
             </w:rPr>
           </w:pPr>
-          <w:hyperlink w:anchor="_Toc141773302" w:history="1">
+          <w:hyperlink w:anchor="_Toc141791672" w:history="1">
             <w:r>
               <w:rPr>
                 <w:rStyle w:val="Lienhypertexte"/>
@@ -1543,7 +1543,7 @@
                 <w:noProof/>
                 <w:webHidden/>
               </w:rPr>
-              <w:instrText xml:space="preserve"> PAGEREF _Toc141773302 \h </w:instrText>
+              <w:instrText xml:space="preserve"> PAGEREF _Toc141791672 \h </w:instrText>
             </w:r>
             <w:r>
               <w:rPr>
@@ -1586,7 +1586,7 @@
               <w:lang w:eastAsia="fr-FR"/>
             </w:rPr>
           </w:pPr>
-          <w:hyperlink w:anchor="_Toc141773303" w:history="1">
+          <w:hyperlink w:anchor="_Toc141791673" w:history="1">
             <w:r>
               <w:rPr>
                 <w:rStyle w:val="Lienhypertexte"/>
@@ -1613,7 +1613,7 @@
                 <w:noProof/>
                 <w:webHidden/>
               </w:rPr>
-              <w:instrText xml:space="preserve"> PAGEREF _Toc141773303 \h </w:instrText>
+              <w:instrText xml:space="preserve"> PAGEREF _Toc141791673 \h </w:instrText>
             </w:r>
             <w:r>
               <w:rPr>
@@ -1656,7 +1656,7 @@
               <w:lang w:eastAsia="fr-FR"/>
             </w:rPr>
           </w:pPr>
-          <w:hyperlink w:anchor="_Toc141773304" w:history="1">
+          <w:hyperlink w:anchor="_Toc141791674" w:history="1">
             <w:r>
               <w:rPr>
                 <w:rStyle w:val="Lienhypertexte"/>
@@ -1683,7 +1683,7 @@
                 <w:noProof/>
                 <w:webHidden/>
               </w:rPr>
-              <w:instrText xml:space="preserve"> PAGEREF _Toc141773304 \h </w:instrText>
+              <w:instrText xml:space="preserve"> PAGEREF _Toc141791674 \h </w:instrText>
             </w:r>
             <w:r>
               <w:rPr>
@@ -1726,7 +1726,7 @@
               <w:lang w:eastAsia="fr-FR"/>
             </w:rPr>
           </w:pPr>
-          <w:hyperlink w:anchor="_Toc141773305" w:history="1">
+          <w:hyperlink w:anchor="_Toc141791675" w:history="1">
             <w:r>
               <w:rPr>
                 <w:rStyle w:val="Lienhypertexte"/>
@@ -1753,7 +1753,7 @@
                 <w:noProof/>
                 <w:webHidden/>
               </w:rPr>
-              <w:instrText xml:space="preserve"> PAGEREF _Toc141773305 \h </w:instrText>
+              <w:instrText xml:space="preserve"> PAGEREF _Toc141791675 \h </w:instrText>
             </w:r>
             <w:r>
               <w:rPr>
@@ -1796,7 +1796,7 @@
               <w:lang w:eastAsia="fr-FR"/>
             </w:rPr>
           </w:pPr>
-          <w:hyperlink w:anchor="_Toc141773306" w:history="1">
+          <w:hyperlink w:anchor="_Toc141791676" w:history="1">
             <w:r>
               <w:rPr>
                 <w:rStyle w:val="Lienhypertexte"/>
@@ -1823,7 +1823,7 @@
                 <w:noProof/>
                 <w:webHidden/>
               </w:rPr>
-              <w:instrText xml:space="preserve"> PAGEREF _Toc141773306 \h </w:instrText>
+              <w:instrText xml:space="preserve"> PAGEREF _Toc141791676 \h </w:instrText>
             </w:r>
             <w:r>
               <w:rPr>
@@ -1866,7 +1866,7 @@
               <w:lang w:eastAsia="fr-FR"/>
             </w:rPr>
           </w:pPr>
-          <w:hyperlink w:anchor="_Toc141773307" w:history="1">
+          <w:hyperlink w:anchor="_Toc141791677" w:history="1">
             <w:r>
               <w:rPr>
                 <w:rStyle w:val="Lienhypertexte"/>
@@ -1893,7 +1893,7 @@
                 <w:noProof/>
                 <w:webHidden/>
               </w:rPr>
-              <w:instrText xml:space="preserve"> PAGEREF _Toc141773307 \h </w:instrText>
+              <w:instrText xml:space="preserve"> PAGEREF _Toc141791677 \h </w:instrText>
             </w:r>
             <w:r>
               <w:rPr>
@@ -1936,7 +1936,7 @@
               <w:lang w:eastAsia="fr-FR"/>
             </w:rPr>
           </w:pPr>
-          <w:hyperlink w:anchor="_Toc141773308" w:history="1">
+          <w:hyperlink w:anchor="_Toc141791678" w:history="1">
             <w:r>
               <w:rPr>
                 <w:rStyle w:val="Lienhypertexte"/>
@@ -1963,7 +1963,7 @@
                 <w:noProof/>
                 <w:webHidden/>
               </w:rPr>
-              <w:instrText xml:space="preserve"> PAGEREF _Toc141773308 \h </w:instrText>
+              <w:instrText xml:space="preserve"> PAGEREF _Toc141791678 \h </w:instrText>
             </w:r>
             <w:r>
               <w:rPr>
@@ -1983,7 +1983,7 @@
                 <w:noProof/>
                 <w:webHidden/>
               </w:rPr>
-              <w:t>14</w:t>
+              <w:t>15</w:t>
             </w:r>
             <w:r>
               <w:rPr>
@@ -2006,7 +2006,7 @@
               <w:lang w:eastAsia="fr-FR"/>
             </w:rPr>
           </w:pPr>
-          <w:hyperlink w:anchor="_Toc141773309" w:history="1">
+          <w:hyperlink w:anchor="_Toc141791679" w:history="1">
             <w:r>
               <w:rPr>
                 <w:rStyle w:val="Lienhypertexte"/>
@@ -2033,7 +2033,7 @@
                 <w:noProof/>
                 <w:webHidden/>
               </w:rPr>
-              <w:instrText xml:space="preserve"> PAGEREF _Toc141773309 \h </w:instrText>
+              <w:instrText xml:space="preserve"> PAGEREF _Toc141791679 \h </w:instrText>
             </w:r>
             <w:r>
               <w:rPr>
@@ -2076,7 +2076,7 @@
               <w:lang w:eastAsia="fr-FR"/>
             </w:rPr>
           </w:pPr>
-          <w:hyperlink w:anchor="_Toc141773310" w:history="1">
+          <w:hyperlink w:anchor="_Toc141791680" w:history="1">
             <w:r>
               <w:rPr>
                 <w:rStyle w:val="Lienhypertexte"/>
@@ -2103,7 +2103,7 @@
                 <w:noProof/>
                 <w:webHidden/>
               </w:rPr>
-              <w:instrText xml:space="preserve"> PAGEREF _Toc141773310 \h </w:instrText>
+              <w:instrText xml:space="preserve"> PAGEREF _Toc141791680 \h </w:instrText>
             </w:r>
             <w:r>
               <w:rPr>
@@ -2146,7 +2146,7 @@
               <w:lang w:eastAsia="fr-FR"/>
             </w:rPr>
           </w:pPr>
-          <w:hyperlink w:anchor="_Toc141773311" w:history="1">
+          <w:hyperlink w:anchor="_Toc141791681" w:history="1">
             <w:r>
               <w:rPr>
                 <w:rStyle w:val="Lienhypertexte"/>
@@ -2173,7 +2173,7 @@
                 <w:noProof/>
                 <w:webHidden/>
               </w:rPr>
-              <w:instrText xml:space="preserve"> PAGEREF _Toc141773311 \h </w:instrText>
+              <w:instrText xml:space="preserve"> PAGEREF _Toc141791681 \h </w:instrText>
             </w:r>
             <w:r>
               <w:rPr>
@@ -2216,7 +2216,7 @@
               <w:lang w:eastAsia="fr-FR"/>
             </w:rPr>
           </w:pPr>
-          <w:hyperlink w:anchor="_Toc141773312" w:history="1">
+          <w:hyperlink w:anchor="_Toc141791682" w:history="1">
             <w:r>
               <w:rPr>
                 <w:rStyle w:val="Lienhypertexte"/>
@@ -2243,7 +2243,7 @@
                 <w:noProof/>
                 <w:webHidden/>
               </w:rPr>
-              <w:instrText xml:space="preserve"> PAGEREF _Toc141773312 \h </w:instrText>
+              <w:instrText xml:space="preserve"> PAGEREF _Toc141791682 \h </w:instrText>
             </w:r>
             <w:r>
               <w:rPr>
@@ -2286,7 +2286,7 @@
               <w:lang w:eastAsia="fr-FR"/>
             </w:rPr>
           </w:pPr>
-          <w:hyperlink w:anchor="_Toc141773313" w:history="1">
+          <w:hyperlink w:anchor="_Toc141791683" w:history="1">
             <w:r>
               <w:rPr>
                 <w:rStyle w:val="Lienhypertexte"/>
@@ -2313,7 +2313,7 @@
                 <w:noProof/>
                 <w:webHidden/>
               </w:rPr>
-              <w:instrText xml:space="preserve"> PAGEREF _Toc141773313 \h </w:instrText>
+              <w:instrText xml:space="preserve"> PAGEREF _Toc141791683 \h </w:instrText>
             </w:r>
             <w:r>
               <w:rPr>
@@ -2333,7 +2333,7 @@
                 <w:noProof/>
                 <w:webHidden/>
               </w:rPr>
-              <w:t>16</w:t>
+              <w:t>17</w:t>
             </w:r>
             <w:r>
               <w:rPr>
@@ -2356,7 +2356,7 @@
               <w:lang w:eastAsia="fr-FR"/>
             </w:rPr>
           </w:pPr>
-          <w:hyperlink w:anchor="_Toc141773314" w:history="1">
+          <w:hyperlink w:anchor="_Toc141791684" w:history="1">
             <w:r>
               <w:rPr>
                 <w:rStyle w:val="Lienhypertexte"/>
@@ -2383,7 +2383,7 @@
                 <w:noProof/>
                 <w:webHidden/>
               </w:rPr>
-              <w:instrText xml:space="preserve"> PAGEREF _Toc141773314 \h </w:instrText>
+              <w:instrText xml:space="preserve"> PAGEREF _Toc141791684 \h </w:instrText>
             </w:r>
             <w:r>
               <w:rPr>
@@ -2426,7 +2426,7 @@
               <w:lang w:eastAsia="fr-FR"/>
             </w:rPr>
           </w:pPr>
-          <w:hyperlink w:anchor="_Toc141773315" w:history="1">
+          <w:hyperlink w:anchor="_Toc141791685" w:history="1">
             <w:r>
               <w:rPr>
                 <w:rStyle w:val="Lienhypertexte"/>
@@ -2453,7 +2453,7 @@
                 <w:noProof/>
                 <w:webHidden/>
               </w:rPr>
-              <w:instrText xml:space="preserve"> PAGEREF _Toc141773315 \h </w:instrText>
+              <w:instrText xml:space="preserve"> PAGEREF _Toc141791685 \h </w:instrText>
             </w:r>
             <w:r>
               <w:rPr>
@@ -2496,7 +2496,7 @@
               <w:lang w:eastAsia="fr-FR"/>
             </w:rPr>
           </w:pPr>
-          <w:hyperlink w:anchor="_Toc141773316" w:history="1">
+          <w:hyperlink w:anchor="_Toc141791686" w:history="1">
             <w:r>
               <w:rPr>
                 <w:rStyle w:val="Lienhypertexte"/>
@@ -2523,7 +2523,7 @@
                 <w:noProof/>
                 <w:webHidden/>
               </w:rPr>
-              <w:instrText xml:space="preserve"> PAGEREF _Toc141773316 \h </w:instrText>
+              <w:instrText xml:space="preserve"> PAGEREF _Toc141791686 \h </w:instrText>
             </w:r>
             <w:r>
               <w:rPr>
@@ -2566,7 +2566,7 @@
               <w:lang w:eastAsia="fr-FR"/>
             </w:rPr>
           </w:pPr>
-          <w:hyperlink w:anchor="_Toc141773317" w:history="1">
+          <w:hyperlink w:anchor="_Toc141791687" w:history="1">
             <w:r>
               <w:rPr>
                 <w:rStyle w:val="Lienhypertexte"/>
@@ -2593,7 +2593,7 @@
                 <w:noProof/>
                 <w:webHidden/>
               </w:rPr>
-              <w:instrText xml:space="preserve"> PAGEREF _Toc141773317 \h </w:instrText>
+              <w:instrText xml:space="preserve"> PAGEREF _Toc141791687 \h </w:instrText>
             </w:r>
             <w:r>
               <w:rPr>
@@ -2636,7 +2636,7 @@
               <w:lang w:eastAsia="fr-FR"/>
             </w:rPr>
           </w:pPr>
-          <w:hyperlink w:anchor="_Toc141773318" w:history="1">
+          <w:hyperlink w:anchor="_Toc141791688" w:history="1">
             <w:r>
               <w:rPr>
                 <w:rStyle w:val="Lienhypertexte"/>
@@ -2663,7 +2663,7 @@
                 <w:noProof/>
                 <w:webHidden/>
               </w:rPr>
-              <w:instrText xml:space="preserve"> PAGEREF _Toc141773318 \h </w:instrText>
+              <w:instrText xml:space="preserve"> PAGEREF _Toc141791688 \h </w:instrText>
             </w:r>
             <w:r>
               <w:rPr>
@@ -2706,7 +2706,7 @@
               <w:lang w:eastAsia="fr-FR"/>
             </w:rPr>
           </w:pPr>
-          <w:hyperlink w:anchor="_Toc141773319" w:history="1">
+          <w:hyperlink w:anchor="_Toc141791689" w:history="1">
             <w:r>
               <w:rPr>
                 <w:rStyle w:val="Lienhypertexte"/>
@@ -2733,7 +2733,7 @@
                 <w:noProof/>
                 <w:webHidden/>
               </w:rPr>
-              <w:instrText xml:space="preserve"> PAGEREF _Toc141773319 \h </w:instrText>
+              <w:instrText xml:space="preserve"> PAGEREF _Toc141791689 \h </w:instrText>
             </w:r>
             <w:r>
               <w:rPr>
@@ -2776,7 +2776,7 @@
               <w:lang w:eastAsia="fr-FR"/>
             </w:rPr>
           </w:pPr>
-          <w:hyperlink w:anchor="_Toc141773320" w:history="1">
+          <w:hyperlink w:anchor="_Toc141791690" w:history="1">
             <w:r>
               <w:rPr>
                 <w:rStyle w:val="Lienhypertexte"/>
@@ -2803,7 +2803,7 @@
                 <w:noProof/>
                 <w:webHidden/>
               </w:rPr>
-              <w:instrText xml:space="preserve"> PAGEREF _Toc141773320 \h </w:instrText>
+              <w:instrText xml:space="preserve"> PAGEREF _Toc141791690 \h </w:instrText>
             </w:r>
             <w:r>
               <w:rPr>
@@ -2846,7 +2846,7 @@
               <w:lang w:eastAsia="fr-FR"/>
             </w:rPr>
           </w:pPr>
-          <w:hyperlink w:anchor="_Toc141773321" w:history="1">
+          <w:hyperlink w:anchor="_Toc141791691" w:history="1">
             <w:r>
               <w:rPr>
                 <w:rStyle w:val="Lienhypertexte"/>
@@ -2873,7 +2873,7 @@
                 <w:noProof/>
                 <w:webHidden/>
               </w:rPr>
-              <w:instrText xml:space="preserve"> PAGEREF _Toc141773321 \h </w:instrText>
+              <w:instrText xml:space="preserve"> PAGEREF _Toc141791691 \h </w:instrText>
             </w:r>
             <w:r>
               <w:rPr>
@@ -2916,7 +2916,7 @@
               <w:lang w:eastAsia="fr-FR"/>
             </w:rPr>
           </w:pPr>
-          <w:hyperlink w:anchor="_Toc141773322" w:history="1">
+          <w:hyperlink w:anchor="_Toc141791692" w:history="1">
             <w:r>
               <w:rPr>
                 <w:rStyle w:val="Lienhypertexte"/>
@@ -2943,7 +2943,7 @@
                 <w:noProof/>
                 <w:webHidden/>
               </w:rPr>
-              <w:instrText xml:space="preserve"> PAGEREF _Toc141773322 \h </w:instrText>
+              <w:instrText xml:space="preserve"> PAGEREF _Toc141791692 \h </w:instrText>
             </w:r>
             <w:r>
               <w:rPr>
@@ -2963,7 +2963,7 @@
                 <w:noProof/>
                 <w:webHidden/>
               </w:rPr>
-              <w:t>22</w:t>
+              <w:t>23</w:t>
             </w:r>
             <w:r>
               <w:rPr>
@@ -2986,7 +2986,7 @@
               <w:lang w:eastAsia="fr-FR"/>
             </w:rPr>
           </w:pPr>
-          <w:hyperlink w:anchor="_Toc141773323" w:history="1">
+          <w:hyperlink w:anchor="_Toc141791693" w:history="1">
             <w:r>
               <w:rPr>
                 <w:rStyle w:val="Lienhypertexte"/>
@@ -3013,7 +3013,7 @@
                 <w:noProof/>
                 <w:webHidden/>
               </w:rPr>
-              <w:instrText xml:space="preserve"> PAGEREF _Toc141773323 \h </w:instrText>
+              <w:instrText xml:space="preserve"> PAGEREF _Toc141791693 \h </w:instrText>
             </w:r>
             <w:r>
               <w:rPr>
@@ -3033,7 +3033,7 @@
                 <w:noProof/>
                 <w:webHidden/>
               </w:rPr>
-              <w:t>22</w:t>
+              <w:t>23</w:t>
             </w:r>
             <w:r>
               <w:rPr>
@@ -3056,7 +3056,7 @@
               <w:lang w:eastAsia="fr-FR"/>
             </w:rPr>
           </w:pPr>
-          <w:hyperlink w:anchor="_Toc141773324" w:history="1">
+          <w:hyperlink w:anchor="_Toc141791694" w:history="1">
             <w:r>
               <w:rPr>
                 <w:rStyle w:val="Lienhypertexte"/>
@@ -3083,7 +3083,7 @@
                 <w:noProof/>
                 <w:webHidden/>
               </w:rPr>
-              <w:instrText xml:space="preserve"> PAGEREF _Toc141773324 \h </w:instrText>
+              <w:instrText xml:space="preserve"> PAGEREF _Toc141791694 \h </w:instrText>
             </w:r>
             <w:r>
               <w:rPr>
@@ -3103,7 +3103,7 @@
                 <w:noProof/>
                 <w:webHidden/>
               </w:rPr>
-              <w:t>22</w:t>
+              <w:t>23</w:t>
             </w:r>
             <w:r>
               <w:rPr>
@@ -3126,7 +3126,7 @@
               <w:lang w:eastAsia="fr-FR"/>
             </w:rPr>
           </w:pPr>
-          <w:hyperlink w:anchor="_Toc141773325" w:history="1">
+          <w:hyperlink w:anchor="_Toc141791695" w:history="1">
             <w:r>
               <w:rPr>
                 <w:rStyle w:val="Lienhypertexte"/>
@@ -3153,7 +3153,7 @@
                 <w:noProof/>
                 <w:webHidden/>
               </w:rPr>
-              <w:instrText xml:space="preserve"> PAGEREF _Toc141773325 \h </w:instrText>
+              <w:instrText xml:space="preserve"> PAGEREF _Toc141791695 \h </w:instrText>
             </w:r>
             <w:r>
               <w:rPr>
@@ -3173,7 +3173,7 @@
                 <w:noProof/>
                 <w:webHidden/>
               </w:rPr>
-              <w:t>22</w:t>
+              <w:t>23</w:t>
             </w:r>
             <w:r>
               <w:rPr>
@@ -3196,7 +3196,7 @@
               <w:lang w:eastAsia="fr-FR"/>
             </w:rPr>
           </w:pPr>
-          <w:hyperlink w:anchor="_Toc141773326" w:history="1">
+          <w:hyperlink w:anchor="_Toc141791696" w:history="1">
             <w:r>
               <w:rPr>
                 <w:rStyle w:val="Lienhypertexte"/>
@@ -3223,7 +3223,7 @@
                 <w:noProof/>
                 <w:webHidden/>
               </w:rPr>
-              <w:instrText xml:space="preserve"> PAGEREF _Toc141773326 \h </w:instrText>
+              <w:instrText xml:space="preserve"> PAGEREF _Toc141791696 \h </w:instrText>
             </w:r>
             <w:r>
               <w:rPr>
@@ -3266,7 +3266,7 @@
               <w:lang w:eastAsia="fr-FR"/>
             </w:rPr>
           </w:pPr>
-          <w:hyperlink w:anchor="_Toc141773327" w:history="1">
+          <w:hyperlink w:anchor="_Toc141791697" w:history="1">
             <w:r>
               <w:rPr>
                 <w:rStyle w:val="Lienhypertexte"/>
@@ -3293,7 +3293,7 @@
                 <w:noProof/>
                 <w:webHidden/>
               </w:rPr>
-              <w:instrText xml:space="preserve"> PAGEREF _Toc141773327 \h </w:instrText>
+              <w:instrText xml:space="preserve"> PAGEREF _Toc141791697 \h </w:instrText>
             </w:r>
             <w:r>
               <w:rPr>
@@ -3336,7 +3336,7 @@
               <w:lang w:eastAsia="fr-FR"/>
             </w:rPr>
           </w:pPr>
-          <w:hyperlink w:anchor="_Toc141773328" w:history="1">
+          <w:hyperlink w:anchor="_Toc141791698" w:history="1">
             <w:r>
               <w:rPr>
                 <w:rStyle w:val="Lienhypertexte"/>
@@ -3363,7 +3363,7 @@
                 <w:noProof/>
                 <w:webHidden/>
               </w:rPr>
-              <w:instrText xml:space="preserve"> PAGEREF _Toc141773328 \h </w:instrText>
+              <w:instrText xml:space="preserve"> PAGEREF _Toc141791698 \h </w:instrText>
             </w:r>
             <w:r>
               <w:rPr>
@@ -3406,7 +3406,7 @@
               <w:lang w:eastAsia="fr-FR"/>
             </w:rPr>
           </w:pPr>
-          <w:hyperlink w:anchor="_Toc141773329" w:history="1">
+          <w:hyperlink w:anchor="_Toc141791699" w:history="1">
             <w:r>
               <w:rPr>
                 <w:rStyle w:val="Lienhypertexte"/>
@@ -3433,7 +3433,7 @@
                 <w:noProof/>
                 <w:webHidden/>
               </w:rPr>
-              <w:instrText xml:space="preserve"> PAGEREF _Toc141773329 \h </w:instrText>
+              <w:instrText xml:space="preserve"> PAGEREF _Toc141791699 \h </w:instrText>
             </w:r>
             <w:r>
               <w:rPr>
@@ -3453,7 +3453,7 @@
                 <w:noProof/>
                 <w:webHidden/>
               </w:rPr>
-              <w:t>24</w:t>
+              <w:t>25</w:t>
             </w:r>
             <w:r>
               <w:rPr>
@@ -3476,7 +3476,7 @@
               <w:lang w:eastAsia="fr-FR"/>
             </w:rPr>
           </w:pPr>
-          <w:hyperlink w:anchor="_Toc141773330" w:history="1">
+          <w:hyperlink w:anchor="_Toc141791700" w:history="1">
             <w:r>
               <w:rPr>
                 <w:rStyle w:val="Lienhypertexte"/>
@@ -3503,7 +3503,7 @@
                 <w:noProof/>
                 <w:webHidden/>
               </w:rPr>
-              <w:instrText xml:space="preserve"> PAGEREF _Toc141773330 \h </w:instrText>
+              <w:instrText xml:space="preserve"> PAGEREF _Toc141791700 \h </w:instrText>
             </w:r>
             <w:r>
               <w:rPr>
@@ -3546,13 +3546,13 @@
               <w:lang w:eastAsia="fr-FR"/>
             </w:rPr>
           </w:pPr>
-          <w:hyperlink w:anchor="_Toc141773331" w:history="1">
+          <w:hyperlink w:anchor="_Toc141791701" w:history="1">
             <w:r>
               <w:rPr>
                 <w:rStyle w:val="Lienhypertexte"/>
                 <w:noProof/>
               </w:rPr>
-              <w:t>Diagramme Use-Case</w:t>
+              <w:t>Diagramme de cas d’utilisation</w:t>
             </w:r>
             <w:r>
               <w:rPr>
@@ -3573,7 +3573,7 @@
                 <w:noProof/>
                 <w:webHidden/>
               </w:rPr>
-              <w:instrText xml:space="preserve"> PAGEREF _Toc141773331 \h </w:instrText>
+              <w:instrText xml:space="preserve"> PAGEREF _Toc141791701 \h </w:instrText>
             </w:r>
             <w:r>
               <w:rPr>
@@ -3594,6 +3594,216 @@
                 <w:webHidden/>
               </w:rPr>
               <w:t>25</w:t>
+            </w:r>
+            <w:r>
+              <w:rPr>
+                <w:noProof/>
+                <w:webHidden/>
+              </w:rPr>
+              <w:fldChar w:fldCharType="end"/>
+            </w:r>
+          </w:hyperlink>
+        </w:p>
+        <w:p>
+          <w:pPr>
+            <w:pStyle w:val="TM3"/>
+            <w:tabs>
+              <w:tab w:val="right" w:leader="dot" w:pos="9062"/>
+            </w:tabs>
+            <w:rPr>
+              <w:rFonts w:eastAsiaTheme="minorEastAsia"/>
+              <w:noProof/>
+              <w:lang w:eastAsia="fr-FR"/>
+            </w:rPr>
+          </w:pPr>
+          <w:hyperlink w:anchor="_Toc141791702" w:history="1">
+            <w:r>
+              <w:rPr>
+                <w:rStyle w:val="Lienhypertexte"/>
+                <w:noProof/>
+              </w:rPr>
+              <w:t>Diagramme d’activité</w:t>
+            </w:r>
+            <w:r>
+              <w:rPr>
+                <w:noProof/>
+                <w:webHidden/>
+              </w:rPr>
+              <w:tab/>
+            </w:r>
+            <w:r>
+              <w:rPr>
+                <w:noProof/>
+                <w:webHidden/>
+              </w:rPr>
+              <w:fldChar w:fldCharType="begin"/>
+            </w:r>
+            <w:r>
+              <w:rPr>
+                <w:noProof/>
+                <w:webHidden/>
+              </w:rPr>
+              <w:instrText xml:space="preserve"> PAGEREF _Toc141791702 \h </w:instrText>
+            </w:r>
+            <w:r>
+              <w:rPr>
+                <w:noProof/>
+                <w:webHidden/>
+              </w:rPr>
+            </w:r>
+            <w:r>
+              <w:rPr>
+                <w:noProof/>
+                <w:webHidden/>
+              </w:rPr>
+              <w:fldChar w:fldCharType="separate"/>
+            </w:r>
+            <w:r>
+              <w:rPr>
+                <w:noProof/>
+                <w:webHidden/>
+              </w:rPr>
+              <w:t>26</w:t>
+            </w:r>
+            <w:r>
+              <w:rPr>
+                <w:noProof/>
+                <w:webHidden/>
+              </w:rPr>
+              <w:fldChar w:fldCharType="end"/>
+            </w:r>
+          </w:hyperlink>
+        </w:p>
+        <w:p>
+          <w:pPr>
+            <w:pStyle w:val="TM3"/>
+            <w:tabs>
+              <w:tab w:val="right" w:leader="dot" w:pos="9062"/>
+            </w:tabs>
+            <w:rPr>
+              <w:rFonts w:eastAsiaTheme="minorEastAsia"/>
+              <w:noProof/>
+              <w:lang w:eastAsia="fr-FR"/>
+            </w:rPr>
+          </w:pPr>
+          <w:hyperlink w:anchor="_Toc141791703" w:history="1">
+            <w:r>
+              <w:rPr>
+                <w:rStyle w:val="Lienhypertexte"/>
+                <w:noProof/>
+              </w:rPr>
+              <w:t>Diagramme de séquence</w:t>
+            </w:r>
+            <w:r>
+              <w:rPr>
+                <w:noProof/>
+                <w:webHidden/>
+              </w:rPr>
+              <w:tab/>
+            </w:r>
+            <w:r>
+              <w:rPr>
+                <w:noProof/>
+                <w:webHidden/>
+              </w:rPr>
+              <w:fldChar w:fldCharType="begin"/>
+            </w:r>
+            <w:r>
+              <w:rPr>
+                <w:noProof/>
+                <w:webHidden/>
+              </w:rPr>
+              <w:instrText xml:space="preserve"> PAGEREF _Toc141791703 \h </w:instrText>
+            </w:r>
+            <w:r>
+              <w:rPr>
+                <w:noProof/>
+                <w:webHidden/>
+              </w:rPr>
+            </w:r>
+            <w:r>
+              <w:rPr>
+                <w:noProof/>
+                <w:webHidden/>
+              </w:rPr>
+              <w:fldChar w:fldCharType="separate"/>
+            </w:r>
+            <w:r>
+              <w:rPr>
+                <w:noProof/>
+                <w:webHidden/>
+              </w:rPr>
+              <w:t>26</w:t>
+            </w:r>
+            <w:r>
+              <w:rPr>
+                <w:noProof/>
+                <w:webHidden/>
+              </w:rPr>
+              <w:fldChar w:fldCharType="end"/>
+            </w:r>
+          </w:hyperlink>
+        </w:p>
+        <w:p>
+          <w:pPr>
+            <w:pStyle w:val="TM3"/>
+            <w:tabs>
+              <w:tab w:val="right" w:leader="dot" w:pos="9062"/>
+            </w:tabs>
+            <w:rPr>
+              <w:rFonts w:eastAsiaTheme="minorEastAsia"/>
+              <w:noProof/>
+              <w:lang w:eastAsia="fr-FR"/>
+            </w:rPr>
+          </w:pPr>
+          <w:hyperlink w:anchor="_Toc141791704" w:history="1">
+            <w:r>
+              <w:rPr>
+                <w:rStyle w:val="Lienhypertexte"/>
+                <w:noProof/>
+              </w:rPr>
+              <w:t>Diagramme de classe</w:t>
+            </w:r>
+            <w:r>
+              <w:rPr>
+                <w:noProof/>
+                <w:webHidden/>
+              </w:rPr>
+              <w:tab/>
+            </w:r>
+            <w:r>
+              <w:rPr>
+                <w:noProof/>
+                <w:webHidden/>
+              </w:rPr>
+              <w:fldChar w:fldCharType="begin"/>
+            </w:r>
+            <w:r>
+              <w:rPr>
+                <w:noProof/>
+                <w:webHidden/>
+              </w:rPr>
+              <w:instrText xml:space="preserve"> PAGEREF _Toc141791704 \h </w:instrText>
+            </w:r>
+            <w:r>
+              <w:rPr>
+                <w:noProof/>
+                <w:webHidden/>
+              </w:rPr>
+            </w:r>
+            <w:r>
+              <w:rPr>
+                <w:noProof/>
+                <w:webHidden/>
+              </w:rPr>
+              <w:fldChar w:fldCharType="separate"/>
+            </w:r>
+            <w:r>
+              <w:rPr>
+                <w:noProof/>
+                <w:webHidden/>
+              </w:rPr>
+              <w:t>27</w:t>
             </w:r>
             <w:r>
               <w:rPr>
@@ -3616,7 +3826,7 @@
               <w:lang w:eastAsia="fr-FR"/>
             </w:rPr>
           </w:pPr>
-          <w:hyperlink w:anchor="_Toc141773332" w:history="1">
+          <w:hyperlink w:anchor="_Toc141791705" w:history="1">
             <w:r>
               <w:rPr>
                 <w:rStyle w:val="Lienhypertexte"/>
@@ -3643,7 +3853,7 @@
                 <w:noProof/>
                 <w:webHidden/>
               </w:rPr>
-              <w:instrText xml:space="preserve"> PAGEREF _Toc141773332 \h </w:instrText>
+              <w:instrText xml:space="preserve"> PAGEREF _Toc141791705 \h </w:instrText>
             </w:r>
             <w:r>
               <w:rPr>
@@ -3663,7 +3873,7 @@
                 <w:noProof/>
                 <w:webHidden/>
               </w:rPr>
-              <w:t>26</w:t>
+              <w:t>27</w:t>
             </w:r>
             <w:r>
               <w:rPr>
@@ -3686,7 +3896,7 @@
               <w:lang w:eastAsia="fr-FR"/>
             </w:rPr>
           </w:pPr>
-          <w:hyperlink w:anchor="_Toc141773333" w:history="1">
+          <w:hyperlink w:anchor="_Toc141791706" w:history="1">
             <w:r>
               <w:rPr>
                 <w:rStyle w:val="Lienhypertexte"/>
@@ -3713,7 +3923,7 @@
                 <w:noProof/>
                 <w:webHidden/>
               </w:rPr>
-              <w:instrText xml:space="preserve"> PAGEREF _Toc141773333 \h </w:instrText>
+              <w:instrText xml:space="preserve"> PAGEREF _Toc141791706 \h </w:instrText>
             </w:r>
             <w:r>
               <w:rPr>
@@ -3733,7 +3943,7 @@
                 <w:noProof/>
                 <w:webHidden/>
               </w:rPr>
-              <w:t>26</w:t>
+              <w:t>27</w:t>
             </w:r>
             <w:r>
               <w:rPr>
@@ -3756,7 +3966,7 @@
               <w:lang w:eastAsia="fr-FR"/>
             </w:rPr>
           </w:pPr>
-          <w:hyperlink w:anchor="_Toc141773334" w:history="1">
+          <w:hyperlink w:anchor="_Toc141791707" w:history="1">
             <w:r>
               <w:rPr>
                 <w:rStyle w:val="Lienhypertexte"/>
@@ -3783,7 +3993,7 @@
                 <w:noProof/>
                 <w:webHidden/>
               </w:rPr>
-              <w:instrText xml:space="preserve"> PAGEREF _Toc141773334 \h </w:instrText>
+              <w:instrText xml:space="preserve"> PAGEREF _Toc141791707 \h </w:instrText>
             </w:r>
             <w:r>
               <w:rPr>
@@ -3803,7 +4013,7 @@
                 <w:noProof/>
                 <w:webHidden/>
               </w:rPr>
-              <w:t>26</w:t>
+              <w:t>27</w:t>
             </w:r>
             <w:r>
               <w:rPr>
@@ -3826,7 +4036,7 @@
               <w:lang w:eastAsia="fr-FR"/>
             </w:rPr>
           </w:pPr>
-          <w:hyperlink w:anchor="_Toc141773335" w:history="1">
+          <w:hyperlink w:anchor="_Toc141791708" w:history="1">
             <w:r>
               <w:rPr>
                 <w:rStyle w:val="Lienhypertexte"/>
@@ -3853,7 +4063,7 @@
                 <w:noProof/>
                 <w:webHidden/>
               </w:rPr>
-              <w:instrText xml:space="preserve"> PAGEREF _Toc141773335 \h </w:instrText>
+              <w:instrText xml:space="preserve"> PAGEREF _Toc141791708 \h </w:instrText>
             </w:r>
             <w:r>
               <w:rPr>
@@ -3873,7 +4083,7 @@
                 <w:noProof/>
                 <w:webHidden/>
               </w:rPr>
-              <w:t>26</w:t>
+              <w:t>27</w:t>
             </w:r>
             <w:r>
               <w:rPr>
@@ -3896,7 +4106,7 @@
               <w:lang w:eastAsia="fr-FR"/>
             </w:rPr>
           </w:pPr>
-          <w:hyperlink w:anchor="_Toc141773336" w:history="1">
+          <w:hyperlink w:anchor="_Toc141791709" w:history="1">
             <w:r>
               <w:rPr>
                 <w:rStyle w:val="Lienhypertexte"/>
@@ -3923,7 +4133,7 @@
                 <w:noProof/>
                 <w:webHidden/>
               </w:rPr>
-              <w:instrText xml:space="preserve"> PAGEREF _Toc141773336 \h </w:instrText>
+              <w:instrText xml:space="preserve"> PAGEREF _Toc141791709 \h </w:instrText>
             </w:r>
             <w:r>
               <w:rPr>
@@ -3943,7 +4153,7 @@
                 <w:noProof/>
                 <w:webHidden/>
               </w:rPr>
-              <w:t>26</w:t>
+              <w:t>27</w:t>
             </w:r>
             <w:r>
               <w:rPr>
@@ -3966,7 +4176,7 @@
               <w:lang w:eastAsia="fr-FR"/>
             </w:rPr>
           </w:pPr>
-          <w:hyperlink w:anchor="_Toc141773337" w:history="1">
+          <w:hyperlink w:anchor="_Toc141791710" w:history="1">
             <w:r>
               <w:rPr>
                 <w:rStyle w:val="Lienhypertexte"/>
@@ -3993,7 +4203,7 @@
                 <w:noProof/>
                 <w:webHidden/>
               </w:rPr>
-              <w:instrText xml:space="preserve"> PAGEREF _Toc141773337 \h </w:instrText>
+              <w:instrText xml:space="preserve"> PAGEREF _Toc141791710 \h </w:instrText>
             </w:r>
             <w:r>
               <w:rPr>
@@ -4013,7 +4223,7 @@
                 <w:noProof/>
                 <w:webHidden/>
               </w:rPr>
-              <w:t>26</w:t>
+              <w:t>27</w:t>
             </w:r>
             <w:r>
               <w:rPr>
@@ -4036,7 +4246,7 @@
               <w:lang w:eastAsia="fr-FR"/>
             </w:rPr>
           </w:pPr>
-          <w:hyperlink w:anchor="_Toc141773338" w:history="1">
+          <w:hyperlink w:anchor="_Toc141791711" w:history="1">
             <w:r>
               <w:rPr>
                 <w:rStyle w:val="Lienhypertexte"/>
@@ -4063,7 +4273,7 @@
                 <w:noProof/>
                 <w:webHidden/>
               </w:rPr>
-              <w:instrText xml:space="preserve"> PAGEREF _Toc141773338 \h </w:instrText>
+              <w:instrText xml:space="preserve"> PAGEREF _Toc141791711 \h </w:instrText>
             </w:r>
             <w:r>
               <w:rPr>
@@ -4083,7 +4293,7 @@
                 <w:noProof/>
                 <w:webHidden/>
               </w:rPr>
-              <w:t>26</w:t>
+              <w:t>27</w:t>
             </w:r>
             <w:r>
               <w:rPr>
@@ -4106,7 +4316,7 @@
               <w:lang w:eastAsia="fr-FR"/>
             </w:rPr>
           </w:pPr>
-          <w:hyperlink w:anchor="_Toc141773339" w:history="1">
+          <w:hyperlink w:anchor="_Toc141791712" w:history="1">
             <w:r>
               <w:rPr>
                 <w:rStyle w:val="Lienhypertexte"/>
@@ -4133,7 +4343,7 @@
                 <w:noProof/>
                 <w:webHidden/>
               </w:rPr>
-              <w:instrText xml:space="preserve"> PAGEREF _Toc141773339 \h </w:instrText>
+              <w:instrText xml:space="preserve"> PAGEREF _Toc141791712 \h </w:instrText>
             </w:r>
             <w:r>
               <w:rPr>
@@ -4153,7 +4363,7 @@
                 <w:noProof/>
                 <w:webHidden/>
               </w:rPr>
-              <w:t>26</w:t>
+              <w:t>27</w:t>
             </w:r>
             <w:r>
               <w:rPr>
@@ -4176,7 +4386,7 @@
               <w:lang w:eastAsia="fr-FR"/>
             </w:rPr>
           </w:pPr>
-          <w:hyperlink w:anchor="_Toc141773340" w:history="1">
+          <w:hyperlink w:anchor="_Toc141791713" w:history="1">
             <w:r>
               <w:rPr>
                 <w:rStyle w:val="Lienhypertexte"/>
@@ -4203,7 +4413,7 @@
                 <w:noProof/>
                 <w:webHidden/>
               </w:rPr>
-              <w:instrText xml:space="preserve"> PAGEREF _Toc141773340 \h </w:instrText>
+              <w:instrText xml:space="preserve"> PAGEREF _Toc141791713 \h </w:instrText>
             </w:r>
             <w:r>
               <w:rPr>
@@ -4223,7 +4433,7 @@
                 <w:noProof/>
                 <w:webHidden/>
               </w:rPr>
-              <w:t>27</w:t>
+              <w:t>28</w:t>
             </w:r>
             <w:r>
               <w:rPr>
@@ -4246,7 +4456,7 @@
               <w:lang w:eastAsia="fr-FR"/>
             </w:rPr>
           </w:pPr>
-          <w:hyperlink w:anchor="_Toc141773341" w:history="1">
+          <w:hyperlink w:anchor="_Toc141791714" w:history="1">
             <w:r>
               <w:rPr>
                 <w:rStyle w:val="Lienhypertexte"/>
@@ -4273,7 +4483,7 @@
                 <w:noProof/>
                 <w:webHidden/>
               </w:rPr>
-              <w:instrText xml:space="preserve"> PAGEREF _Toc141773341 \h </w:instrText>
+              <w:instrText xml:space="preserve"> PAGEREF _Toc141791714 \h </w:instrText>
             </w:r>
             <w:r>
               <w:rPr>
@@ -4293,7 +4503,7 @@
                 <w:noProof/>
                 <w:webHidden/>
               </w:rPr>
-              <w:t>27</w:t>
+              <w:t>28</w:t>
             </w:r>
             <w:r>
               <w:rPr>
@@ -4374,35 +4584,11 @@
     </w:p>
     <w:p>
       <w:pPr>
-        <w:jc w:val="center"/>
-      </w:pPr>
-    </w:p>
-    <w:p>
-      <w:pPr>
-        <w:jc w:val="center"/>
-      </w:pPr>
-    </w:p>
-    <w:p>
-      <w:pPr>
-        <w:jc w:val="center"/>
-      </w:pPr>
-    </w:p>
-    <w:p>
-      <w:pPr>
-        <w:jc w:val="center"/>
-      </w:pPr>
-    </w:p>
-    <w:p>
-      <w:pPr>
-        <w:jc w:val="center"/>
-      </w:pPr>
-    </w:p>
-    <w:p>
-      <w:pPr>
         <w:pStyle w:val="Titre1"/>
       </w:pPr>
-      <w:bookmarkStart w:id="0" w:name="_Toc141773291"/>
-      <w:r>
+      <w:bookmarkStart w:id="0" w:name="_Toc141791661"/>
+      <w:r>
+        <w:lastRenderedPageBreak/>
         <w:t>Tableau des compétences</w:t>
       </w:r>
       <w:bookmarkEnd w:id="0"/>
@@ -5635,7 +5821,6 @@
                 <w:szCs w:val="20"/>
                 <w:shd w:val="clear" w:color="auto" w:fill="FFFFFF"/>
               </w:rPr>
-              <w:lastRenderedPageBreak/>
               <w:t>Utiliser l’expérience vécue pour anticiper l’avenir en vue d’estimer des délais de réalisation compte tenu du taux réel de disponibilité du réalisateur et des contraintes date départ/date livraison</w:t>
             </w:r>
             <w:r>
@@ -5709,6 +5894,7 @@
                 <w:szCs w:val="20"/>
                 <w:shd w:val="clear" w:color="auto" w:fill="FFFFFF"/>
               </w:rPr>
+              <w:lastRenderedPageBreak/>
               <w:t>Coordonner un projet de développement en utilisant les outils et méthodologies de gestion de projet Agile afin de respecter les contraintes définies (coûts, délais, qualité), tout en minimisant les risques</w:t>
             </w:r>
             <w:r>
@@ -6986,7 +7172,6 @@
                 <w:szCs w:val="20"/>
                 <w:shd w:val="clear" w:color="auto" w:fill="FFFFFF"/>
               </w:rPr>
-              <w:lastRenderedPageBreak/>
               <w:t>Permettre l’exportation et l’importation de données entre logiciels en utilisant des formats compatibles entre les systèmes émetteurs et récepteurs grâce à des flux synchrones ou asynchrones</w:t>
             </w:r>
             <w:r>
@@ -7084,6 +7269,7 @@
                 <w:szCs w:val="20"/>
                 <w:shd w:val="clear" w:color="auto" w:fill="FFFFFF"/>
               </w:rPr>
+              <w:lastRenderedPageBreak/>
               <w:t>Écrire des scripts système en langage de commande ou en shell système pour automatiser l’installation, la configuration de systèmes d’exploitation et de middleware permettant la création, la configuration de machines virtuelles, de serveurs d’applications, Web et bases de données dans le but d’adapter et simuler en réel l’environnement d’exécution du logiciel à tester</w:t>
             </w:r>
             <w:r>
@@ -7110,7 +7296,7 @@
       <w:pPr>
         <w:pStyle w:val="Titre1"/>
       </w:pPr>
-      <w:bookmarkStart w:id="1" w:name="_Toc141773292"/>
+      <w:bookmarkStart w:id="1" w:name="_Toc141791662"/>
       <w:r>
         <w:t>Présentation Personnelle</w:t>
       </w:r>
@@ -7533,7 +7719,7 @@
       <w:pPr>
         <w:pStyle w:val="Titre1"/>
       </w:pPr>
-      <w:bookmarkStart w:id="2" w:name="_Toc141773293"/>
+      <w:bookmarkStart w:id="2" w:name="_Toc141791663"/>
       <w:r>
         <w:t>P</w:t>
       </w:r>
@@ -7546,7 +7732,7 @@
       <w:pPr>
         <w:pStyle w:val="Titre2"/>
       </w:pPr>
-      <w:bookmarkStart w:id="3" w:name="_Toc141773294"/>
+      <w:bookmarkStart w:id="3" w:name="_Toc141791664"/>
       <w:r>
         <w:t>Historique</w:t>
       </w:r>
@@ -7628,57 +7814,50 @@
           <w:sz w:val="24"/>
           <w:szCs w:val="24"/>
         </w:rPr>
-        <w:t xml:space="preserve">ingénierie des systèmes </w:t>
-      </w:r>
+        <w:t xml:space="preserve">ingénierie des systèmes d’informations. L’entreprise ne se restreint donc pas qu’à l’informatique pure mais propose également son expertise </w:t>
+      </w:r>
+      <w:r>
+        <w:rPr>
+          <w:sz w:val="24"/>
+          <w:szCs w:val="24"/>
+        </w:rPr>
+        <w:t>dans le domaine de l’</w:t>
+      </w:r>
+      <w:r>
+        <w:rPr>
+          <w:sz w:val="24"/>
+          <w:szCs w:val="24"/>
+        </w:rPr>
+        <w:t xml:space="preserve">architecture ou </w:t>
+      </w:r>
+      <w:r>
+        <w:rPr>
+          <w:sz w:val="24"/>
+          <w:szCs w:val="24"/>
+        </w:rPr>
+        <w:t xml:space="preserve">des </w:t>
+      </w:r>
+      <w:r>
+        <w:rPr>
+          <w:sz w:val="24"/>
+          <w:szCs w:val="24"/>
+        </w:rPr>
+        <w:t>systèmes centralisés.</w:t>
+      </w:r>
+    </w:p>
+    <w:p>
+      <w:pPr>
+        <w:rPr>
+          <w:sz w:val="24"/>
+          <w:szCs w:val="24"/>
+        </w:rPr>
+      </w:pPr>
       <w:r>
         <w:rPr>
           <w:sz w:val="24"/>
           <w:szCs w:val="24"/>
         </w:rPr>
         <w:lastRenderedPageBreak/>
-        <w:t xml:space="preserve">d’informations. L’entreprise ne se restreint donc pas qu’à l’informatique pure mais propose également son expertise </w:t>
-      </w:r>
-      <w:r>
-        <w:rPr>
-          <w:sz w:val="24"/>
-          <w:szCs w:val="24"/>
-        </w:rPr>
-        <w:t>dans le domaine de l’</w:t>
-      </w:r>
-      <w:r>
-        <w:rPr>
-          <w:sz w:val="24"/>
-          <w:szCs w:val="24"/>
-        </w:rPr>
-        <w:t xml:space="preserve">architecture ou </w:t>
-      </w:r>
-      <w:r>
-        <w:rPr>
-          <w:sz w:val="24"/>
-          <w:szCs w:val="24"/>
-        </w:rPr>
-        <w:t xml:space="preserve">des </w:t>
-      </w:r>
-      <w:r>
-        <w:rPr>
-          <w:sz w:val="24"/>
-          <w:szCs w:val="24"/>
-        </w:rPr>
-        <w:t>systèmes centralisés.</w:t>
-      </w:r>
-    </w:p>
-    <w:p>
-      <w:pPr>
-        <w:rPr>
-          <w:sz w:val="24"/>
-          <w:szCs w:val="24"/>
-        </w:rPr>
-      </w:pPr>
-      <w:r>
-        <w:rPr>
-          <w:sz w:val="24"/>
-          <w:szCs w:val="24"/>
-        </w:rPr>
         <w:t xml:space="preserve">Au </w:t>
       </w:r>
       <w:r>
@@ -7766,7 +7945,7 @@
       <w:pPr>
         <w:pStyle w:val="Titre2"/>
       </w:pPr>
-      <w:bookmarkStart w:id="4" w:name="_Toc141773295"/>
+      <w:bookmarkStart w:id="4" w:name="_Toc141791665"/>
       <w:r>
         <w:t>Activités et Chiffres-clé</w:t>
       </w:r>
@@ -8248,7 +8427,7 @@
       <w:pPr>
         <w:pStyle w:val="Titre2"/>
       </w:pPr>
-      <w:bookmarkStart w:id="21" w:name="_Toc141773296"/>
+      <w:bookmarkStart w:id="21" w:name="_Toc141791666"/>
       <w:r>
         <w:t>Mon équipe et mes activités</w:t>
       </w:r>
@@ -8563,7 +8742,6 @@
           <w:sz w:val="24"/>
           <w:szCs w:val="24"/>
         </w:rPr>
-        <w:lastRenderedPageBreak/>
         <w:t xml:space="preserve">Durant </w:t>
       </w:r>
       <w:proofErr w:type="gramStart"/>
@@ -8631,7 +8809,7 @@
         <w:pStyle w:val="Titre1"/>
       </w:pPr>
       <w:bookmarkStart w:id="22" w:name="_Toc141043016"/>
-      <w:bookmarkStart w:id="23" w:name="_Toc141773297"/>
+      <w:bookmarkStart w:id="23" w:name="_Toc141791667"/>
       <w:r>
         <w:t>Présentation du client</w:t>
       </w:r>
@@ -8643,7 +8821,7 @@
         <w:pStyle w:val="Titre2"/>
       </w:pPr>
       <w:bookmarkStart w:id="24" w:name="_Toc141043017"/>
-      <w:bookmarkStart w:id="25" w:name="_Toc141773298"/>
+      <w:bookmarkStart w:id="25" w:name="_Toc141791668"/>
       <w:r>
         <w:t>Équipe et activités</w:t>
       </w:r>
@@ -9449,6 +9627,7 @@
           <w:sz w:val="24"/>
           <w:szCs w:val="24"/>
         </w:rPr>
+        <w:lastRenderedPageBreak/>
         <w:br/>
       </w:r>
     </w:p>
@@ -9457,7 +9636,7 @@
         <w:pStyle w:val="Titre2"/>
       </w:pPr>
       <w:bookmarkStart w:id="42" w:name="_Toc141043018"/>
-      <w:bookmarkStart w:id="43" w:name="_Toc141773299"/>
+      <w:bookmarkStart w:id="43" w:name="_Toc141791669"/>
       <w:r>
         <w:t>Besoins exprimés</w:t>
       </w:r>
@@ -9986,7 +10165,7 @@
         <w:pStyle w:val="Titre1"/>
       </w:pPr>
       <w:bookmarkStart w:id="44" w:name="_Toc141043019"/>
-      <w:bookmarkStart w:id="45" w:name="_Toc141773300"/>
+      <w:bookmarkStart w:id="45" w:name="_Toc141791670"/>
       <w:r>
         <w:lastRenderedPageBreak/>
         <w:t>Définition du projet</w:t>
@@ -9999,7 +10178,7 @@
         <w:pStyle w:val="Titre2"/>
       </w:pPr>
       <w:bookmarkStart w:id="46" w:name="_Toc141043020"/>
-      <w:bookmarkStart w:id="47" w:name="_Toc141773301"/>
+      <w:bookmarkStart w:id="47" w:name="_Toc141791671"/>
       <w:r>
         <w:t>Cahier des charges</w:t>
       </w:r>
@@ -10779,7 +10958,7 @@
         <w:pStyle w:val="Titre2"/>
       </w:pPr>
       <w:bookmarkStart w:id="64" w:name="_Toc141043021"/>
-      <w:bookmarkStart w:id="65" w:name="_Toc141773302"/>
+      <w:bookmarkStart w:id="65" w:name="_Toc141791672"/>
       <w:r>
         <w:rPr>
           <w:noProof/>
@@ -11872,7 +12051,7 @@
       <w:pPr>
         <w:pStyle w:val="Titre2"/>
       </w:pPr>
-      <w:bookmarkStart w:id="115" w:name="_Toc141773303"/>
+      <w:bookmarkStart w:id="115" w:name="_Toc141791673"/>
       <w:r>
         <w:t>Architecture logicielle</w:t>
       </w:r>
@@ -11883,7 +12062,7 @@
       <w:pPr>
         <w:pStyle w:val="Titre3"/>
       </w:pPr>
-      <w:bookmarkStart w:id="116" w:name="_Toc141773304"/>
+      <w:bookmarkStart w:id="116" w:name="_Toc141791674"/>
       <w:r>
         <w:t>Back-end</w:t>
       </w:r>
@@ -12807,7 +12986,7 @@
       <w:pPr>
         <w:pStyle w:val="Titre3"/>
       </w:pPr>
-      <w:bookmarkStart w:id="133" w:name="_Toc141773305"/>
+      <w:bookmarkStart w:id="133" w:name="_Toc141791675"/>
       <w:r>
         <w:lastRenderedPageBreak/>
         <w:t>Front-end</w:t>
@@ -14028,7 +14207,7 @@
         <w:pStyle w:val="Titre1"/>
       </w:pPr>
       <w:bookmarkStart w:id="166" w:name="_Toc141043023"/>
-      <w:bookmarkStart w:id="167" w:name="_Toc141773306"/>
+      <w:bookmarkStart w:id="167" w:name="_Toc141791676"/>
       <w:r>
         <w:t>Méthodologie du projet</w:t>
       </w:r>
@@ -14040,7 +14219,7 @@
         <w:pStyle w:val="Titre2"/>
       </w:pPr>
       <w:bookmarkStart w:id="168" w:name="_Toc141043024"/>
-      <w:bookmarkStart w:id="169" w:name="_Toc141773307"/>
+      <w:bookmarkStart w:id="169" w:name="_Toc141791677"/>
       <w:r>
         <w:t>Planning et Livraisons</w:t>
       </w:r>
@@ -14571,7 +14750,7 @@
         <w:pStyle w:val="Titre2"/>
       </w:pPr>
       <w:bookmarkStart w:id="186" w:name="_Toc141043025"/>
-      <w:bookmarkStart w:id="187" w:name="_Toc141773308"/>
+      <w:bookmarkStart w:id="187" w:name="_Toc141791678"/>
       <w:r>
         <w:t>Logiciels de travail collaboratif</w:t>
       </w:r>
@@ -14787,7 +14966,7 @@
         <w:pStyle w:val="Titre2"/>
       </w:pPr>
       <w:bookmarkStart w:id="188" w:name="_Toc141043026"/>
-      <w:bookmarkStart w:id="189" w:name="_Toc141773309"/>
+      <w:bookmarkStart w:id="189" w:name="_Toc141791679"/>
       <w:r>
         <w:t xml:space="preserve">Méthode </w:t>
       </w:r>
@@ -14891,7 +15070,7 @@
         <w:pStyle w:val="Titre2"/>
       </w:pPr>
       <w:bookmarkStart w:id="190" w:name="_Toc141043027"/>
-      <w:bookmarkStart w:id="191" w:name="_Toc141773310"/>
+      <w:bookmarkStart w:id="191" w:name="_Toc141791680"/>
       <w:r>
         <w:t>Réunions client</w:t>
       </w:r>
@@ -15031,7 +15210,7 @@
         <w:pStyle w:val="Titre1"/>
       </w:pPr>
       <w:bookmarkStart w:id="192" w:name="_Toc141043028"/>
-      <w:bookmarkStart w:id="193" w:name="_Toc141773311"/>
+      <w:bookmarkStart w:id="193" w:name="_Toc141791681"/>
       <w:r>
         <w:lastRenderedPageBreak/>
         <w:t>Implémentation du composant log et de son service</w:t>
@@ -15044,7 +15223,7 @@
         <w:pStyle w:val="Titre2"/>
       </w:pPr>
       <w:bookmarkStart w:id="194" w:name="_Toc141043029"/>
-      <w:bookmarkStart w:id="195" w:name="_Toc141773312"/>
+      <w:bookmarkStart w:id="195" w:name="_Toc141791682"/>
       <w:r>
         <w:t>Contexte et objectif</w:t>
       </w:r>
@@ -15279,7 +15458,7 @@
       <w:pPr>
         <w:pStyle w:val="Titre2"/>
       </w:pPr>
-      <w:bookmarkStart w:id="197" w:name="_Toc141773313"/>
+      <w:bookmarkStart w:id="197" w:name="_Toc141791683"/>
       <w:r>
         <w:t>Interface du composant</w:t>
       </w:r>
@@ -15641,7 +15820,7 @@
       <w:pPr>
         <w:pStyle w:val="Titre2"/>
       </w:pPr>
-      <w:bookmarkStart w:id="211" w:name="_Toc141773314"/>
+      <w:bookmarkStart w:id="211" w:name="_Toc141791684"/>
       <w:r>
         <w:lastRenderedPageBreak/>
         <w:t>Mise en œuvre et réalisation</w:t>
@@ -15654,7 +15833,7 @@
         <w:pStyle w:val="Titre3"/>
       </w:pPr>
       <w:bookmarkStart w:id="212" w:name="_Toc141043032"/>
-      <w:bookmarkStart w:id="213" w:name="_Toc141773315"/>
+      <w:bookmarkStart w:id="213" w:name="_Toc141791685"/>
       <w:r>
         <w:t>Récupération de la donnée</w:t>
       </w:r>
@@ -17367,7 +17546,7 @@
         <w:pStyle w:val="Titre3"/>
       </w:pPr>
       <w:bookmarkStart w:id="224" w:name="_Toc141043033"/>
-      <w:bookmarkStart w:id="225" w:name="_Toc141773316"/>
+      <w:bookmarkStart w:id="225" w:name="_Toc141791686"/>
       <w:r>
         <w:t>Architecture du service</w:t>
       </w:r>
@@ -19130,7 +19309,7 @@
         <w:pStyle w:val="Titre3"/>
       </w:pPr>
       <w:bookmarkStart w:id="238" w:name="_Toc141043034"/>
-      <w:bookmarkStart w:id="239" w:name="_Toc141773317"/>
+      <w:bookmarkStart w:id="239" w:name="_Toc141791687"/>
       <w:r>
         <w:t>Architecture du composant</w:t>
       </w:r>
@@ -19916,7 +20095,7 @@
         <w:pStyle w:val="Titre2"/>
       </w:pPr>
       <w:bookmarkStart w:id="252" w:name="_Toc141043035"/>
-      <w:bookmarkStart w:id="253" w:name="_Toc141773318"/>
+      <w:bookmarkStart w:id="253" w:name="_Toc141791688"/>
       <w:r>
         <w:lastRenderedPageBreak/>
         <w:t>Problématique rencontrée et solution trouvée</w:t>
@@ -19929,7 +20108,7 @@
         <w:pStyle w:val="Titre3"/>
       </w:pPr>
       <w:bookmarkStart w:id="254" w:name="_Toc141043036"/>
-      <w:bookmarkStart w:id="255" w:name="_Toc141773319"/>
+      <w:bookmarkStart w:id="255" w:name="_Toc141791689"/>
       <w:r>
         <w:t>Identification de la problématique</w:t>
       </w:r>
@@ -20580,7 +20759,7 @@
         <w:pStyle w:val="Titre3"/>
       </w:pPr>
       <w:bookmarkStart w:id="260" w:name="_Toc141043037"/>
-      <w:bookmarkStart w:id="261" w:name="_Toc141773320"/>
+      <w:bookmarkStart w:id="261" w:name="_Toc141791690"/>
       <w:r>
         <w:lastRenderedPageBreak/>
         <w:t>Réunion client</w:t>
@@ -20738,7 +20917,7 @@
         <w:pStyle w:val="Titre3"/>
       </w:pPr>
       <w:bookmarkStart w:id="262" w:name="_Toc141043038"/>
-      <w:bookmarkStart w:id="263" w:name="_Toc141773321"/>
+      <w:bookmarkStart w:id="263" w:name="_Toc141791691"/>
       <w:r>
         <w:t>Nouvelle solution implémentée</w:t>
       </w:r>
@@ -21534,7 +21713,7 @@
         <w:pStyle w:val="Titre1"/>
       </w:pPr>
       <w:bookmarkStart w:id="270" w:name="_Toc141043039"/>
-      <w:bookmarkStart w:id="271" w:name="_Toc141773322"/>
+      <w:bookmarkStart w:id="271" w:name="_Toc141791692"/>
       <w:r>
         <w:t>Transformation du projet en livrable</w:t>
       </w:r>
@@ -21546,7 +21725,7 @@
         <w:pStyle w:val="Titre2"/>
       </w:pPr>
       <w:bookmarkStart w:id="272" w:name="_Toc141043040"/>
-      <w:bookmarkStart w:id="273" w:name="_Toc141773323"/>
+      <w:bookmarkStart w:id="273" w:name="_Toc141791693"/>
       <w:r>
         <w:t xml:space="preserve">Création d’un </w:t>
       </w:r>
@@ -21573,7 +21752,7 @@
         <w:pStyle w:val="Titre2"/>
       </w:pPr>
       <w:bookmarkStart w:id="274" w:name="_Toc141043041"/>
-      <w:bookmarkStart w:id="275" w:name="_Toc141773324"/>
+      <w:bookmarkStart w:id="275" w:name="_Toc141791694"/>
       <w:r>
         <w:t>Création d’une documentation technique</w:t>
       </w:r>
@@ -21590,7 +21769,7 @@
         <w:pStyle w:val="Titre2"/>
       </w:pPr>
       <w:bookmarkStart w:id="276" w:name="_Toc141043042"/>
-      <w:bookmarkStart w:id="277" w:name="_Toc141773325"/>
+      <w:bookmarkStart w:id="277" w:name="_Toc141791695"/>
       <w:r>
         <w:t>Validation du livrable final par le client</w:t>
       </w:r>
@@ -21612,7 +21791,7 @@
         <w:pStyle w:val="Titre1"/>
       </w:pPr>
       <w:bookmarkStart w:id="278" w:name="_Toc141043043"/>
-      <w:bookmarkStart w:id="279" w:name="_Toc141773326"/>
+      <w:bookmarkStart w:id="279" w:name="_Toc141791696"/>
       <w:r>
         <w:lastRenderedPageBreak/>
         <w:t>Projet personnel : Outil de sauvegarde et de suivis des analyses d’eau</w:t>
@@ -21626,7 +21805,7 @@
         <w:pStyle w:val="Titre2"/>
       </w:pPr>
       <w:bookmarkStart w:id="280" w:name="_Toc141043044"/>
-      <w:bookmarkStart w:id="281" w:name="_Toc141773327"/>
+      <w:bookmarkStart w:id="281" w:name="_Toc141791697"/>
       <w:r>
         <w:t>Présentation du projet</w:t>
       </w:r>
@@ -22101,7 +22280,7 @@
       <w:pPr>
         <w:pStyle w:val="Titre2"/>
       </w:pPr>
-      <w:bookmarkStart w:id="283" w:name="_Toc141773328"/>
+      <w:bookmarkStart w:id="283" w:name="_Toc141791698"/>
       <w:r>
         <w:lastRenderedPageBreak/>
         <w:t>Cahier des charges</w:t>
@@ -22463,7 +22642,7 @@
       <w:pPr>
         <w:pStyle w:val="Titre2"/>
       </w:pPr>
-      <w:bookmarkStart w:id="284" w:name="_Toc141773329"/>
+      <w:bookmarkStart w:id="284" w:name="_Toc141791699"/>
       <w:r>
         <w:t>Plan de navigation utilisateur</w:t>
       </w:r>
@@ -22776,7 +22955,7 @@
         </w:rPr>
       </w:pPr>
       <w:bookmarkStart w:id="285" w:name="_Toc141043046"/>
-      <w:bookmarkStart w:id="286" w:name="_Toc141773330"/>
+      <w:bookmarkStart w:id="286" w:name="_Toc141791700"/>
       <w:r>
         <w:rPr>
           <w:rStyle w:val="Titre2Car"/>
@@ -22799,120 +22978,86 @@
           <w:sz w:val="24"/>
           <w:szCs w:val="24"/>
         </w:rPr>
-        <w:t>Avant de débuter le développement, j’ai réalisé des diagrammes UML afin de bien me représenter les fonctionnalités de l’application.</w:t>
+        <w:t>Avant de débuter le développement, j’ai réalisé des diagrammes UML afin de bien me représenter les fonctionnalités de l’application</w:t>
+      </w:r>
+      <w:r>
+        <w:rPr>
+          <w:sz w:val="24"/>
+          <w:szCs w:val="24"/>
+        </w:rPr>
+        <w:t xml:space="preserve"> et aider à leurs développements.</w:t>
       </w:r>
     </w:p>
     <w:p>
       <w:pPr>
         <w:pStyle w:val="Titre3"/>
       </w:pPr>
-      <w:bookmarkStart w:id="287" w:name="_Toc141773331"/>
+      <w:bookmarkStart w:id="287" w:name="_Toc141791701"/>
       <w:r>
         <w:t xml:space="preserve">Diagramme </w:t>
       </w:r>
+      <w:r>
+        <w:t>de cas d’utilisation</w:t>
+      </w:r>
       <w:bookmarkEnd w:id="287"/>
-      <w:r>
-        <w:t>de cas d’utilisation</w:t>
-      </w:r>
-    </w:p>
-    <w:p>
-      <w:pPr>
-        <w:rPr>
-          <w:sz w:val="24"/>
-          <w:szCs w:val="24"/>
-        </w:rPr>
-      </w:pPr>
-      <w:r>
-        <w:rPr>
-          <w:sz w:val="24"/>
-          <w:szCs w:val="24"/>
-        </w:rPr>
-        <w:t>Le diagramme de cas d’utilisation permet de définir tous les cas d’utilisation de l’application, définir tous les acteurs, ainsi que définir les droits de chacun.</w:t>
-      </w:r>
-      <w:r>
-        <w:rPr>
-          <w:sz w:val="24"/>
-          <w:szCs w:val="24"/>
-        </w:rPr>
-        <w:br/>
-      </w:r>
-      <w:r>
-        <w:rPr>
-          <w:sz w:val="24"/>
-          <w:szCs w:val="24"/>
-        </w:rPr>
-        <w:br/>
-      </w:r>
-      <w:r>
-        <w:rPr>
-          <w:sz w:val="24"/>
-          <w:szCs w:val="24"/>
-        </w:rPr>
-        <w:t>D</w:t>
-      </w:r>
-      <w:r>
-        <w:rPr>
-          <w:sz w:val="24"/>
-          <w:szCs w:val="24"/>
-        </w:rPr>
-        <w:t xml:space="preserve">ans </w:t>
-      </w:r>
-      <w:r>
-        <w:rPr>
-          <w:sz w:val="24"/>
-          <w:szCs w:val="24"/>
-        </w:rPr>
-        <w:t>l</w:t>
-      </w:r>
-      <w:r>
-        <w:rPr>
-          <w:sz w:val="24"/>
-          <w:szCs w:val="24"/>
-        </w:rPr>
-        <w:t>e diagramme de cas d’utilisation</w:t>
-      </w:r>
-      <w:r>
-        <w:rPr>
-          <w:sz w:val="24"/>
-          <w:szCs w:val="24"/>
-        </w:rPr>
-        <w:t xml:space="preserve"> de </w:t>
-      </w:r>
-      <w:r>
-        <w:rPr>
-          <w:sz w:val="24"/>
-          <w:szCs w:val="24"/>
-        </w:rPr>
-        <w:t xml:space="preserve">cette </w:t>
-      </w:r>
-      <w:r>
-        <w:rPr>
-          <w:sz w:val="24"/>
-          <w:szCs w:val="24"/>
-        </w:rPr>
-        <w:t>application</w:t>
-      </w:r>
-      <w:r>
-        <w:rPr>
-          <w:sz w:val="24"/>
-          <w:szCs w:val="24"/>
-        </w:rPr>
-        <w:t>, il y a deux acteurs :</w:t>
-      </w:r>
-    </w:p>
-    <w:p>
-      <w:pPr>
-        <w:rPr>
-          <w:sz w:val="24"/>
-          <w:szCs w:val="24"/>
-        </w:rPr>
-      </w:pPr>
-      <w:r>
-        <w:rPr>
-          <w:sz w:val="24"/>
-          <w:szCs w:val="24"/>
-        </w:rPr>
-        <w:t xml:space="preserve">Le premier acteur représente le Visiteur. Il possède le cas d’utilisation d’inscription ainsi que </w:t>
+    </w:p>
+    <w:p>
+      <w:pPr>
+        <w:rPr>
+          <w:sz w:val="24"/>
+          <w:szCs w:val="24"/>
+        </w:rPr>
+      </w:pPr>
+      <w:r>
+        <w:rPr>
+          <w:sz w:val="24"/>
+          <w:szCs w:val="24"/>
+        </w:rPr>
+        <w:t xml:space="preserve">Le diagramme de cas d’utilisation permet de définir tous les cas d’utilisation de </w:t>
+      </w:r>
+      <w:r>
+        <w:rPr>
+          <w:sz w:val="24"/>
+          <w:szCs w:val="24"/>
+        </w:rPr>
+        <w:t>l’application, les</w:t>
+      </w:r>
+      <w:r>
+        <w:rPr>
+          <w:sz w:val="24"/>
+          <w:szCs w:val="24"/>
+        </w:rPr>
+        <w:t xml:space="preserve"> acteurs, ainsi que les droits de chacun.</w:t>
+      </w:r>
+    </w:p>
+    <w:p>
+      <w:pPr>
+        <w:rPr>
+          <w:sz w:val="24"/>
+          <w:szCs w:val="24"/>
+        </w:rPr>
+      </w:pPr>
+      <w:r>
+        <w:rPr>
+          <w:sz w:val="24"/>
+          <w:szCs w:val="24"/>
+        </w:rPr>
+        <w:t>Pour cette application, le diagramme contient deux acteurs :</w:t>
+      </w:r>
+    </w:p>
+    <w:p>
+      <w:pPr>
+        <w:rPr>
+          <w:sz w:val="24"/>
+          <w:szCs w:val="24"/>
+        </w:rPr>
+      </w:pPr>
+      <w:r>
+        <w:rPr>
+          <w:sz w:val="24"/>
+          <w:szCs w:val="24"/>
+        </w:rPr>
+        <w:t xml:space="preserve">Le premier représente le Visiteur. Il possède le cas d’utilisation d’inscription ainsi que </w:t>
       </w:r>
       <w:r>
         <w:rPr>
@@ -23257,11 +23402,47 @@
     </w:p>
     <w:p>
       <w:pPr>
-        <w:rPr>
-          <w:sz w:val="24"/>
-          <w:szCs w:val="24"/>
-        </w:rPr>
-      </w:pPr>
+        <w:pStyle w:val="Titre3"/>
+      </w:pPr>
+      <w:bookmarkStart w:id="288" w:name="_Toc141791702"/>
+      <w:r>
+        <w:lastRenderedPageBreak/>
+        <w:t xml:space="preserve">Diagramme </w:t>
+      </w:r>
+      <w:r>
+        <w:t>d’activité</w:t>
+      </w:r>
+      <w:bookmarkEnd w:id="288"/>
+    </w:p>
+    <w:p>
+      <w:r>
+        <w:t>Blablabla</w:t>
+      </w:r>
+    </w:p>
+    <w:p/>
+    <w:p/>
+    <w:p/>
+    <w:p/>
+    <w:p>
+      <w:pPr>
+        <w:pStyle w:val="Titre3"/>
+      </w:pPr>
+      <w:bookmarkStart w:id="289" w:name="_Toc141791703"/>
+      <w:r>
+        <w:t>Diagramme de séquence</w:t>
+      </w:r>
+      <w:bookmarkEnd w:id="289"/>
+    </w:p>
+    <w:p/>
+    <w:p>
+      <w:pPr>
+        <w:pStyle w:val="Titre3"/>
+      </w:pPr>
+      <w:bookmarkStart w:id="290" w:name="_Toc141791704"/>
+      <w:r>
+        <w:t>Diagramme de classe</w:t>
+      </w:r>
+      <w:bookmarkEnd w:id="290"/>
     </w:p>
     <w:p>
       <w:pPr>
@@ -23370,13 +23551,13 @@
       <w:pPr>
         <w:pStyle w:val="Titre2"/>
       </w:pPr>
-      <w:bookmarkStart w:id="288" w:name="_Toc141043047"/>
-      <w:bookmarkStart w:id="289" w:name="_Toc141773332"/>
+      <w:bookmarkStart w:id="291" w:name="_Toc141043047"/>
+      <w:bookmarkStart w:id="292" w:name="_Toc141791705"/>
       <w:r>
         <w:t>Conception MCD et MLD</w:t>
       </w:r>
-      <w:bookmarkEnd w:id="288"/>
-      <w:bookmarkEnd w:id="289"/>
+      <w:bookmarkEnd w:id="291"/>
+      <w:bookmarkEnd w:id="292"/>
     </w:p>
     <w:p>
       <w:r>
@@ -23439,13 +23620,13 @@
       <w:pPr>
         <w:pStyle w:val="Titre2"/>
       </w:pPr>
-      <w:bookmarkStart w:id="290" w:name="_Toc141043048"/>
-      <w:bookmarkStart w:id="291" w:name="_Toc141773333"/>
+      <w:bookmarkStart w:id="293" w:name="_Toc141043048"/>
+      <w:bookmarkStart w:id="294" w:name="_Toc141791706"/>
       <w:r>
         <w:t>Maquettage</w:t>
       </w:r>
-      <w:bookmarkEnd w:id="290"/>
-      <w:bookmarkEnd w:id="291"/>
+      <w:bookmarkEnd w:id="293"/>
+      <w:bookmarkEnd w:id="294"/>
     </w:p>
     <w:p>
       <w:r>
@@ -23461,13 +23642,13 @@
       <w:pPr>
         <w:pStyle w:val="Titre2"/>
       </w:pPr>
-      <w:bookmarkStart w:id="292" w:name="_Toc141043049"/>
-      <w:bookmarkStart w:id="293" w:name="_Toc141773334"/>
+      <w:bookmarkStart w:id="295" w:name="_Toc141043049"/>
+      <w:bookmarkStart w:id="296" w:name="_Toc141791707"/>
       <w:r>
         <w:t>Architecture logicielle</w:t>
       </w:r>
-      <w:bookmarkEnd w:id="292"/>
-      <w:bookmarkEnd w:id="293"/>
+      <w:bookmarkEnd w:id="295"/>
+      <w:bookmarkEnd w:id="296"/>
     </w:p>
     <w:p>
       <w:r>
@@ -23496,13 +23677,13 @@
       <w:pPr>
         <w:pStyle w:val="Titre2"/>
       </w:pPr>
-      <w:bookmarkStart w:id="294" w:name="_Toc141043050"/>
-      <w:bookmarkStart w:id="295" w:name="_Toc141773335"/>
+      <w:bookmarkStart w:id="297" w:name="_Toc141043050"/>
+      <w:bookmarkStart w:id="298" w:name="_Toc141791708"/>
       <w:r>
         <w:t>Tests Unitaires</w:t>
       </w:r>
-      <w:bookmarkEnd w:id="294"/>
-      <w:bookmarkEnd w:id="295"/>
+      <w:bookmarkEnd w:id="297"/>
+      <w:bookmarkEnd w:id="298"/>
     </w:p>
     <w:p>
       <w:r>
@@ -23518,13 +23699,13 @@
       <w:pPr>
         <w:pStyle w:val="Titre2"/>
       </w:pPr>
-      <w:bookmarkStart w:id="296" w:name="_Toc141043051"/>
-      <w:bookmarkStart w:id="297" w:name="_Toc141773336"/>
+      <w:bookmarkStart w:id="299" w:name="_Toc141043051"/>
+      <w:bookmarkStart w:id="300" w:name="_Toc141791709"/>
       <w:r>
         <w:t>Déploiement sur serveur</w:t>
       </w:r>
-      <w:bookmarkEnd w:id="296"/>
-      <w:bookmarkEnd w:id="297"/>
+      <w:bookmarkEnd w:id="299"/>
+      <w:bookmarkEnd w:id="300"/>
     </w:p>
     <w:p>
       <w:r>
@@ -23535,16 +23716,16 @@
       <w:pPr>
         <w:pStyle w:val="Titre1"/>
       </w:pPr>
-      <w:bookmarkStart w:id="298" w:name="_Toc141043052"/>
-      <w:bookmarkStart w:id="299" w:name="_Toc141773337"/>
+      <w:bookmarkStart w:id="301" w:name="_Toc141043052"/>
+      <w:bookmarkStart w:id="302" w:name="_Toc141791710"/>
       <w:r>
         <w:t>Conclusion</w:t>
       </w:r>
-      <w:bookmarkEnd w:id="298"/>
-      <w:bookmarkEnd w:id="299"/>
+      <w:bookmarkEnd w:id="301"/>
+      <w:bookmarkEnd w:id="302"/>
     </w:p>
     <w:p/>
-    <w:bookmarkStart w:id="300" w:name="_Toc141773338" w:displacedByCustomXml="next"/>
+    <w:bookmarkStart w:id="303" w:name="_Toc141791711" w:displacedByCustomXml="next"/>
     <w:sdt>
       <w:sdtPr>
         <w:rPr>
@@ -23570,7 +23751,7 @@
           <w:r>
             <w:t xml:space="preserve"> et citations</w:t>
           </w:r>
-          <w:bookmarkEnd w:id="300"/>
+          <w:bookmarkEnd w:id="303"/>
         </w:p>
         <w:sdt>
           <w:sdtPr>
@@ -23687,23 +23868,22 @@
       <w:pPr>
         <w:pStyle w:val="Titre1"/>
       </w:pPr>
-      <w:bookmarkStart w:id="301" w:name="_Toc141773339"/>
+      <w:bookmarkStart w:id="304" w:name="_Toc141791712"/>
       <w:r>
         <w:t>Glossaire</w:t>
       </w:r>
-      <w:bookmarkEnd w:id="301"/>
+      <w:bookmarkEnd w:id="304"/>
     </w:p>
     <w:p/>
     <w:p>
       <w:pPr>
         <w:pStyle w:val="Titre1"/>
       </w:pPr>
-      <w:bookmarkStart w:id="302" w:name="_Toc141773340"/>
-      <w:r>
-        <w:lastRenderedPageBreak/>
+      <w:bookmarkStart w:id="305" w:name="_Toc141791713"/>
+      <w:r>
         <w:t>Table des illustrations</w:t>
       </w:r>
-      <w:bookmarkEnd w:id="302"/>
+      <w:bookmarkEnd w:id="305"/>
     </w:p>
     <w:p>
       <w:pPr>
@@ -25084,11 +25264,11 @@
       <w:pPr>
         <w:pStyle w:val="Titre1"/>
       </w:pPr>
-      <w:bookmarkStart w:id="303" w:name="_Toc141773341"/>
+      <w:bookmarkStart w:id="306" w:name="_Toc141791714"/>
       <w:r>
         <w:t>Annexes</w:t>
       </w:r>
-      <w:bookmarkEnd w:id="303"/>
+      <w:bookmarkEnd w:id="306"/>
     </w:p>
     <w:p/>
     <w:sectPr>

</xml_diff>

<commit_message>
explication fichier env sur mémoire
</commit_message>
<xml_diff>
--- a/mémoire/brouillon3_memoire.docx
+++ b/mémoire/brouillon3_memoire.docx
@@ -778,7 +778,7 @@
           <w:r>
             <w:fldChar w:fldCharType="separate"/>
           </w:r>
-          <w:hyperlink w:anchor="_Toc142464118" w:history="1">
+          <w:hyperlink w:anchor="_Toc142478427" w:history="1">
             <w:r>
               <w:rPr>
                 <w:rStyle w:val="Lienhypertexte"/>
@@ -805,7 +805,7 @@
                 <w:noProof/>
                 <w:webHidden/>
               </w:rPr>
-              <w:instrText xml:space="preserve"> PAGEREF _Toc142464118 \h </w:instrText>
+              <w:instrText xml:space="preserve"> PAGEREF _Toc142478427 \h </w:instrText>
             </w:r>
             <w:r>
               <w:rPr>
@@ -848,7 +848,7 @@
               <w:lang w:eastAsia="fr-FR"/>
             </w:rPr>
           </w:pPr>
-          <w:hyperlink w:anchor="_Toc142464119" w:history="1">
+          <w:hyperlink w:anchor="_Toc142478428" w:history="1">
             <w:r>
               <w:rPr>
                 <w:rStyle w:val="Lienhypertexte"/>
@@ -875,7 +875,7 @@
                 <w:noProof/>
                 <w:webHidden/>
               </w:rPr>
-              <w:instrText xml:space="preserve"> PAGEREF _Toc142464119 \h </w:instrText>
+              <w:instrText xml:space="preserve"> PAGEREF _Toc142478428 \h </w:instrText>
             </w:r>
             <w:r>
               <w:rPr>
@@ -918,7 +918,7 @@
               <w:lang w:eastAsia="fr-FR"/>
             </w:rPr>
           </w:pPr>
-          <w:hyperlink w:anchor="_Toc142464120" w:history="1">
+          <w:hyperlink w:anchor="_Toc142478429" w:history="1">
             <w:r>
               <w:rPr>
                 <w:rStyle w:val="Lienhypertexte"/>
@@ -945,7 +945,7 @@
                 <w:noProof/>
                 <w:webHidden/>
               </w:rPr>
-              <w:instrText xml:space="preserve"> PAGEREF _Toc142464120 \h </w:instrText>
+              <w:instrText xml:space="preserve"> PAGEREF _Toc142478429 \h </w:instrText>
             </w:r>
             <w:r>
               <w:rPr>
@@ -988,7 +988,7 @@
               <w:lang w:eastAsia="fr-FR"/>
             </w:rPr>
           </w:pPr>
-          <w:hyperlink w:anchor="_Toc142464121" w:history="1">
+          <w:hyperlink w:anchor="_Toc142478430" w:history="1">
             <w:r>
               <w:rPr>
                 <w:rStyle w:val="Lienhypertexte"/>
@@ -1015,7 +1015,7 @@
                 <w:noProof/>
                 <w:webHidden/>
               </w:rPr>
-              <w:instrText xml:space="preserve"> PAGEREF _Toc142464121 \h </w:instrText>
+              <w:instrText xml:space="preserve"> PAGEREF _Toc142478430 \h </w:instrText>
             </w:r>
             <w:r>
               <w:rPr>
@@ -1058,7 +1058,7 @@
               <w:lang w:eastAsia="fr-FR"/>
             </w:rPr>
           </w:pPr>
-          <w:hyperlink w:anchor="_Toc142464122" w:history="1">
+          <w:hyperlink w:anchor="_Toc142478431" w:history="1">
             <w:r>
               <w:rPr>
                 <w:rStyle w:val="Lienhypertexte"/>
@@ -1085,7 +1085,7 @@
                 <w:noProof/>
                 <w:webHidden/>
               </w:rPr>
-              <w:instrText xml:space="preserve"> PAGEREF _Toc142464122 \h </w:instrText>
+              <w:instrText xml:space="preserve"> PAGEREF _Toc142478431 \h </w:instrText>
             </w:r>
             <w:r>
               <w:rPr>
@@ -1128,7 +1128,7 @@
               <w:lang w:eastAsia="fr-FR"/>
             </w:rPr>
           </w:pPr>
-          <w:hyperlink w:anchor="_Toc142464123" w:history="1">
+          <w:hyperlink w:anchor="_Toc142478432" w:history="1">
             <w:r>
               <w:rPr>
                 <w:rStyle w:val="Lienhypertexte"/>
@@ -1155,7 +1155,7 @@
                 <w:noProof/>
                 <w:webHidden/>
               </w:rPr>
-              <w:instrText xml:space="preserve"> PAGEREF _Toc142464123 \h </w:instrText>
+              <w:instrText xml:space="preserve"> PAGEREF _Toc142478432 \h </w:instrText>
             </w:r>
             <w:r>
               <w:rPr>
@@ -1198,7 +1198,7 @@
               <w:lang w:eastAsia="fr-FR"/>
             </w:rPr>
           </w:pPr>
-          <w:hyperlink w:anchor="_Toc142464124" w:history="1">
+          <w:hyperlink w:anchor="_Toc142478433" w:history="1">
             <w:r>
               <w:rPr>
                 <w:rStyle w:val="Lienhypertexte"/>
@@ -1225,7 +1225,7 @@
                 <w:noProof/>
                 <w:webHidden/>
               </w:rPr>
-              <w:instrText xml:space="preserve"> PAGEREF _Toc142464124 \h </w:instrText>
+              <w:instrText xml:space="preserve"> PAGEREF _Toc142478433 \h </w:instrText>
             </w:r>
             <w:r>
               <w:rPr>
@@ -1268,7 +1268,7 @@
               <w:lang w:eastAsia="fr-FR"/>
             </w:rPr>
           </w:pPr>
-          <w:hyperlink w:anchor="_Toc142464125" w:history="1">
+          <w:hyperlink w:anchor="_Toc142478434" w:history="1">
             <w:r>
               <w:rPr>
                 <w:rStyle w:val="Lienhypertexte"/>
@@ -1295,7 +1295,7 @@
                 <w:noProof/>
                 <w:webHidden/>
               </w:rPr>
-              <w:instrText xml:space="preserve"> PAGEREF _Toc142464125 \h </w:instrText>
+              <w:instrText xml:space="preserve"> PAGEREF _Toc142478434 \h </w:instrText>
             </w:r>
             <w:r>
               <w:rPr>
@@ -1338,7 +1338,7 @@
               <w:lang w:eastAsia="fr-FR"/>
             </w:rPr>
           </w:pPr>
-          <w:hyperlink w:anchor="_Toc142464126" w:history="1">
+          <w:hyperlink w:anchor="_Toc142478435" w:history="1">
             <w:r>
               <w:rPr>
                 <w:rStyle w:val="Lienhypertexte"/>
@@ -1365,7 +1365,7 @@
                 <w:noProof/>
                 <w:webHidden/>
               </w:rPr>
-              <w:instrText xml:space="preserve"> PAGEREF _Toc142464126 \h </w:instrText>
+              <w:instrText xml:space="preserve"> PAGEREF _Toc142478435 \h </w:instrText>
             </w:r>
             <w:r>
               <w:rPr>
@@ -1408,7 +1408,7 @@
               <w:lang w:eastAsia="fr-FR"/>
             </w:rPr>
           </w:pPr>
-          <w:hyperlink w:anchor="_Toc142464127" w:history="1">
+          <w:hyperlink w:anchor="_Toc142478436" w:history="1">
             <w:r>
               <w:rPr>
                 <w:rStyle w:val="Lienhypertexte"/>
@@ -1435,7 +1435,7 @@
                 <w:noProof/>
                 <w:webHidden/>
               </w:rPr>
-              <w:instrText xml:space="preserve"> PAGEREF _Toc142464127 \h </w:instrText>
+              <w:instrText xml:space="preserve"> PAGEREF _Toc142478436 \h </w:instrText>
             </w:r>
             <w:r>
               <w:rPr>
@@ -1478,7 +1478,7 @@
               <w:lang w:eastAsia="fr-FR"/>
             </w:rPr>
           </w:pPr>
-          <w:hyperlink w:anchor="_Toc142464128" w:history="1">
+          <w:hyperlink w:anchor="_Toc142478437" w:history="1">
             <w:r>
               <w:rPr>
                 <w:rStyle w:val="Lienhypertexte"/>
@@ -1505,7 +1505,7 @@
                 <w:noProof/>
                 <w:webHidden/>
               </w:rPr>
-              <w:instrText xml:space="preserve"> PAGEREF _Toc142464128 \h </w:instrText>
+              <w:instrText xml:space="preserve"> PAGEREF _Toc142478437 \h </w:instrText>
             </w:r>
             <w:r>
               <w:rPr>
@@ -1548,7 +1548,7 @@
               <w:lang w:eastAsia="fr-FR"/>
             </w:rPr>
           </w:pPr>
-          <w:hyperlink w:anchor="_Toc142464129" w:history="1">
+          <w:hyperlink w:anchor="_Toc142478438" w:history="1">
             <w:r>
               <w:rPr>
                 <w:rStyle w:val="Lienhypertexte"/>
@@ -1575,7 +1575,7 @@
                 <w:noProof/>
                 <w:webHidden/>
               </w:rPr>
-              <w:instrText xml:space="preserve"> PAGEREF _Toc142464129 \h </w:instrText>
+              <w:instrText xml:space="preserve"> PAGEREF _Toc142478438 \h </w:instrText>
             </w:r>
             <w:r>
               <w:rPr>
@@ -1618,7 +1618,7 @@
               <w:lang w:eastAsia="fr-FR"/>
             </w:rPr>
           </w:pPr>
-          <w:hyperlink w:anchor="_Toc142464130" w:history="1">
+          <w:hyperlink w:anchor="_Toc142478439" w:history="1">
             <w:r>
               <w:rPr>
                 <w:rStyle w:val="Lienhypertexte"/>
@@ -1645,7 +1645,7 @@
                 <w:noProof/>
                 <w:webHidden/>
               </w:rPr>
-              <w:instrText xml:space="preserve"> PAGEREF _Toc142464130 \h </w:instrText>
+              <w:instrText xml:space="preserve"> PAGEREF _Toc142478439 \h </w:instrText>
             </w:r>
             <w:r>
               <w:rPr>
@@ -1688,7 +1688,7 @@
               <w:lang w:eastAsia="fr-FR"/>
             </w:rPr>
           </w:pPr>
-          <w:hyperlink w:anchor="_Toc142464131" w:history="1">
+          <w:hyperlink w:anchor="_Toc142478440" w:history="1">
             <w:r>
               <w:rPr>
                 <w:rStyle w:val="Lienhypertexte"/>
@@ -1715,7 +1715,7 @@
                 <w:noProof/>
                 <w:webHidden/>
               </w:rPr>
-              <w:instrText xml:space="preserve"> PAGEREF _Toc142464131 \h </w:instrText>
+              <w:instrText xml:space="preserve"> PAGEREF _Toc142478440 \h </w:instrText>
             </w:r>
             <w:r>
               <w:rPr>
@@ -1758,7 +1758,7 @@
               <w:lang w:eastAsia="fr-FR"/>
             </w:rPr>
           </w:pPr>
-          <w:hyperlink w:anchor="_Toc142464132" w:history="1">
+          <w:hyperlink w:anchor="_Toc142478441" w:history="1">
             <w:r>
               <w:rPr>
                 <w:rStyle w:val="Lienhypertexte"/>
@@ -1785,7 +1785,7 @@
                 <w:noProof/>
                 <w:webHidden/>
               </w:rPr>
-              <w:instrText xml:space="preserve"> PAGEREF _Toc142464132 \h </w:instrText>
+              <w:instrText xml:space="preserve"> PAGEREF _Toc142478441 \h </w:instrText>
             </w:r>
             <w:r>
               <w:rPr>
@@ -1828,7 +1828,7 @@
               <w:lang w:eastAsia="fr-FR"/>
             </w:rPr>
           </w:pPr>
-          <w:hyperlink w:anchor="_Toc142464133" w:history="1">
+          <w:hyperlink w:anchor="_Toc142478442" w:history="1">
             <w:r>
               <w:rPr>
                 <w:rStyle w:val="Lienhypertexte"/>
@@ -1855,7 +1855,7 @@
                 <w:noProof/>
                 <w:webHidden/>
               </w:rPr>
-              <w:instrText xml:space="preserve"> PAGEREF _Toc142464133 \h </w:instrText>
+              <w:instrText xml:space="preserve"> PAGEREF _Toc142478442 \h </w:instrText>
             </w:r>
             <w:r>
               <w:rPr>
@@ -1898,7 +1898,7 @@
               <w:lang w:eastAsia="fr-FR"/>
             </w:rPr>
           </w:pPr>
-          <w:hyperlink w:anchor="_Toc142464134" w:history="1">
+          <w:hyperlink w:anchor="_Toc142478443" w:history="1">
             <w:r>
               <w:rPr>
                 <w:rStyle w:val="Lienhypertexte"/>
@@ -1925,7 +1925,7 @@
                 <w:noProof/>
                 <w:webHidden/>
               </w:rPr>
-              <w:instrText xml:space="preserve"> PAGEREF _Toc142464134 \h </w:instrText>
+              <w:instrText xml:space="preserve"> PAGEREF _Toc142478443 \h </w:instrText>
             </w:r>
             <w:r>
               <w:rPr>
@@ -1968,7 +1968,7 @@
               <w:lang w:eastAsia="fr-FR"/>
             </w:rPr>
           </w:pPr>
-          <w:hyperlink w:anchor="_Toc142464135" w:history="1">
+          <w:hyperlink w:anchor="_Toc142478444" w:history="1">
             <w:r>
               <w:rPr>
                 <w:rStyle w:val="Lienhypertexte"/>
@@ -1995,7 +1995,7 @@
                 <w:noProof/>
                 <w:webHidden/>
               </w:rPr>
-              <w:instrText xml:space="preserve"> PAGEREF _Toc142464135 \h </w:instrText>
+              <w:instrText xml:space="preserve"> PAGEREF _Toc142478444 \h </w:instrText>
             </w:r>
             <w:r>
               <w:rPr>
@@ -2038,7 +2038,7 @@
               <w:lang w:eastAsia="fr-FR"/>
             </w:rPr>
           </w:pPr>
-          <w:hyperlink w:anchor="_Toc142464136" w:history="1">
+          <w:hyperlink w:anchor="_Toc142478445" w:history="1">
             <w:r>
               <w:rPr>
                 <w:rStyle w:val="Lienhypertexte"/>
@@ -2065,7 +2065,7 @@
                 <w:noProof/>
                 <w:webHidden/>
               </w:rPr>
-              <w:instrText xml:space="preserve"> PAGEREF _Toc142464136 \h </w:instrText>
+              <w:instrText xml:space="preserve"> PAGEREF _Toc142478445 \h </w:instrText>
             </w:r>
             <w:r>
               <w:rPr>
@@ -2108,7 +2108,7 @@
               <w:lang w:eastAsia="fr-FR"/>
             </w:rPr>
           </w:pPr>
-          <w:hyperlink w:anchor="_Toc142464137" w:history="1">
+          <w:hyperlink w:anchor="_Toc142478446" w:history="1">
             <w:r>
               <w:rPr>
                 <w:rStyle w:val="Lienhypertexte"/>
@@ -2135,7 +2135,7 @@
                 <w:noProof/>
                 <w:webHidden/>
               </w:rPr>
-              <w:instrText xml:space="preserve"> PAGEREF _Toc142464137 \h </w:instrText>
+              <w:instrText xml:space="preserve"> PAGEREF _Toc142478446 \h </w:instrText>
             </w:r>
             <w:r>
               <w:rPr>
@@ -2178,7 +2178,7 @@
               <w:lang w:eastAsia="fr-FR"/>
             </w:rPr>
           </w:pPr>
-          <w:hyperlink w:anchor="_Toc142464138" w:history="1">
+          <w:hyperlink w:anchor="_Toc142478447" w:history="1">
             <w:r>
               <w:rPr>
                 <w:rStyle w:val="Lienhypertexte"/>
@@ -2205,7 +2205,7 @@
                 <w:noProof/>
                 <w:webHidden/>
               </w:rPr>
-              <w:instrText xml:space="preserve"> PAGEREF _Toc142464138 \h </w:instrText>
+              <w:instrText xml:space="preserve"> PAGEREF _Toc142478447 \h </w:instrText>
             </w:r>
             <w:r>
               <w:rPr>
@@ -2248,7 +2248,7 @@
               <w:lang w:eastAsia="fr-FR"/>
             </w:rPr>
           </w:pPr>
-          <w:hyperlink w:anchor="_Toc142464139" w:history="1">
+          <w:hyperlink w:anchor="_Toc142478448" w:history="1">
             <w:r>
               <w:rPr>
                 <w:rStyle w:val="Lienhypertexte"/>
@@ -2275,7 +2275,7 @@
                 <w:noProof/>
                 <w:webHidden/>
               </w:rPr>
-              <w:instrText xml:space="preserve"> PAGEREF _Toc142464139 \h </w:instrText>
+              <w:instrText xml:space="preserve"> PAGEREF _Toc142478448 \h </w:instrText>
             </w:r>
             <w:r>
               <w:rPr>
@@ -2318,7 +2318,7 @@
               <w:lang w:eastAsia="fr-FR"/>
             </w:rPr>
           </w:pPr>
-          <w:hyperlink w:anchor="_Toc142464140" w:history="1">
+          <w:hyperlink w:anchor="_Toc142478449" w:history="1">
             <w:r>
               <w:rPr>
                 <w:rStyle w:val="Lienhypertexte"/>
@@ -2345,7 +2345,7 @@
                 <w:noProof/>
                 <w:webHidden/>
               </w:rPr>
-              <w:instrText xml:space="preserve"> PAGEREF _Toc142464140 \h </w:instrText>
+              <w:instrText xml:space="preserve"> PAGEREF _Toc142478449 \h </w:instrText>
             </w:r>
             <w:r>
               <w:rPr>
@@ -2388,7 +2388,7 @@
               <w:lang w:eastAsia="fr-FR"/>
             </w:rPr>
           </w:pPr>
-          <w:hyperlink w:anchor="_Toc142464141" w:history="1">
+          <w:hyperlink w:anchor="_Toc142478450" w:history="1">
             <w:r>
               <w:rPr>
                 <w:rStyle w:val="Lienhypertexte"/>
@@ -2415,7 +2415,7 @@
                 <w:noProof/>
                 <w:webHidden/>
               </w:rPr>
-              <w:instrText xml:space="preserve"> PAGEREF _Toc142464141 \h </w:instrText>
+              <w:instrText xml:space="preserve"> PAGEREF _Toc142478450 \h </w:instrText>
             </w:r>
             <w:r>
               <w:rPr>
@@ -2458,7 +2458,7 @@
               <w:lang w:eastAsia="fr-FR"/>
             </w:rPr>
           </w:pPr>
-          <w:hyperlink w:anchor="_Toc142464142" w:history="1">
+          <w:hyperlink w:anchor="_Toc142478451" w:history="1">
             <w:r>
               <w:rPr>
                 <w:rStyle w:val="Lienhypertexte"/>
@@ -2485,7 +2485,7 @@
                 <w:noProof/>
                 <w:webHidden/>
               </w:rPr>
-              <w:instrText xml:space="preserve"> PAGEREF _Toc142464142 \h </w:instrText>
+              <w:instrText xml:space="preserve"> PAGEREF _Toc142478451 \h </w:instrText>
             </w:r>
             <w:r>
               <w:rPr>
@@ -2528,7 +2528,7 @@
               <w:lang w:eastAsia="fr-FR"/>
             </w:rPr>
           </w:pPr>
-          <w:hyperlink w:anchor="_Toc142464143" w:history="1">
+          <w:hyperlink w:anchor="_Toc142478452" w:history="1">
             <w:r>
               <w:rPr>
                 <w:rStyle w:val="Lienhypertexte"/>
@@ -2555,7 +2555,7 @@
                 <w:noProof/>
                 <w:webHidden/>
               </w:rPr>
-              <w:instrText xml:space="preserve"> PAGEREF _Toc142464143 \h </w:instrText>
+              <w:instrText xml:space="preserve"> PAGEREF _Toc142478452 \h </w:instrText>
             </w:r>
             <w:r>
               <w:rPr>
@@ -2598,7 +2598,7 @@
               <w:lang w:eastAsia="fr-FR"/>
             </w:rPr>
           </w:pPr>
-          <w:hyperlink w:anchor="_Toc142464144" w:history="1">
+          <w:hyperlink w:anchor="_Toc142478453" w:history="1">
             <w:r>
               <w:rPr>
                 <w:rStyle w:val="Lienhypertexte"/>
@@ -2625,7 +2625,7 @@
                 <w:noProof/>
                 <w:webHidden/>
               </w:rPr>
-              <w:instrText xml:space="preserve"> PAGEREF _Toc142464144 \h </w:instrText>
+              <w:instrText xml:space="preserve"> PAGEREF _Toc142478453 \h </w:instrText>
             </w:r>
             <w:r>
               <w:rPr>
@@ -2668,7 +2668,7 @@
               <w:lang w:eastAsia="fr-FR"/>
             </w:rPr>
           </w:pPr>
-          <w:hyperlink w:anchor="_Toc142464145" w:history="1">
+          <w:hyperlink w:anchor="_Toc142478454" w:history="1">
             <w:r>
               <w:rPr>
                 <w:rStyle w:val="Lienhypertexte"/>
@@ -2695,7 +2695,7 @@
                 <w:noProof/>
                 <w:webHidden/>
               </w:rPr>
-              <w:instrText xml:space="preserve"> PAGEREF _Toc142464145 \h </w:instrText>
+              <w:instrText xml:space="preserve"> PAGEREF _Toc142478454 \h </w:instrText>
             </w:r>
             <w:r>
               <w:rPr>
@@ -2738,7 +2738,7 @@
               <w:lang w:eastAsia="fr-FR"/>
             </w:rPr>
           </w:pPr>
-          <w:hyperlink w:anchor="_Toc142464146" w:history="1">
+          <w:hyperlink w:anchor="_Toc142478455" w:history="1">
             <w:r>
               <w:rPr>
                 <w:rStyle w:val="Lienhypertexte"/>
@@ -2765,7 +2765,7 @@
                 <w:noProof/>
                 <w:webHidden/>
               </w:rPr>
-              <w:instrText xml:space="preserve"> PAGEREF _Toc142464146 \h </w:instrText>
+              <w:instrText xml:space="preserve"> PAGEREF _Toc142478455 \h </w:instrText>
             </w:r>
             <w:r>
               <w:rPr>
@@ -2808,7 +2808,7 @@
               <w:lang w:eastAsia="fr-FR"/>
             </w:rPr>
           </w:pPr>
-          <w:hyperlink w:anchor="_Toc142464147" w:history="1">
+          <w:hyperlink w:anchor="_Toc142478456" w:history="1">
             <w:r>
               <w:rPr>
                 <w:rStyle w:val="Lienhypertexte"/>
@@ -2835,7 +2835,7 @@
                 <w:noProof/>
                 <w:webHidden/>
               </w:rPr>
-              <w:instrText xml:space="preserve"> PAGEREF _Toc142464147 \h </w:instrText>
+              <w:instrText xml:space="preserve"> PAGEREF _Toc142478456 \h </w:instrText>
             </w:r>
             <w:r>
               <w:rPr>
@@ -2878,7 +2878,7 @@
               <w:lang w:eastAsia="fr-FR"/>
             </w:rPr>
           </w:pPr>
-          <w:hyperlink w:anchor="_Toc142464148" w:history="1">
+          <w:hyperlink w:anchor="_Toc142478457" w:history="1">
             <w:r>
               <w:rPr>
                 <w:rStyle w:val="Lienhypertexte"/>
@@ -2905,7 +2905,7 @@
                 <w:noProof/>
                 <w:webHidden/>
               </w:rPr>
-              <w:instrText xml:space="preserve"> PAGEREF _Toc142464148 \h </w:instrText>
+              <w:instrText xml:space="preserve"> PAGEREF _Toc142478457 \h </w:instrText>
             </w:r>
             <w:r>
               <w:rPr>
@@ -2948,7 +2948,7 @@
               <w:lang w:eastAsia="fr-FR"/>
             </w:rPr>
           </w:pPr>
-          <w:hyperlink w:anchor="_Toc142464149" w:history="1">
+          <w:hyperlink w:anchor="_Toc142478458" w:history="1">
             <w:r>
               <w:rPr>
                 <w:rStyle w:val="Lienhypertexte"/>
@@ -2975,7 +2975,7 @@
                 <w:noProof/>
                 <w:webHidden/>
               </w:rPr>
-              <w:instrText xml:space="preserve"> PAGEREF _Toc142464149 \h </w:instrText>
+              <w:instrText xml:space="preserve"> PAGEREF _Toc142478458 \h </w:instrText>
             </w:r>
             <w:r>
               <w:rPr>
@@ -3018,7 +3018,7 @@
               <w:lang w:eastAsia="fr-FR"/>
             </w:rPr>
           </w:pPr>
-          <w:hyperlink w:anchor="_Toc142464150" w:history="1">
+          <w:hyperlink w:anchor="_Toc142478459" w:history="1">
             <w:r>
               <w:rPr>
                 <w:rStyle w:val="Lienhypertexte"/>
@@ -3045,7 +3045,7 @@
                 <w:noProof/>
                 <w:webHidden/>
               </w:rPr>
-              <w:instrText xml:space="preserve"> PAGEREF _Toc142464150 \h </w:instrText>
+              <w:instrText xml:space="preserve"> PAGEREF _Toc142478459 \h </w:instrText>
             </w:r>
             <w:r>
               <w:rPr>
@@ -3088,7 +3088,7 @@
               <w:lang w:eastAsia="fr-FR"/>
             </w:rPr>
           </w:pPr>
-          <w:hyperlink w:anchor="_Toc142464151" w:history="1">
+          <w:hyperlink w:anchor="_Toc142478460" w:history="1">
             <w:r>
               <w:rPr>
                 <w:rStyle w:val="Lienhypertexte"/>
@@ -3115,7 +3115,7 @@
                 <w:noProof/>
                 <w:webHidden/>
               </w:rPr>
-              <w:instrText xml:space="preserve"> PAGEREF _Toc142464151 \h </w:instrText>
+              <w:instrText xml:space="preserve"> PAGEREF _Toc142478460 \h </w:instrText>
             </w:r>
             <w:r>
               <w:rPr>
@@ -3158,7 +3158,7 @@
               <w:lang w:eastAsia="fr-FR"/>
             </w:rPr>
           </w:pPr>
-          <w:hyperlink w:anchor="_Toc142464152" w:history="1">
+          <w:hyperlink w:anchor="_Toc142478461" w:history="1">
             <w:r>
               <w:rPr>
                 <w:rStyle w:val="Lienhypertexte"/>
@@ -3185,7 +3185,7 @@
                 <w:noProof/>
                 <w:webHidden/>
               </w:rPr>
-              <w:instrText xml:space="preserve"> PAGEREF _Toc142464152 \h </w:instrText>
+              <w:instrText xml:space="preserve"> PAGEREF _Toc142478461 \h </w:instrText>
             </w:r>
             <w:r>
               <w:rPr>
@@ -3228,7 +3228,7 @@
               <w:lang w:eastAsia="fr-FR"/>
             </w:rPr>
           </w:pPr>
-          <w:hyperlink w:anchor="_Toc142464153" w:history="1">
+          <w:hyperlink w:anchor="_Toc142478462" w:history="1">
             <w:r>
               <w:rPr>
                 <w:rStyle w:val="Lienhypertexte"/>
@@ -3255,7 +3255,7 @@
                 <w:noProof/>
                 <w:webHidden/>
               </w:rPr>
-              <w:instrText xml:space="preserve"> PAGEREF _Toc142464153 \h </w:instrText>
+              <w:instrText xml:space="preserve"> PAGEREF _Toc142478462 \h </w:instrText>
             </w:r>
             <w:r>
               <w:rPr>
@@ -3298,7 +3298,7 @@
               <w:lang w:eastAsia="fr-FR"/>
             </w:rPr>
           </w:pPr>
-          <w:hyperlink w:anchor="_Toc142464154" w:history="1">
+          <w:hyperlink w:anchor="_Toc142478463" w:history="1">
             <w:r>
               <w:rPr>
                 <w:rStyle w:val="Lienhypertexte"/>
@@ -3325,7 +3325,7 @@
                 <w:noProof/>
                 <w:webHidden/>
               </w:rPr>
-              <w:instrText xml:space="preserve"> PAGEREF _Toc142464154 \h </w:instrText>
+              <w:instrText xml:space="preserve"> PAGEREF _Toc142478463 \h </w:instrText>
             </w:r>
             <w:r>
               <w:rPr>
@@ -3368,7 +3368,7 @@
               <w:lang w:eastAsia="fr-FR"/>
             </w:rPr>
           </w:pPr>
-          <w:hyperlink w:anchor="_Toc142464155" w:history="1">
+          <w:hyperlink w:anchor="_Toc142478464" w:history="1">
             <w:r>
               <w:rPr>
                 <w:rStyle w:val="Lienhypertexte"/>
@@ -3395,7 +3395,7 @@
                 <w:noProof/>
                 <w:webHidden/>
               </w:rPr>
-              <w:instrText xml:space="preserve"> PAGEREF _Toc142464155 \h </w:instrText>
+              <w:instrText xml:space="preserve"> PAGEREF _Toc142478464 \h </w:instrText>
             </w:r>
             <w:r>
               <w:rPr>
@@ -3438,7 +3438,7 @@
               <w:lang w:eastAsia="fr-FR"/>
             </w:rPr>
           </w:pPr>
-          <w:hyperlink w:anchor="_Toc142464156" w:history="1">
+          <w:hyperlink w:anchor="_Toc142478465" w:history="1">
             <w:r>
               <w:rPr>
                 <w:rStyle w:val="Lienhypertexte"/>
@@ -3465,7 +3465,7 @@
                 <w:noProof/>
                 <w:webHidden/>
               </w:rPr>
-              <w:instrText xml:space="preserve"> PAGEREF _Toc142464156 \h </w:instrText>
+              <w:instrText xml:space="preserve"> PAGEREF _Toc142478465 \h </w:instrText>
             </w:r>
             <w:r>
               <w:rPr>
@@ -3508,7 +3508,7 @@
               <w:lang w:eastAsia="fr-FR"/>
             </w:rPr>
           </w:pPr>
-          <w:hyperlink w:anchor="_Toc142464157" w:history="1">
+          <w:hyperlink w:anchor="_Toc142478466" w:history="1">
             <w:r>
               <w:rPr>
                 <w:rStyle w:val="Lienhypertexte"/>
@@ -3535,7 +3535,7 @@
                 <w:noProof/>
                 <w:webHidden/>
               </w:rPr>
-              <w:instrText xml:space="preserve"> PAGEREF _Toc142464157 \h </w:instrText>
+              <w:instrText xml:space="preserve"> PAGEREF _Toc142478466 \h </w:instrText>
             </w:r>
             <w:r>
               <w:rPr>
@@ -3578,7 +3578,7 @@
               <w:lang w:eastAsia="fr-FR"/>
             </w:rPr>
           </w:pPr>
-          <w:hyperlink w:anchor="_Toc142464158" w:history="1">
+          <w:hyperlink w:anchor="_Toc142478467" w:history="1">
             <w:r>
               <w:rPr>
                 <w:rStyle w:val="Lienhypertexte"/>
@@ -3605,7 +3605,7 @@
                 <w:noProof/>
                 <w:webHidden/>
               </w:rPr>
-              <w:instrText xml:space="preserve"> PAGEREF _Toc142464158 \h </w:instrText>
+              <w:instrText xml:space="preserve"> PAGEREF _Toc142478467 \h </w:instrText>
             </w:r>
             <w:r>
               <w:rPr>
@@ -3648,7 +3648,7 @@
               <w:lang w:eastAsia="fr-FR"/>
             </w:rPr>
           </w:pPr>
-          <w:hyperlink w:anchor="_Toc142464159" w:history="1">
+          <w:hyperlink w:anchor="_Toc142478468" w:history="1">
             <w:r>
               <w:rPr>
                 <w:rStyle w:val="Lienhypertexte"/>
@@ -3675,7 +3675,7 @@
                 <w:noProof/>
                 <w:webHidden/>
               </w:rPr>
-              <w:instrText xml:space="preserve"> PAGEREF _Toc142464159 \h </w:instrText>
+              <w:instrText xml:space="preserve"> PAGEREF _Toc142478468 \h </w:instrText>
             </w:r>
             <w:r>
               <w:rPr>
@@ -3718,7 +3718,7 @@
               <w:lang w:eastAsia="fr-FR"/>
             </w:rPr>
           </w:pPr>
-          <w:hyperlink w:anchor="_Toc142464160" w:history="1">
+          <w:hyperlink w:anchor="_Toc142478469" w:history="1">
             <w:r>
               <w:rPr>
                 <w:rStyle w:val="Lienhypertexte"/>
@@ -3745,7 +3745,7 @@
                 <w:noProof/>
                 <w:webHidden/>
               </w:rPr>
-              <w:instrText xml:space="preserve"> PAGEREF _Toc142464160 \h </w:instrText>
+              <w:instrText xml:space="preserve"> PAGEREF _Toc142478469 \h </w:instrText>
             </w:r>
             <w:r>
               <w:rPr>
@@ -3788,7 +3788,7 @@
               <w:lang w:eastAsia="fr-FR"/>
             </w:rPr>
           </w:pPr>
-          <w:hyperlink w:anchor="_Toc142464161" w:history="1">
+          <w:hyperlink w:anchor="_Toc142478470" w:history="1">
             <w:r>
               <w:rPr>
                 <w:rStyle w:val="Lienhypertexte"/>
@@ -3815,7 +3815,7 @@
                 <w:noProof/>
                 <w:webHidden/>
               </w:rPr>
-              <w:instrText xml:space="preserve"> PAGEREF _Toc142464161 \h </w:instrText>
+              <w:instrText xml:space="preserve"> PAGEREF _Toc142478470 \h </w:instrText>
             </w:r>
             <w:r>
               <w:rPr>
@@ -3858,7 +3858,7 @@
               <w:lang w:eastAsia="fr-FR"/>
             </w:rPr>
           </w:pPr>
-          <w:hyperlink w:anchor="_Toc142464162" w:history="1">
+          <w:hyperlink w:anchor="_Toc142478471" w:history="1">
             <w:r>
               <w:rPr>
                 <w:rStyle w:val="Lienhypertexte"/>
@@ -3885,7 +3885,7 @@
                 <w:noProof/>
                 <w:webHidden/>
               </w:rPr>
-              <w:instrText xml:space="preserve"> PAGEREF _Toc142464162 \h </w:instrText>
+              <w:instrText xml:space="preserve"> PAGEREF _Toc142478471 \h </w:instrText>
             </w:r>
             <w:r>
               <w:rPr>
@@ -3928,7 +3928,7 @@
               <w:lang w:eastAsia="fr-FR"/>
             </w:rPr>
           </w:pPr>
-          <w:hyperlink w:anchor="_Toc142464163" w:history="1">
+          <w:hyperlink w:anchor="_Toc142478472" w:history="1">
             <w:r>
               <w:rPr>
                 <w:rStyle w:val="Lienhypertexte"/>
@@ -3955,7 +3955,7 @@
                 <w:noProof/>
                 <w:webHidden/>
               </w:rPr>
-              <w:instrText xml:space="preserve"> PAGEREF _Toc142464163 \h </w:instrText>
+              <w:instrText xml:space="preserve"> PAGEREF _Toc142478472 \h </w:instrText>
             </w:r>
             <w:r>
               <w:rPr>
@@ -3998,7 +3998,7 @@
               <w:lang w:eastAsia="fr-FR"/>
             </w:rPr>
           </w:pPr>
-          <w:hyperlink w:anchor="_Toc142464164" w:history="1">
+          <w:hyperlink w:anchor="_Toc142478473" w:history="1">
             <w:r>
               <w:rPr>
                 <w:rStyle w:val="Lienhypertexte"/>
@@ -4025,7 +4025,7 @@
                 <w:noProof/>
                 <w:webHidden/>
               </w:rPr>
-              <w:instrText xml:space="preserve"> PAGEREF _Toc142464164 \h </w:instrText>
+              <w:instrText xml:space="preserve"> PAGEREF _Toc142478473 \h </w:instrText>
             </w:r>
             <w:r>
               <w:rPr>
@@ -4068,7 +4068,7 @@
               <w:lang w:eastAsia="fr-FR"/>
             </w:rPr>
           </w:pPr>
-          <w:hyperlink w:anchor="_Toc142464165" w:history="1">
+          <w:hyperlink w:anchor="_Toc142478474" w:history="1">
             <w:r>
               <w:rPr>
                 <w:rStyle w:val="Lienhypertexte"/>
@@ -4095,7 +4095,7 @@
                 <w:noProof/>
                 <w:webHidden/>
               </w:rPr>
-              <w:instrText xml:space="preserve"> PAGEREF _Toc142464165 \h </w:instrText>
+              <w:instrText xml:space="preserve"> PAGEREF _Toc142478474 \h </w:instrText>
             </w:r>
             <w:r>
               <w:rPr>
@@ -4138,7 +4138,7 @@
               <w:lang w:eastAsia="fr-FR"/>
             </w:rPr>
           </w:pPr>
-          <w:hyperlink w:anchor="_Toc142464166" w:history="1">
+          <w:hyperlink w:anchor="_Toc142478475" w:history="1">
             <w:r>
               <w:rPr>
                 <w:rStyle w:val="Lienhypertexte"/>
@@ -4165,7 +4165,7 @@
                 <w:noProof/>
                 <w:webHidden/>
               </w:rPr>
-              <w:instrText xml:space="preserve"> PAGEREF _Toc142464166 \h </w:instrText>
+              <w:instrText xml:space="preserve"> PAGEREF _Toc142478475 \h </w:instrText>
             </w:r>
             <w:r>
               <w:rPr>
@@ -4208,7 +4208,7 @@
               <w:lang w:eastAsia="fr-FR"/>
             </w:rPr>
           </w:pPr>
-          <w:hyperlink w:anchor="_Toc142464167" w:history="1">
+          <w:hyperlink w:anchor="_Toc142478476" w:history="1">
             <w:r>
               <w:rPr>
                 <w:rStyle w:val="Lienhypertexte"/>
@@ -4235,7 +4235,7 @@
                 <w:noProof/>
                 <w:webHidden/>
               </w:rPr>
-              <w:instrText xml:space="preserve"> PAGEREF _Toc142464167 \h </w:instrText>
+              <w:instrText xml:space="preserve"> PAGEREF _Toc142478476 \h </w:instrText>
             </w:r>
             <w:r>
               <w:rPr>
@@ -4278,7 +4278,7 @@
               <w:lang w:eastAsia="fr-FR"/>
             </w:rPr>
           </w:pPr>
-          <w:hyperlink w:anchor="_Toc142464168" w:history="1">
+          <w:hyperlink w:anchor="_Toc142478477" w:history="1">
             <w:r>
               <w:rPr>
                 <w:rStyle w:val="Lienhypertexte"/>
@@ -4305,7 +4305,7 @@
                 <w:noProof/>
                 <w:webHidden/>
               </w:rPr>
-              <w:instrText xml:space="preserve"> PAGEREF _Toc142464168 \h </w:instrText>
+              <w:instrText xml:space="preserve"> PAGEREF _Toc142478477 \h </w:instrText>
             </w:r>
             <w:r>
               <w:rPr>
@@ -4348,7 +4348,7 @@
               <w:lang w:eastAsia="fr-FR"/>
             </w:rPr>
           </w:pPr>
-          <w:hyperlink w:anchor="_Toc142464169" w:history="1">
+          <w:hyperlink w:anchor="_Toc142478478" w:history="1">
             <w:r>
               <w:rPr>
                 <w:rStyle w:val="Lienhypertexte"/>
@@ -4375,7 +4375,7 @@
                 <w:noProof/>
                 <w:webHidden/>
               </w:rPr>
-              <w:instrText xml:space="preserve"> PAGEREF _Toc142464169 \h </w:instrText>
+              <w:instrText xml:space="preserve"> PAGEREF _Toc142478478 \h </w:instrText>
             </w:r>
             <w:r>
               <w:rPr>
@@ -4418,7 +4418,7 @@
               <w:lang w:eastAsia="fr-FR"/>
             </w:rPr>
           </w:pPr>
-          <w:hyperlink w:anchor="_Toc142464170" w:history="1">
+          <w:hyperlink w:anchor="_Toc142478479" w:history="1">
             <w:r>
               <w:rPr>
                 <w:rStyle w:val="Lienhypertexte"/>
@@ -4445,7 +4445,7 @@
                 <w:noProof/>
                 <w:webHidden/>
               </w:rPr>
-              <w:instrText xml:space="preserve"> PAGEREF _Toc142464170 \h </w:instrText>
+              <w:instrText xml:space="preserve"> PAGEREF _Toc142478479 \h </w:instrText>
             </w:r>
             <w:r>
               <w:rPr>
@@ -4488,7 +4488,7 @@
               <w:lang w:eastAsia="fr-FR"/>
             </w:rPr>
           </w:pPr>
-          <w:hyperlink w:anchor="_Toc142464171" w:history="1">
+          <w:hyperlink w:anchor="_Toc142478480" w:history="1">
             <w:r>
               <w:rPr>
                 <w:rStyle w:val="Lienhypertexte"/>
@@ -4515,7 +4515,7 @@
                 <w:noProof/>
                 <w:webHidden/>
               </w:rPr>
-              <w:instrText xml:space="preserve"> PAGEREF _Toc142464171 \h </w:instrText>
+              <w:instrText xml:space="preserve"> PAGEREF _Toc142478480 \h </w:instrText>
             </w:r>
             <w:r>
               <w:rPr>
@@ -4558,7 +4558,7 @@
               <w:lang w:eastAsia="fr-FR"/>
             </w:rPr>
           </w:pPr>
-          <w:hyperlink w:anchor="_Toc142464172" w:history="1">
+          <w:hyperlink w:anchor="_Toc142478481" w:history="1">
             <w:r>
               <w:rPr>
                 <w:rStyle w:val="Lienhypertexte"/>
@@ -4585,7 +4585,7 @@
                 <w:noProof/>
                 <w:webHidden/>
               </w:rPr>
-              <w:instrText xml:space="preserve"> PAGEREF _Toc142464172 \h </w:instrText>
+              <w:instrText xml:space="preserve"> PAGEREF _Toc142478481 \h </w:instrText>
             </w:r>
             <w:r>
               <w:rPr>
@@ -4628,7 +4628,7 @@
               <w:lang w:eastAsia="fr-FR"/>
             </w:rPr>
           </w:pPr>
-          <w:hyperlink w:anchor="_Toc142464173" w:history="1">
+          <w:hyperlink w:anchor="_Toc142478482" w:history="1">
             <w:r>
               <w:rPr>
                 <w:rStyle w:val="Lienhypertexte"/>
@@ -4655,7 +4655,147 @@
                 <w:noProof/>
                 <w:webHidden/>
               </w:rPr>
-              <w:instrText xml:space="preserve"> PAGEREF _Toc142464173 \h </w:instrText>
+              <w:instrText xml:space="preserve"> PAGEREF _Toc142478482 \h </w:instrText>
+            </w:r>
+            <w:r>
+              <w:rPr>
+                <w:noProof/>
+                <w:webHidden/>
+              </w:rPr>
+            </w:r>
+            <w:r>
+              <w:rPr>
+                <w:noProof/>
+                <w:webHidden/>
+              </w:rPr>
+              <w:fldChar w:fldCharType="separate"/>
+            </w:r>
+            <w:r>
+              <w:rPr>
+                <w:noProof/>
+                <w:webHidden/>
+              </w:rPr>
+              <w:t>37</w:t>
+            </w:r>
+            <w:r>
+              <w:rPr>
+                <w:noProof/>
+                <w:webHidden/>
+              </w:rPr>
+              <w:fldChar w:fldCharType="end"/>
+            </w:r>
+          </w:hyperlink>
+        </w:p>
+        <w:p>
+          <w:pPr>
+            <w:pStyle w:val="TM3"/>
+            <w:tabs>
+              <w:tab w:val="right" w:leader="dot" w:pos="9062"/>
+            </w:tabs>
+            <w:rPr>
+              <w:rFonts w:eastAsiaTheme="minorEastAsia"/>
+              <w:noProof/>
+              <w:lang w:eastAsia="fr-FR"/>
+            </w:rPr>
+          </w:pPr>
+          <w:hyperlink w:anchor="_Toc142478483" w:history="1">
+            <w:r>
+              <w:rPr>
+                <w:rStyle w:val="Lienhypertexte"/>
+                <w:noProof/>
+              </w:rPr>
+              <w:t>Sécurisation de la base de données</w:t>
+            </w:r>
+            <w:r>
+              <w:rPr>
+                <w:noProof/>
+                <w:webHidden/>
+              </w:rPr>
+              <w:tab/>
+            </w:r>
+            <w:r>
+              <w:rPr>
+                <w:noProof/>
+                <w:webHidden/>
+              </w:rPr>
+              <w:fldChar w:fldCharType="begin"/>
+            </w:r>
+            <w:r>
+              <w:rPr>
+                <w:noProof/>
+                <w:webHidden/>
+              </w:rPr>
+              <w:instrText xml:space="preserve"> PAGEREF _Toc142478483 \h </w:instrText>
+            </w:r>
+            <w:r>
+              <w:rPr>
+                <w:noProof/>
+                <w:webHidden/>
+              </w:rPr>
+            </w:r>
+            <w:r>
+              <w:rPr>
+                <w:noProof/>
+                <w:webHidden/>
+              </w:rPr>
+              <w:fldChar w:fldCharType="separate"/>
+            </w:r>
+            <w:r>
+              <w:rPr>
+                <w:noProof/>
+                <w:webHidden/>
+              </w:rPr>
+              <w:t>37</w:t>
+            </w:r>
+            <w:r>
+              <w:rPr>
+                <w:noProof/>
+                <w:webHidden/>
+              </w:rPr>
+              <w:fldChar w:fldCharType="end"/>
+            </w:r>
+          </w:hyperlink>
+        </w:p>
+        <w:p>
+          <w:pPr>
+            <w:pStyle w:val="TM3"/>
+            <w:tabs>
+              <w:tab w:val="right" w:leader="dot" w:pos="9062"/>
+            </w:tabs>
+            <w:rPr>
+              <w:rFonts w:eastAsiaTheme="minorEastAsia"/>
+              <w:noProof/>
+              <w:lang w:eastAsia="fr-FR"/>
+            </w:rPr>
+          </w:pPr>
+          <w:hyperlink w:anchor="_Toc142478484" w:history="1">
+            <w:r>
+              <w:rPr>
+                <w:rStyle w:val="Lienhypertexte"/>
+                <w:noProof/>
+              </w:rPr>
+              <w:t>Hashage des mots de passe utilisateurs</w:t>
+            </w:r>
+            <w:r>
+              <w:rPr>
+                <w:noProof/>
+                <w:webHidden/>
+              </w:rPr>
+              <w:tab/>
+            </w:r>
+            <w:r>
+              <w:rPr>
+                <w:noProof/>
+                <w:webHidden/>
+              </w:rPr>
+              <w:fldChar w:fldCharType="begin"/>
+            </w:r>
+            <w:r>
+              <w:rPr>
+                <w:noProof/>
+                <w:webHidden/>
+              </w:rPr>
+              <w:instrText xml:space="preserve"> PAGEREF _Toc142478484 \h </w:instrText>
             </w:r>
             <w:r>
               <w:rPr>
@@ -4698,7 +4838,7 @@
               <w:lang w:eastAsia="fr-FR"/>
             </w:rPr>
           </w:pPr>
-          <w:hyperlink w:anchor="_Toc142464174" w:history="1">
+          <w:hyperlink w:anchor="_Toc142478485" w:history="1">
             <w:r>
               <w:rPr>
                 <w:rStyle w:val="Lienhypertexte"/>
@@ -4725,7 +4865,7 @@
                 <w:noProof/>
                 <w:webHidden/>
               </w:rPr>
-              <w:instrText xml:space="preserve"> PAGEREF _Toc142464174 \h </w:instrText>
+              <w:instrText xml:space="preserve"> PAGEREF _Toc142478485 \h </w:instrText>
             </w:r>
             <w:r>
               <w:rPr>
@@ -4768,7 +4908,7 @@
               <w:lang w:eastAsia="fr-FR"/>
             </w:rPr>
           </w:pPr>
-          <w:hyperlink w:anchor="_Toc142464175" w:history="1">
+          <w:hyperlink w:anchor="_Toc142478486" w:history="1">
             <w:r>
               <w:rPr>
                 <w:rStyle w:val="Lienhypertexte"/>
@@ -4795,7 +4935,7 @@
                 <w:noProof/>
                 <w:webHidden/>
               </w:rPr>
-              <w:instrText xml:space="preserve"> PAGEREF _Toc142464175 \h </w:instrText>
+              <w:instrText xml:space="preserve"> PAGEREF _Toc142478486 \h </w:instrText>
             </w:r>
             <w:r>
               <w:rPr>
@@ -4838,7 +4978,7 @@
               <w:lang w:eastAsia="fr-FR"/>
             </w:rPr>
           </w:pPr>
-          <w:hyperlink w:anchor="_Toc142464176" w:history="1">
+          <w:hyperlink w:anchor="_Toc142478487" w:history="1">
             <w:r>
               <w:rPr>
                 <w:rStyle w:val="Lienhypertexte"/>
@@ -4865,7 +5005,7 @@
                 <w:noProof/>
                 <w:webHidden/>
               </w:rPr>
-              <w:instrText xml:space="preserve"> PAGEREF _Toc142464176 \h </w:instrText>
+              <w:instrText xml:space="preserve"> PAGEREF _Toc142478487 \h </w:instrText>
             </w:r>
             <w:r>
               <w:rPr>
@@ -4908,7 +5048,7 @@
               <w:lang w:eastAsia="fr-FR"/>
             </w:rPr>
           </w:pPr>
-          <w:hyperlink w:anchor="_Toc142464177" w:history="1">
+          <w:hyperlink w:anchor="_Toc142478488" w:history="1">
             <w:r>
               <w:rPr>
                 <w:rStyle w:val="Lienhypertexte"/>
@@ -4935,7 +5075,7 @@
                 <w:noProof/>
                 <w:webHidden/>
               </w:rPr>
-              <w:instrText xml:space="preserve"> PAGEREF _Toc142464177 \h </w:instrText>
+              <w:instrText xml:space="preserve"> PAGEREF _Toc142478488 \h </w:instrText>
             </w:r>
             <w:r>
               <w:rPr>
@@ -4955,7 +5095,7 @@
                 <w:noProof/>
                 <w:webHidden/>
               </w:rPr>
-              <w:t>37</w:t>
+              <w:t>38</w:t>
             </w:r>
             <w:r>
               <w:rPr>
@@ -4978,7 +5118,7 @@
               <w:lang w:eastAsia="fr-FR"/>
             </w:rPr>
           </w:pPr>
-          <w:hyperlink w:anchor="_Toc142464178" w:history="1">
+          <w:hyperlink w:anchor="_Toc142478489" w:history="1">
             <w:r>
               <w:rPr>
                 <w:rStyle w:val="Lienhypertexte"/>
@@ -5005,7 +5145,7 @@
                 <w:noProof/>
                 <w:webHidden/>
               </w:rPr>
-              <w:instrText xml:space="preserve"> PAGEREF _Toc142464178 \h </w:instrText>
+              <w:instrText xml:space="preserve"> PAGEREF _Toc142478489 \h </w:instrText>
             </w:r>
             <w:r>
               <w:rPr>
@@ -5025,7 +5165,7 @@
                 <w:noProof/>
                 <w:webHidden/>
               </w:rPr>
-              <w:t>37</w:t>
+              <w:t>38</w:t>
             </w:r>
             <w:r>
               <w:rPr>
@@ -5048,7 +5188,7 @@
               <w:lang w:eastAsia="fr-FR"/>
             </w:rPr>
           </w:pPr>
-          <w:hyperlink w:anchor="_Toc142464179" w:history="1">
+          <w:hyperlink w:anchor="_Toc142478490" w:history="1">
             <w:r>
               <w:rPr>
                 <w:rStyle w:val="Lienhypertexte"/>
@@ -5075,7 +5215,7 @@
                 <w:noProof/>
                 <w:webHidden/>
               </w:rPr>
-              <w:instrText xml:space="preserve"> PAGEREF _Toc142464179 \h </w:instrText>
+              <w:instrText xml:space="preserve"> PAGEREF _Toc142478490 \h </w:instrText>
             </w:r>
             <w:r>
               <w:rPr>
@@ -5095,7 +5235,7 @@
                 <w:noProof/>
                 <w:webHidden/>
               </w:rPr>
-              <w:t>38</w:t>
+              <w:t>39</w:t>
             </w:r>
             <w:r>
               <w:rPr>
@@ -5139,26 +5279,11 @@
     </w:p>
     <w:p>
       <w:pPr>
-        <w:jc w:val="center"/>
-      </w:pPr>
-    </w:p>
-    <w:p/>
-    <w:p>
-      <w:pPr>
-        <w:jc w:val="center"/>
-      </w:pPr>
-    </w:p>
-    <w:p>
-      <w:pPr>
-        <w:jc w:val="center"/>
-      </w:pPr>
-    </w:p>
-    <w:p>
-      <w:pPr>
         <w:pStyle w:val="Titre1"/>
       </w:pPr>
-      <w:bookmarkStart w:id="0" w:name="_Toc142464118"/>
-      <w:r>
+      <w:bookmarkStart w:id="0" w:name="_Toc142478427"/>
+      <w:r>
+        <w:lastRenderedPageBreak/>
         <w:t>Tableau des compétences</w:t>
       </w:r>
       <w:bookmarkEnd w:id="0"/>
@@ -6679,7 +6804,6 @@
                 <w:szCs w:val="20"/>
                 <w:shd w:val="clear" w:color="auto" w:fill="FFFFFF"/>
               </w:rPr>
-              <w:lastRenderedPageBreak/>
               <w:t>Coordonner un projet de développement en utilisant les outils et méthodologies de gestion de projet Agile afin de respecter les contraintes définies (coûts, délais, qualité), tout en minimisant les risques</w:t>
             </w:r>
             <w:r>
@@ -6754,6 +6878,7 @@
                 <w:szCs w:val="20"/>
                 <w:shd w:val="clear" w:color="auto" w:fill="FFFFFF"/>
               </w:rPr>
+              <w:lastRenderedPageBreak/>
               <w:t>Clôturer une mission de développement en faisant valider le livrable par les parties concernées et en respectant les préconisations CFTL</w:t>
             </w:r>
             <w:r>
@@ -8106,8 +8231,18 @@
                 <w:szCs w:val="20"/>
                 <w:shd w:val="clear" w:color="auto" w:fill="FFFFFF"/>
               </w:rPr>
+              <w:t xml:space="preserve">Écrire des scripts système en langage de commande ou en shell système pour automatiser l’installation, la configuration de systèmes d’exploitation et de middleware permettant la création, la configuration de machines virtuelles, de serveurs </w:t>
+            </w:r>
+            <w:r>
+              <w:rPr>
+                <w:rFonts w:cstheme="minorHAnsi"/>
+                <w:color w:val="2F5496" w:themeColor="accent1" w:themeShade="BF"/>
+                <w:sz w:val="20"/>
+                <w:szCs w:val="20"/>
+                <w:shd w:val="clear" w:color="auto" w:fill="FFFFFF"/>
+              </w:rPr>
               <w:lastRenderedPageBreak/>
-              <w:t>Écrire des scripts système en langage de commande ou en shell système pour automatiser l’installation, la configuration de systèmes d’exploitation et de middleware permettant la création, la configuration de machines virtuelles, de serveurs d’applications, Web et bases de données dans le but d’adapter et simuler en réel l’environnement d’exécution du logiciel à tester</w:t>
+              <w:t>d’applications, Web et bases de données dans le but d’adapter et simuler en réel l’environnement d’exécution du logiciel à tester</w:t>
             </w:r>
             <w:r>
               <w:rPr>
@@ -8133,7 +8268,7 @@
       <w:pPr>
         <w:pStyle w:val="Titre1"/>
       </w:pPr>
-      <w:bookmarkStart w:id="1" w:name="_Toc142464119"/>
+      <w:bookmarkStart w:id="1" w:name="_Toc142478428"/>
       <w:r>
         <w:t>Présentation Personnelle</w:t>
       </w:r>
@@ -8556,7 +8691,7 @@
       <w:pPr>
         <w:pStyle w:val="Titre1"/>
       </w:pPr>
-      <w:bookmarkStart w:id="2" w:name="_Toc142464120"/>
+      <w:bookmarkStart w:id="2" w:name="_Toc142478429"/>
       <w:r>
         <w:t>P</w:t>
       </w:r>
@@ -8569,7 +8704,7 @@
       <w:pPr>
         <w:pStyle w:val="Titre2"/>
       </w:pPr>
-      <w:bookmarkStart w:id="3" w:name="_Toc142464121"/>
+      <w:bookmarkStart w:id="3" w:name="_Toc142478430"/>
       <w:r>
         <w:t>Historique</w:t>
       </w:r>
@@ -8782,7 +8917,7 @@
       <w:pPr>
         <w:pStyle w:val="Titre2"/>
       </w:pPr>
-      <w:bookmarkStart w:id="4" w:name="_Toc142464122"/>
+      <w:bookmarkStart w:id="4" w:name="_Toc142478431"/>
       <w:r>
         <w:t>Activités et Chiffres-clé</w:t>
       </w:r>
@@ -9280,7 +9415,7 @@
       <w:pPr>
         <w:pStyle w:val="Titre2"/>
       </w:pPr>
-      <w:bookmarkStart w:id="29" w:name="_Toc142464123"/>
+      <w:bookmarkStart w:id="29" w:name="_Toc142478432"/>
       <w:r>
         <w:t>Mon équipe et mes activités</w:t>
       </w:r>
@@ -9661,7 +9796,7 @@
         <w:pStyle w:val="Titre1"/>
       </w:pPr>
       <w:bookmarkStart w:id="30" w:name="_Toc141043016"/>
-      <w:bookmarkStart w:id="31" w:name="_Toc142464124"/>
+      <w:bookmarkStart w:id="31" w:name="_Toc142478433"/>
       <w:r>
         <w:lastRenderedPageBreak/>
         <w:t>Présentation du client</w:t>
@@ -9674,7 +9809,7 @@
         <w:pStyle w:val="Titre2"/>
       </w:pPr>
       <w:bookmarkStart w:id="32" w:name="_Toc141043017"/>
-      <w:bookmarkStart w:id="33" w:name="_Toc142464125"/>
+      <w:bookmarkStart w:id="33" w:name="_Toc142478434"/>
       <w:r>
         <w:t>Équipe et activités</w:t>
       </w:r>
@@ -10504,7 +10639,7 @@
         <w:pStyle w:val="Titre2"/>
       </w:pPr>
       <w:bookmarkStart w:id="58" w:name="_Toc141043018"/>
-      <w:bookmarkStart w:id="59" w:name="_Toc142464126"/>
+      <w:bookmarkStart w:id="59" w:name="_Toc142478435"/>
       <w:r>
         <w:lastRenderedPageBreak/>
         <w:t>Besoins exprimés</w:t>
@@ -11034,7 +11169,7 @@
         <w:pStyle w:val="Titre1"/>
       </w:pPr>
       <w:bookmarkStart w:id="60" w:name="_Toc141043019"/>
-      <w:bookmarkStart w:id="61" w:name="_Toc142464127"/>
+      <w:bookmarkStart w:id="61" w:name="_Toc142478436"/>
       <w:r>
         <w:lastRenderedPageBreak/>
         <w:t>Définition du projet</w:t>
@@ -11047,7 +11182,7 @@
         <w:pStyle w:val="Titre2"/>
       </w:pPr>
       <w:bookmarkStart w:id="62" w:name="_Toc141043020"/>
-      <w:bookmarkStart w:id="63" w:name="_Toc142464128"/>
+      <w:bookmarkStart w:id="63" w:name="_Toc142478437"/>
       <w:r>
         <w:t>Cahier des charges</w:t>
       </w:r>
@@ -11843,7 +11978,7 @@
         <w:pStyle w:val="Titre2"/>
       </w:pPr>
       <w:bookmarkStart w:id="88" w:name="_Toc141043021"/>
-      <w:bookmarkStart w:id="89" w:name="_Toc142464129"/>
+      <w:bookmarkStart w:id="89" w:name="_Toc142478438"/>
       <w:r>
         <w:rPr>
           <w:noProof/>
@@ -12972,7 +13107,7 @@
           <w:szCs w:val="24"/>
         </w:rPr>
       </w:pPr>
-      <w:bookmarkStart w:id="163" w:name="_Toc142464130"/>
+      <w:bookmarkStart w:id="163" w:name="_Toc142478439"/>
       <w:r>
         <w:rPr>
           <w:rStyle w:val="Titre2Car"/>
@@ -12987,7 +13122,7 @@
       <w:pPr>
         <w:pStyle w:val="Titre3"/>
       </w:pPr>
-      <w:bookmarkStart w:id="164" w:name="_Toc142464131"/>
+      <w:bookmarkStart w:id="164" w:name="_Toc142478440"/>
       <w:proofErr w:type="spellStart"/>
       <w:r>
         <w:t>Back-end</w:t>
@@ -13929,7 +14064,7 @@
       <w:pPr>
         <w:pStyle w:val="Titre3"/>
       </w:pPr>
-      <w:bookmarkStart w:id="189" w:name="_Toc142464132"/>
+      <w:bookmarkStart w:id="189" w:name="_Toc142478441"/>
       <w:r>
         <w:lastRenderedPageBreak/>
         <w:t>Front-end</w:t>
@@ -15182,7 +15317,7 @@
         <w:pStyle w:val="Titre1"/>
       </w:pPr>
       <w:bookmarkStart w:id="238" w:name="_Toc141043023"/>
-      <w:bookmarkStart w:id="239" w:name="_Toc142464133"/>
+      <w:bookmarkStart w:id="239" w:name="_Toc142478442"/>
       <w:r>
         <w:t>Méthodologie du projet</w:t>
       </w:r>
@@ -15194,7 +15329,7 @@
         <w:pStyle w:val="Titre2"/>
       </w:pPr>
       <w:bookmarkStart w:id="240" w:name="_Toc141043024"/>
-      <w:bookmarkStart w:id="241" w:name="_Toc142464134"/>
+      <w:bookmarkStart w:id="241" w:name="_Toc142478443"/>
       <w:r>
         <w:t>Planning et Livraisons</w:t>
       </w:r>
@@ -15741,7 +15876,7 @@
         <w:pStyle w:val="Titre2"/>
       </w:pPr>
       <w:bookmarkStart w:id="266" w:name="_Toc141043025"/>
-      <w:bookmarkStart w:id="267" w:name="_Toc142464135"/>
+      <w:bookmarkStart w:id="267" w:name="_Toc142478444"/>
       <w:r>
         <w:t>Logiciels de travail collaboratif</w:t>
       </w:r>
@@ -15957,7 +16092,7 @@
         <w:pStyle w:val="Titre2"/>
       </w:pPr>
       <w:bookmarkStart w:id="268" w:name="_Toc141043026"/>
-      <w:bookmarkStart w:id="269" w:name="_Toc142464136"/>
+      <w:bookmarkStart w:id="269" w:name="_Toc142478445"/>
       <w:r>
         <w:t xml:space="preserve">Méthode </w:t>
       </w:r>
@@ -16061,7 +16196,7 @@
         <w:pStyle w:val="Titre2"/>
       </w:pPr>
       <w:bookmarkStart w:id="270" w:name="_Toc141043027"/>
-      <w:bookmarkStart w:id="271" w:name="_Toc142464137"/>
+      <w:bookmarkStart w:id="271" w:name="_Toc142478446"/>
       <w:r>
         <w:t>Réunions client</w:t>
       </w:r>
@@ -16201,7 +16336,7 @@
         <w:pStyle w:val="Titre1"/>
       </w:pPr>
       <w:bookmarkStart w:id="272" w:name="_Toc141043028"/>
-      <w:bookmarkStart w:id="273" w:name="_Toc142464138"/>
+      <w:bookmarkStart w:id="273" w:name="_Toc142478447"/>
       <w:r>
         <w:lastRenderedPageBreak/>
         <w:t>Implémentation du composant log et de son service</w:t>
@@ -16214,7 +16349,7 @@
         <w:pStyle w:val="Titre2"/>
       </w:pPr>
       <w:bookmarkStart w:id="274" w:name="_Toc141043029"/>
-      <w:bookmarkStart w:id="275" w:name="_Toc142464139"/>
+      <w:bookmarkStart w:id="275" w:name="_Toc142478448"/>
       <w:r>
         <w:t>Contexte et objectif</w:t>
       </w:r>
@@ -16449,7 +16584,7 @@
       <w:pPr>
         <w:pStyle w:val="Titre2"/>
       </w:pPr>
-      <w:bookmarkStart w:id="277" w:name="_Toc142464140"/>
+      <w:bookmarkStart w:id="277" w:name="_Toc142478449"/>
       <w:r>
         <w:t>Interface du composant</w:t>
       </w:r>
@@ -16827,7 +16962,7 @@
       <w:pPr>
         <w:pStyle w:val="Titre2"/>
       </w:pPr>
-      <w:bookmarkStart w:id="299" w:name="_Toc142464141"/>
+      <w:bookmarkStart w:id="299" w:name="_Toc142478450"/>
       <w:r>
         <w:lastRenderedPageBreak/>
         <w:t>Mise en œuvre et réalisation</w:t>
@@ -16840,7 +16975,7 @@
         <w:pStyle w:val="Titre3"/>
       </w:pPr>
       <w:bookmarkStart w:id="300" w:name="_Toc141043032"/>
-      <w:bookmarkStart w:id="301" w:name="_Toc142464142"/>
+      <w:bookmarkStart w:id="301" w:name="_Toc142478451"/>
       <w:r>
         <w:t>Récupération de la donnée</w:t>
       </w:r>
@@ -18569,7 +18704,7 @@
         <w:pStyle w:val="Titre3"/>
       </w:pPr>
       <w:bookmarkStart w:id="320" w:name="_Toc141043033"/>
-      <w:bookmarkStart w:id="321" w:name="_Toc142464143"/>
+      <w:bookmarkStart w:id="321" w:name="_Toc142478452"/>
       <w:r>
         <w:t>Architecture du service</w:t>
       </w:r>
@@ -20364,7 +20499,7 @@
         <w:pStyle w:val="Titre3"/>
       </w:pPr>
       <w:bookmarkStart w:id="350" w:name="_Toc141043034"/>
-      <w:bookmarkStart w:id="351" w:name="_Toc142464144"/>
+      <w:bookmarkStart w:id="351" w:name="_Toc142478453"/>
       <w:r>
         <w:t>Architecture du composant</w:t>
       </w:r>
@@ -21182,7 +21317,7 @@
         <w:pStyle w:val="Titre2"/>
       </w:pPr>
       <w:bookmarkStart w:id="380" w:name="_Toc141043035"/>
-      <w:bookmarkStart w:id="381" w:name="_Toc142464145"/>
+      <w:bookmarkStart w:id="381" w:name="_Toc142478454"/>
       <w:r>
         <w:lastRenderedPageBreak/>
         <w:t>Problématique rencontrée et solution trouvée</w:t>
@@ -21195,7 +21330,7 @@
         <w:pStyle w:val="Titre3"/>
       </w:pPr>
       <w:bookmarkStart w:id="382" w:name="_Toc141043036"/>
-      <w:bookmarkStart w:id="383" w:name="_Toc142464146"/>
+      <w:bookmarkStart w:id="383" w:name="_Toc142478455"/>
       <w:r>
         <w:t>Identification de la problématique</w:t>
       </w:r>
@@ -21862,7 +21997,7 @@
         <w:pStyle w:val="Titre3"/>
       </w:pPr>
       <w:bookmarkStart w:id="396" w:name="_Toc141043037"/>
-      <w:bookmarkStart w:id="397" w:name="_Toc142464147"/>
+      <w:bookmarkStart w:id="397" w:name="_Toc142478456"/>
       <w:r>
         <w:lastRenderedPageBreak/>
         <w:t>Réunion client</w:t>
@@ -22020,7 +22155,7 @@
         <w:pStyle w:val="Titre3"/>
       </w:pPr>
       <w:bookmarkStart w:id="398" w:name="_Toc141043038"/>
-      <w:bookmarkStart w:id="399" w:name="_Toc142464148"/>
+      <w:bookmarkStart w:id="399" w:name="_Toc142478457"/>
       <w:r>
         <w:t>Nouvelle solution implémentée</w:t>
       </w:r>
@@ -22848,7 +22983,7 @@
         <w:pStyle w:val="Titre1"/>
       </w:pPr>
       <w:bookmarkStart w:id="422" w:name="_Toc141043039"/>
-      <w:bookmarkStart w:id="423" w:name="_Toc142464149"/>
+      <w:bookmarkStart w:id="423" w:name="_Toc142478458"/>
       <w:r>
         <w:t>Transformation du projet en livrable</w:t>
       </w:r>
@@ -22860,7 +22995,7 @@
         <w:pStyle w:val="Titre2"/>
       </w:pPr>
       <w:bookmarkStart w:id="424" w:name="_Toc141043040"/>
-      <w:bookmarkStart w:id="425" w:name="_Toc142464150"/>
+      <w:bookmarkStart w:id="425" w:name="_Toc142478459"/>
       <w:r>
         <w:t xml:space="preserve">Création d’un </w:t>
       </w:r>
@@ -22887,7 +23022,7 @@
         <w:pStyle w:val="Titre2"/>
       </w:pPr>
       <w:bookmarkStart w:id="426" w:name="_Toc141043041"/>
-      <w:bookmarkStart w:id="427" w:name="_Toc142464151"/>
+      <w:bookmarkStart w:id="427" w:name="_Toc142478460"/>
       <w:r>
         <w:t>Création d’une documentation technique</w:t>
       </w:r>
@@ -22904,7 +23039,7 @@
         <w:pStyle w:val="Titre2"/>
       </w:pPr>
       <w:bookmarkStart w:id="428" w:name="_Toc141043042"/>
-      <w:bookmarkStart w:id="429" w:name="_Toc142464152"/>
+      <w:bookmarkStart w:id="429" w:name="_Toc142478461"/>
       <w:r>
         <w:t>Validation du livrable final par le client</w:t>
       </w:r>
@@ -22926,7 +23061,7 @@
         <w:pStyle w:val="Titre1"/>
       </w:pPr>
       <w:bookmarkStart w:id="430" w:name="_Toc141043043"/>
-      <w:bookmarkStart w:id="431" w:name="_Toc142464153"/>
+      <w:bookmarkStart w:id="431" w:name="_Toc142478462"/>
       <w:r>
         <w:lastRenderedPageBreak/>
         <w:t>Projet personnel : Outil de sauvegarde et de suivis des analyses d’eau</w:t>
@@ -22940,7 +23075,7 @@
         <w:pStyle w:val="Titre2"/>
       </w:pPr>
       <w:bookmarkStart w:id="432" w:name="_Toc141043044"/>
-      <w:bookmarkStart w:id="433" w:name="_Toc142464154"/>
+      <w:bookmarkStart w:id="433" w:name="_Toc142478463"/>
       <w:r>
         <w:t>Présentation du projet</w:t>
       </w:r>
@@ -23415,7 +23550,7 @@
       <w:pPr>
         <w:pStyle w:val="Titre2"/>
       </w:pPr>
-      <w:bookmarkStart w:id="435" w:name="_Toc142464155"/>
+      <w:bookmarkStart w:id="435" w:name="_Toc142478464"/>
       <w:r>
         <w:lastRenderedPageBreak/>
         <w:t>Cahier des charges</w:t>
@@ -23777,7 +23912,7 @@
       <w:pPr>
         <w:pStyle w:val="Titre2"/>
       </w:pPr>
-      <w:bookmarkStart w:id="436" w:name="_Toc142464156"/>
+      <w:bookmarkStart w:id="436" w:name="_Toc142478465"/>
       <w:r>
         <w:t>Plan de navigation utilisateur</w:t>
       </w:r>
@@ -24106,7 +24241,7 @@
         </w:rPr>
       </w:pPr>
       <w:bookmarkStart w:id="445" w:name="_Toc141043046"/>
-      <w:bookmarkStart w:id="446" w:name="_Toc142464157"/>
+      <w:bookmarkStart w:id="446" w:name="_Toc142478466"/>
       <w:r>
         <w:rPr>
           <w:rStyle w:val="Titre2Car"/>
@@ -24143,7 +24278,7 @@
       <w:pPr>
         <w:pStyle w:val="Titre3"/>
       </w:pPr>
-      <w:bookmarkStart w:id="447" w:name="_Toc142464158"/>
+      <w:bookmarkStart w:id="447" w:name="_Toc142478467"/>
       <w:r>
         <w:t xml:space="preserve">Diagramme </w:t>
       </w:r>
@@ -24585,7 +24720,7 @@
       <w:pPr>
         <w:pStyle w:val="Titre3"/>
       </w:pPr>
-      <w:bookmarkStart w:id="456" w:name="_Toc142464159"/>
+      <w:bookmarkStart w:id="456" w:name="_Toc142478468"/>
       <w:r>
         <w:lastRenderedPageBreak/>
         <w:t>Diagramme d’activité</w:t>
@@ -25106,7 +25241,7 @@
       <w:pPr>
         <w:pStyle w:val="Titre3"/>
       </w:pPr>
-      <w:bookmarkStart w:id="465" w:name="_Toc142464160"/>
+      <w:bookmarkStart w:id="465" w:name="_Toc142478469"/>
       <w:r>
         <w:lastRenderedPageBreak/>
         <w:t>Diagramme de séquence</w:t>
@@ -25523,7 +25658,7 @@
       <w:pPr>
         <w:pStyle w:val="Titre3"/>
       </w:pPr>
-      <w:bookmarkStart w:id="474" w:name="_Toc142464161"/>
+      <w:bookmarkStart w:id="474" w:name="_Toc142478470"/>
       <w:r>
         <w:lastRenderedPageBreak/>
         <w:t>Diagramme de classe</w:t>
@@ -25985,7 +26120,7 @@
         <w:pStyle w:val="Titre2"/>
       </w:pPr>
       <w:bookmarkStart w:id="481" w:name="_Toc141043047"/>
-      <w:bookmarkStart w:id="482" w:name="_Toc142464162"/>
+      <w:bookmarkStart w:id="482" w:name="_Toc142478471"/>
       <w:r>
         <w:t>Conception MCD et MLD</w:t>
       </w:r>
@@ -25996,7 +26131,7 @@
       <w:pPr>
         <w:pStyle w:val="Titre3"/>
       </w:pPr>
-      <w:bookmarkStart w:id="483" w:name="_Toc142464163"/>
+      <w:bookmarkStart w:id="483" w:name="_Toc142478472"/>
       <w:r>
         <w:t>Modèle conceptuel de données</w:t>
       </w:r>
@@ -26779,7 +26914,7 @@
       <w:pPr>
         <w:pStyle w:val="Titre3"/>
       </w:pPr>
-      <w:bookmarkStart w:id="490" w:name="_Toc142464164"/>
+      <w:bookmarkStart w:id="490" w:name="_Toc142478473"/>
       <w:r>
         <w:lastRenderedPageBreak/>
         <w:t>Modèle logique de données</w:t>
@@ -27478,7 +27613,7 @@
         <w:pStyle w:val="Titre2"/>
       </w:pPr>
       <w:bookmarkStart w:id="497" w:name="_Toc141043048"/>
-      <w:bookmarkStart w:id="498" w:name="_Toc142464165"/>
+      <w:bookmarkStart w:id="498" w:name="_Toc142478474"/>
       <w:r>
         <w:lastRenderedPageBreak/>
         <w:t>Maquettage</w:t>
@@ -27543,7 +27678,7 @@
           <w:szCs w:val="24"/>
         </w:rPr>
       </w:pPr>
-      <w:bookmarkStart w:id="499" w:name="_Toc142464166"/>
+      <w:bookmarkStart w:id="499" w:name="_Toc142478475"/>
       <w:r>
         <w:rPr>
           <w:rStyle w:val="Titre3Car"/>
@@ -28382,7 +28517,7 @@
       <w:pPr>
         <w:pStyle w:val="Titre3"/>
       </w:pPr>
-      <w:bookmarkStart w:id="512" w:name="_Toc142464167"/>
+      <w:bookmarkStart w:id="512" w:name="_Toc142478476"/>
       <w:r>
         <w:t>Thème</w:t>
       </w:r>
@@ -29220,7 +29355,7 @@
       <w:pPr>
         <w:pStyle w:val="Titre3"/>
       </w:pPr>
-      <w:bookmarkStart w:id="521" w:name="_Toc142464168"/>
+      <w:bookmarkStart w:id="521" w:name="_Toc142478477"/>
       <w:r>
         <w:lastRenderedPageBreak/>
         <w:t>Mockup</w:t>
@@ -30377,7 +30512,7 @@
         <w:pStyle w:val="Titre2"/>
       </w:pPr>
       <w:bookmarkStart w:id="534" w:name="_Toc141043049"/>
-      <w:bookmarkStart w:id="535" w:name="_Toc142464169"/>
+      <w:bookmarkStart w:id="535" w:name="_Toc142478478"/>
       <w:r>
         <w:lastRenderedPageBreak/>
         <w:t>Architecture</w:t>
@@ -30389,7 +30524,7 @@
       <w:pPr>
         <w:pStyle w:val="Titre3"/>
       </w:pPr>
-      <w:bookmarkStart w:id="536" w:name="_Toc142464170"/>
+      <w:bookmarkStart w:id="536" w:name="_Toc142478479"/>
       <w:r>
         <w:t>Architecture logicielle</w:t>
       </w:r>
@@ -30945,7 +31080,7 @@
       <w:pPr>
         <w:pStyle w:val="Titre3"/>
       </w:pPr>
-      <w:bookmarkStart w:id="539" w:name="_Toc142464171"/>
+      <w:bookmarkStart w:id="539" w:name="_Toc142478480"/>
       <w:r>
         <w:lastRenderedPageBreak/>
         <w:t>Arborescence des fichiers</w:t>
@@ -31732,7 +31867,7 @@
         <w:pStyle w:val="Titre2"/>
       </w:pPr>
       <w:bookmarkStart w:id="542" w:name="_Toc141043050"/>
-      <w:bookmarkStart w:id="543" w:name="_Toc142464172"/>
+      <w:bookmarkStart w:id="543" w:name="_Toc142478481"/>
       <w:r>
         <w:lastRenderedPageBreak/>
         <w:t>Tests Unitaires</w:t>
@@ -32431,17 +32566,787 @@
         <w:pStyle w:val="Titre2"/>
       </w:pPr>
       <w:bookmarkStart w:id="548" w:name="_Toc141043051"/>
-      <w:bookmarkStart w:id="549" w:name="_Toc142464173"/>
+      <w:bookmarkStart w:id="549" w:name="_Toc142478482"/>
       <w:r>
         <w:lastRenderedPageBreak/>
         <w:t>Cybersécurité</w:t>
       </w:r>
       <w:bookmarkEnd w:id="549"/>
+    </w:p>
+    <w:p>
+      <w:pPr>
+        <w:pStyle w:val="Titre3"/>
+      </w:pPr>
+      <w:bookmarkStart w:id="550" w:name="_Toc142478483"/>
+      <w:r>
+        <w:t>Sécurisation de la base de données</w:t>
+      </w:r>
+      <w:bookmarkEnd w:id="550"/>
+    </w:p>
+    <w:p>
+      <w:pPr>
+        <w:rPr>
+          <w:sz w:val="24"/>
+          <w:szCs w:val="24"/>
+        </w:rPr>
+      </w:pPr>
+      <w:r>
+        <w:rPr>
+          <w:sz w:val="24"/>
+          <w:szCs w:val="24"/>
+        </w:rPr>
+        <w:t xml:space="preserve">Afin de </w:t>
+      </w:r>
+      <w:r>
+        <w:rPr>
+          <w:sz w:val="24"/>
+          <w:szCs w:val="24"/>
+        </w:rPr>
+        <w:t>rassembler</w:t>
+      </w:r>
+      <w:r>
+        <w:rPr>
+          <w:sz w:val="24"/>
+          <w:szCs w:val="24"/>
+        </w:rPr>
+        <w:t xml:space="preserve"> </w:t>
+      </w:r>
+      <w:r>
+        <w:rPr>
+          <w:sz w:val="24"/>
+          <w:szCs w:val="24"/>
+        </w:rPr>
+        <w:t>m</w:t>
+      </w:r>
+      <w:r>
+        <w:rPr>
+          <w:sz w:val="24"/>
+          <w:szCs w:val="24"/>
+        </w:rPr>
+        <w:t xml:space="preserve">es variables d’environnements </w:t>
+      </w:r>
+      <w:r>
+        <w:rPr>
+          <w:sz w:val="24"/>
+          <w:szCs w:val="24"/>
+        </w:rPr>
+        <w:t xml:space="preserve">de </w:t>
+      </w:r>
+      <w:r>
+        <w:rPr>
+          <w:sz w:val="24"/>
+          <w:szCs w:val="24"/>
+        </w:rPr>
+        <w:t>conne</w:t>
+      </w:r>
+      <w:r>
+        <w:rPr>
+          <w:sz w:val="24"/>
+          <w:szCs w:val="24"/>
+        </w:rPr>
+        <w:t>xion</w:t>
+      </w:r>
+      <w:r>
+        <w:rPr>
+          <w:sz w:val="24"/>
+          <w:szCs w:val="24"/>
+        </w:rPr>
+        <w:t xml:space="preserve"> à </w:t>
+      </w:r>
+      <w:r>
+        <w:rPr>
+          <w:sz w:val="24"/>
+          <w:szCs w:val="24"/>
+        </w:rPr>
+        <w:t>m</w:t>
+      </w:r>
+      <w:r>
+        <w:rPr>
+          <w:sz w:val="24"/>
+          <w:szCs w:val="24"/>
+        </w:rPr>
+        <w:t xml:space="preserve">a base de données, j’utilise un fichier </w:t>
+      </w:r>
+      <w:r>
+        <w:rPr>
+          <w:sz w:val="24"/>
+          <w:szCs w:val="24"/>
+        </w:rPr>
+        <w:t xml:space="preserve">d’environnement </w:t>
+      </w:r>
+      <w:r>
+        <w:rPr>
+          <w:sz w:val="24"/>
+          <w:szCs w:val="24"/>
+        </w:rPr>
+        <w:t>spécifique dédié à ces variables.</w:t>
+      </w:r>
+    </w:p>
+    <w:p>
+      <w:pPr>
+        <w:rPr>
+          <w:sz w:val="24"/>
+          <w:szCs w:val="24"/>
+        </w:rPr>
+      </w:pPr>
+      <w:r>
+        <w:rPr>
+          <w:sz w:val="24"/>
+          <w:szCs w:val="24"/>
+        </w:rPr>
+        <w:t xml:space="preserve">Le nom de ce fichier est </w:t>
+      </w:r>
+      <w:proofErr w:type="gramStart"/>
+      <w:r>
+        <w:rPr>
+          <w:sz w:val="24"/>
+          <w:szCs w:val="24"/>
+        </w:rPr>
+        <w:t>« .</w:t>
+      </w:r>
+      <w:proofErr w:type="gramEnd"/>
+      <w:r>
+        <w:rPr>
+          <w:sz w:val="24"/>
+          <w:szCs w:val="24"/>
+        </w:rPr>
+        <w:t xml:space="preserve">envdb.php ». Il est conçu comme un fichier caché, signalé par son point initial. De ce fait, il restera hors de la vue des explorateurs de fichiers, contribuant ainsi à atténuer les risques d'attaques. Cette approche </w:t>
+      </w:r>
+      <w:r>
+        <w:rPr>
+          <w:sz w:val="24"/>
+          <w:szCs w:val="24"/>
+        </w:rPr>
+        <w:t>est une</w:t>
+      </w:r>
+      <w:r>
+        <w:rPr>
+          <w:sz w:val="24"/>
+          <w:szCs w:val="24"/>
+        </w:rPr>
+        <w:t xml:space="preserve"> mesure de cybersécurité recommandée, visant à renforcer la sécurité des données sensibles, notamment mes variables de base de données.</w:t>
+      </w:r>
+    </w:p>
+    <w:p>
+      <w:pPr>
+        <w:rPr>
+          <w:sz w:val="24"/>
+          <w:szCs w:val="24"/>
+        </w:rPr>
+      </w:pPr>
+      <w:r>
+        <w:rPr>
+          <w:noProof/>
+          <w:sz w:val="24"/>
+          <w:szCs w:val="24"/>
+        </w:rPr>
+        <w:drawing>
+          <wp:anchor distT="0" distB="0" distL="114300" distR="114300" simplePos="0" relativeHeight="251786240" behindDoc="1" locked="0" layoutInCell="1" allowOverlap="1" wp14:anchorId="44BB3E2F" wp14:editId="574CD4E3">
+            <wp:simplePos x="0" y="0"/>
+            <wp:positionH relativeFrom="column">
+              <wp:posOffset>3035173</wp:posOffset>
+            </wp:positionH>
+            <wp:positionV relativeFrom="paragraph">
+              <wp:posOffset>142163</wp:posOffset>
+            </wp:positionV>
+            <wp:extent cx="2727960" cy="2159635"/>
+            <wp:effectExtent l="0" t="0" r="0" b="0"/>
+            <wp:wrapTight wrapText="bothSides">
+              <wp:wrapPolygon edited="0">
+                <wp:start x="0" y="0"/>
+                <wp:lineTo x="0" y="21340"/>
+                <wp:lineTo x="21419" y="21340"/>
+                <wp:lineTo x="21419" y="0"/>
+                <wp:lineTo x="0" y="0"/>
+              </wp:wrapPolygon>
+            </wp:wrapTight>
+            <wp:docPr id="182176459" name="Image 1"/>
+            <wp:cNvGraphicFramePr>
+              <a:graphicFrameLocks xmlns:a="http://schemas.openxmlformats.org/drawingml/2006/main" noChangeAspect="1"/>
+            </wp:cNvGraphicFramePr>
+            <a:graphic xmlns:a="http://schemas.openxmlformats.org/drawingml/2006/main">
+              <a:graphicData uri="http://schemas.openxmlformats.org/drawingml/2006/picture">
+                <pic:pic xmlns:pic="http://schemas.openxmlformats.org/drawingml/2006/picture">
+                  <pic:nvPicPr>
+                    <pic:cNvPr id="182176459" name="Image 182176459"/>
+                    <pic:cNvPicPr/>
+                  </pic:nvPicPr>
+                  <pic:blipFill>
+                    <a:blip r:embed="rId48">
+                      <a:extLst>
+                        <a:ext uri="{28A0092B-C50C-407E-A947-70E740481C1C}">
+                          <a14:useLocalDpi xmlns:a14="http://schemas.microsoft.com/office/drawing/2010/main" val="0"/>
+                        </a:ext>
+                      </a:extLst>
+                    </a:blip>
+                    <a:stretch>
+                      <a:fillRect/>
+                    </a:stretch>
+                  </pic:blipFill>
+                  <pic:spPr>
+                    <a:xfrm>
+                      <a:off x="0" y="0"/>
+                      <a:ext cx="2727960" cy="2159635"/>
+                    </a:xfrm>
+                    <a:prstGeom prst="rect">
+                      <a:avLst/>
+                    </a:prstGeom>
+                  </pic:spPr>
+                </pic:pic>
+              </a:graphicData>
+            </a:graphic>
+          </wp:anchor>
+        </w:drawing>
+      </w:r>
+      <w:r>
+        <w:rPr>
+          <w:sz w:val="24"/>
+          <w:szCs w:val="24"/>
+        </w:rPr>
+        <w:t>En utilisant la superglobal « $_</w:t>
+      </w:r>
+      <w:proofErr w:type="gramStart"/>
+      <w:r>
+        <w:rPr>
+          <w:sz w:val="24"/>
+          <w:szCs w:val="24"/>
+        </w:rPr>
+        <w:t>SERVER[</w:t>
+      </w:r>
+      <w:proofErr w:type="gramEnd"/>
+      <w:r>
+        <w:rPr>
+          <w:sz w:val="24"/>
+          <w:szCs w:val="24"/>
+        </w:rPr>
+        <w:t>‘</w:t>
+      </w:r>
+      <w:proofErr w:type="spellStart"/>
+      <w:r>
+        <w:rPr>
+          <w:sz w:val="24"/>
+          <w:szCs w:val="24"/>
+        </w:rPr>
+        <w:t>http_HOST</w:t>
+      </w:r>
+      <w:proofErr w:type="spellEnd"/>
+      <w:r>
+        <w:rPr>
+          <w:sz w:val="24"/>
+          <w:szCs w:val="24"/>
+        </w:rPr>
+        <w:t>’ ] » du langage de programmation PHP, je peut connaître l’environnement sur lequel l’application est déployé.</w:t>
+      </w:r>
+    </w:p>
+    <w:p>
+      <w:pPr>
+        <w:rPr>
+          <w:sz w:val="24"/>
+          <w:szCs w:val="24"/>
+        </w:rPr>
+      </w:pPr>
+      <w:r>
+        <w:rPr>
+          <w:noProof/>
+          <w:sz w:val="24"/>
+          <w:szCs w:val="24"/>
+        </w:rPr>
+        <mc:AlternateContent>
+          <mc:Choice Requires="wps">
+            <w:drawing>
+              <wp:anchor distT="0" distB="0" distL="114300" distR="114300" simplePos="0" relativeHeight="251785216" behindDoc="0" locked="0" layoutInCell="1" allowOverlap="1" wp14:anchorId="6F9362AA" wp14:editId="3C264CF0">
+                <wp:simplePos x="0" y="0"/>
+                <wp:positionH relativeFrom="column">
+                  <wp:posOffset>3188970</wp:posOffset>
+                </wp:positionH>
+                <wp:positionV relativeFrom="paragraph">
+                  <wp:posOffset>1194435</wp:posOffset>
+                </wp:positionV>
+                <wp:extent cx="2442845" cy="189865"/>
+                <wp:effectExtent l="0" t="0" r="0" b="635"/>
+                <wp:wrapSquare wrapText="bothSides"/>
+                <wp:docPr id="70408732" name="Zone de texte 1"/>
+                <wp:cNvGraphicFramePr/>
+                <a:graphic xmlns:a="http://schemas.openxmlformats.org/drawingml/2006/main">
+                  <a:graphicData uri="http://schemas.microsoft.com/office/word/2010/wordprocessingShape">
+                    <wps:wsp>
+                      <wps:cNvSpPr txBox="1"/>
+                      <wps:spPr>
+                        <a:xfrm>
+                          <a:off x="0" y="0"/>
+                          <a:ext cx="2442845" cy="189865"/>
+                        </a:xfrm>
+                        <a:prstGeom prst="rect">
+                          <a:avLst/>
+                        </a:prstGeom>
+                        <a:solidFill>
+                          <a:prstClr val="white"/>
+                        </a:solidFill>
+                        <a:ln>
+                          <a:noFill/>
+                        </a:ln>
+                      </wps:spPr>
+                      <wps:txbx>
+                        <w:txbxContent>
+                          <w:p>
+                            <w:pPr>
+                              <w:pStyle w:val="Lgende"/>
+                              <w:rPr>
+                                <w:noProof/>
+                              </w:rPr>
+                            </w:pPr>
+                            <w:r>
+                              <w:t xml:space="preserve">Figure </w:t>
+                            </w:r>
+                            <w:fldSimple w:instr=" SEQ Figure \* ARABIC ">
+                              <w:r>
+                                <w:rPr>
+                                  <w:noProof/>
+                                </w:rPr>
+                                <w:t>39</w:t>
+                              </w:r>
+                            </w:fldSimple>
+                            <w:r>
+                              <w:t xml:space="preserve"> Fichier de variables </w:t>
+                            </w:r>
+                            <w:proofErr w:type="gramStart"/>
+                            <w:r>
+                              <w:t>de  base</w:t>
+                            </w:r>
+                            <w:proofErr w:type="gramEnd"/>
+                            <w:r>
+                              <w:t xml:space="preserve"> de données</w:t>
+                            </w:r>
+                          </w:p>
+                        </w:txbxContent>
+                      </wps:txbx>
+                      <wps:bodyPr rot="0" spcFirstLastPara="0" vertOverflow="overflow" horzOverflow="overflow" vert="horz" wrap="square" lIns="0" tIns="0" rIns="0" bIns="0" numCol="1" spcCol="0" rtlCol="0" fromWordArt="0" anchor="t" anchorCtr="0" forceAA="0" compatLnSpc="1">
+                        <a:prstTxWarp prst="textNoShape">
+                          <a:avLst/>
+                        </a:prstTxWarp>
+                        <a:noAutofit/>
+                      </wps:bodyPr>
+                    </wps:wsp>
+                  </a:graphicData>
+                </a:graphic>
+                <wp14:sizeRelH relativeFrom="margin">
+                  <wp14:pctWidth>0</wp14:pctWidth>
+                </wp14:sizeRelH>
+                <wp14:sizeRelV relativeFrom="margin">
+                  <wp14:pctHeight>0</wp14:pctHeight>
+                </wp14:sizeRelV>
+              </wp:anchor>
+            </w:drawing>
+          </mc:Choice>
+          <mc:Fallback>
+            <w:pict>
+              <v:shape w14:anchorId="6F9362AA" id="_x0000_s1064" type="#_x0000_t202" style="position:absolute;margin-left:251.1pt;margin-top:94.05pt;width:192.35pt;height:14.95pt;z-index:251785216;visibility:visible;mso-wrap-style:square;mso-width-percent:0;mso-height-percent:0;mso-wrap-distance-left:9pt;mso-wrap-distance-top:0;mso-wrap-distance-right:9pt;mso-wrap-distance-bottom:0;mso-position-horizontal:absolute;mso-position-horizontal-relative:text;mso-position-vertical:absolute;mso-position-vertical-relative:text;mso-width-percent:0;mso-height-percent:0;mso-width-relative:margin;mso-height-relative:margin;v-text-anchor:top" o:gfxdata="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" stroked="f">
+                <v:textbox inset="0,0,0,0">
+                  <w:txbxContent>
+                    <w:p>
+                      <w:pPr>
+                        <w:pStyle w:val="Lgende"/>
+                        <w:rPr>
+                          <w:noProof/>
+                        </w:rPr>
+                      </w:pPr>
+                      <w:r>
+                        <w:t xml:space="preserve">Figure </w:t>
+                      </w:r>
+                      <w:fldSimple w:instr=" SEQ Figure \* ARABIC ">
+                        <w:r>
+                          <w:rPr>
+                            <w:noProof/>
+                          </w:rPr>
+                          <w:t>39</w:t>
+                        </w:r>
+                      </w:fldSimple>
+                      <w:r>
+                        <w:t xml:space="preserve"> Fichier de variables </w:t>
+                      </w:r>
+                      <w:proofErr w:type="gramStart"/>
+                      <w:r>
+                        <w:t>de  base</w:t>
+                      </w:r>
+                      <w:proofErr w:type="gramEnd"/>
+                      <w:r>
+                        <w:t xml:space="preserve"> de données</w:t>
+                      </w:r>
+                    </w:p>
+                  </w:txbxContent>
+                </v:textbox>
+                <w10:wrap type="square"/>
+              </v:shape>
+            </w:pict>
+          </mc:Fallback>
+        </mc:AlternateContent>
+      </w:r>
+      <w:r>
+        <w:rPr>
+          <w:sz w:val="24"/>
+          <w:szCs w:val="24"/>
+        </w:rPr>
+        <w:t>Ainsi, suivant si l’application est sur un environnement de développement ou un environnement de production, il peut définir des variables de base de données qui sont différentes, et donc se connecter à la base de données de l’environnement sans intervention de ma part.</w:t>
+      </w:r>
+    </w:p>
+    <w:p>
+      <w:pPr>
+        <w:rPr>
+          <w:sz w:val="24"/>
+          <w:szCs w:val="24"/>
+        </w:rPr>
+      </w:pPr>
+      <w:r>
+        <w:rPr>
+          <w:sz w:val="24"/>
+          <w:szCs w:val="24"/>
+        </w:rPr>
+        <w:t>Cette approche</w:t>
+      </w:r>
+      <w:r>
+        <w:rPr>
+          <w:sz w:val="24"/>
+          <w:szCs w:val="24"/>
+        </w:rPr>
+        <w:t xml:space="preserve"> me</w:t>
+      </w:r>
+      <w:r>
+        <w:rPr>
+          <w:sz w:val="24"/>
+          <w:szCs w:val="24"/>
+        </w:rPr>
+        <w:t xml:space="preserve"> facilite la réalisation de l'intégration continue et du déploiement continu, s'inscrivant dans une démarche de CI/CD.</w:t>
+      </w:r>
+    </w:p>
+    <w:p>
+      <w:pPr>
+        <w:rPr>
+          <w:sz w:val="24"/>
+          <w:szCs w:val="24"/>
+        </w:rPr>
+      </w:pPr>
+      <w:r>
+        <w:rPr>
+          <w:noProof/>
+          <w:sz w:val="24"/>
+          <w:szCs w:val="24"/>
+        </w:rPr>
+        <w:drawing>
+          <wp:anchor distT="0" distB="0" distL="114300" distR="114300" simplePos="0" relativeHeight="251782144" behindDoc="0" locked="0" layoutInCell="1" allowOverlap="1" wp14:anchorId="43DAF7FF" wp14:editId="07DBB1E9">
+            <wp:simplePos x="0" y="0"/>
+            <wp:positionH relativeFrom="column">
+              <wp:posOffset>58394</wp:posOffset>
+            </wp:positionH>
+            <wp:positionV relativeFrom="paragraph">
+              <wp:posOffset>2138934</wp:posOffset>
+            </wp:positionV>
+            <wp:extent cx="4015740" cy="2173605"/>
+            <wp:effectExtent l="0" t="0" r="3810" b="0"/>
+            <wp:wrapSquare wrapText="bothSides"/>
+            <wp:docPr id="2114679798" name="Image 2" descr="Une image contenant texte, capture d’écran, Police, nombre&#10;&#10;Description générée automatiquement"/>
+            <wp:cNvGraphicFramePr>
+              <a:graphicFrameLocks xmlns:a="http://schemas.openxmlformats.org/drawingml/2006/main" noChangeAspect="1"/>
+            </wp:cNvGraphicFramePr>
+            <a:graphic xmlns:a="http://schemas.openxmlformats.org/drawingml/2006/main">
+              <a:graphicData uri="http://schemas.openxmlformats.org/drawingml/2006/picture">
+                <pic:pic xmlns:pic="http://schemas.openxmlformats.org/drawingml/2006/picture">
+                  <pic:nvPicPr>
+                    <pic:cNvPr id="2114679798" name="Image 2" descr="Une image contenant texte, capture d’écran, Police, nombre&#10;&#10;Description générée automatiquement"/>
+                    <pic:cNvPicPr/>
+                  </pic:nvPicPr>
+                  <pic:blipFill>
+                    <a:blip r:embed="rId49">
+                      <a:extLst>
+                        <a:ext uri="{28A0092B-C50C-407E-A947-70E740481C1C}">
+                          <a14:useLocalDpi xmlns:a14="http://schemas.microsoft.com/office/drawing/2010/main" val="0"/>
+                        </a:ext>
+                      </a:extLst>
+                    </a:blip>
+                    <a:stretch>
+                      <a:fillRect/>
+                    </a:stretch>
+                  </pic:blipFill>
+                  <pic:spPr>
+                    <a:xfrm>
+                      <a:off x="0" y="0"/>
+                      <a:ext cx="4015740" cy="2173605"/>
+                    </a:xfrm>
+                    <a:prstGeom prst="rect">
+                      <a:avLst/>
+                    </a:prstGeom>
+                  </pic:spPr>
+                </pic:pic>
+              </a:graphicData>
+            </a:graphic>
+          </wp:anchor>
+        </w:drawing>
+      </w:r>
+    </w:p>
+    <w:p>
+      <w:pPr>
+        <w:rPr>
+          <w:sz w:val="24"/>
+          <w:szCs w:val="24"/>
+        </w:rPr>
+      </w:pPr>
+      <w:r>
+        <w:rPr>
+          <w:noProof/>
+          <w:sz w:val="24"/>
+          <w:szCs w:val="24"/>
+        </w:rPr>
+        <w:lastRenderedPageBreak/>
+        <w:drawing>
+          <wp:inline distT="0" distB="0" distL="0" distR="0" wp14:anchorId="0FE281B7" wp14:editId="4792A152">
+            <wp:extent cx="4250131" cy="1781337"/>
+            <wp:effectExtent l="0" t="0" r="0" b="9525"/>
+            <wp:docPr id="110467871" name="Image 3" descr="Une image contenant texte, capture d’écran, Police, ligne&#10;&#10;Description générée automatiquement"/>
+            <wp:cNvGraphicFramePr>
+              <a:graphicFrameLocks xmlns:a="http://schemas.openxmlformats.org/drawingml/2006/main" noChangeAspect="1"/>
+            </wp:cNvGraphicFramePr>
+            <a:graphic xmlns:a="http://schemas.openxmlformats.org/drawingml/2006/main">
+              <a:graphicData uri="http://schemas.openxmlformats.org/drawingml/2006/picture">
+                <pic:pic xmlns:pic="http://schemas.openxmlformats.org/drawingml/2006/picture">
+                  <pic:nvPicPr>
+                    <pic:cNvPr id="110467871" name="Image 3" descr="Une image contenant texte, capture d’écran, Police, ligne&#10;&#10;Description générée automatiquement"/>
+                    <pic:cNvPicPr/>
+                  </pic:nvPicPr>
+                  <pic:blipFill>
+                    <a:blip r:embed="rId50">
+                      <a:extLst>
+                        <a:ext uri="{28A0092B-C50C-407E-A947-70E740481C1C}">
+                          <a14:useLocalDpi xmlns:a14="http://schemas.microsoft.com/office/drawing/2010/main" val="0"/>
+                        </a:ext>
+                      </a:extLst>
+                    </a:blip>
+                    <a:stretch>
+                      <a:fillRect/>
+                    </a:stretch>
+                  </pic:blipFill>
+                  <pic:spPr>
+                    <a:xfrm>
+                      <a:off x="0" y="0"/>
+                      <a:ext cx="4273121" cy="1790973"/>
+                    </a:xfrm>
+                    <a:prstGeom prst="rect">
+                      <a:avLst/>
+                    </a:prstGeom>
+                  </pic:spPr>
+                </pic:pic>
+              </a:graphicData>
+            </a:graphic>
+          </wp:inline>
+        </w:drawing>
+      </w:r>
+    </w:p>
+    <w:p>
+      <w:pPr>
+        <w:rPr>
+          <w:sz w:val="24"/>
+          <w:szCs w:val="24"/>
+        </w:rPr>
+      </w:pPr>
+    </w:p>
+    <w:p>
+      <w:pPr>
+        <w:rPr>
+          <w:sz w:val="24"/>
+          <w:szCs w:val="24"/>
+        </w:rPr>
+      </w:pPr>
+    </w:p>
+    <w:p>
+      <w:pPr>
+        <w:rPr>
+          <w:sz w:val="24"/>
+          <w:szCs w:val="24"/>
+        </w:rPr>
+      </w:pPr>
+    </w:p>
+    <w:p>
+      <w:pPr>
+        <w:rPr>
+          <w:sz w:val="24"/>
+          <w:szCs w:val="24"/>
+        </w:rPr>
+      </w:pPr>
+    </w:p>
+    <w:p>
+      <w:pPr>
+        <w:rPr>
+          <w:sz w:val="24"/>
+          <w:szCs w:val="24"/>
+        </w:rPr>
+      </w:pPr>
+    </w:p>
+    <w:p>
+      <w:pPr>
+        <w:rPr>
+          <w:sz w:val="24"/>
+          <w:szCs w:val="24"/>
+        </w:rPr>
+      </w:pPr>
+    </w:p>
+    <w:p>
+      <w:pPr>
+        <w:rPr>
+          <w:sz w:val="24"/>
+          <w:szCs w:val="24"/>
+        </w:rPr>
+      </w:pPr>
+    </w:p>
+    <w:p/>
+    <w:p>
+      <w:proofErr w:type="gramStart"/>
+      <w:r>
+        <w:t>.</w:t>
+      </w:r>
+      <w:proofErr w:type="spellStart"/>
+      <w:r>
+        <w:t>env</w:t>
+      </w:r>
+      <w:proofErr w:type="spellEnd"/>
+      <w:proofErr w:type="gramEnd"/>
+      <w:r>
+        <w:t xml:space="preserve"> et </w:t>
+      </w:r>
+      <w:proofErr w:type="spellStart"/>
+      <w:r>
+        <w:t>gitignore</w:t>
+      </w:r>
+      <w:proofErr w:type="spellEnd"/>
+      <w:r>
+        <w:t>, connexion e</w:t>
+      </w:r>
+      <w:r>
+        <w:t xml:space="preserve">n </w:t>
+      </w:r>
+      <w:proofErr w:type="spellStart"/>
+      <w:r>
+        <w:t>private</w:t>
+      </w:r>
+      <w:proofErr w:type="spellEnd"/>
+    </w:p>
+    <w:p>
+      <w:r>
+        <w:t xml:space="preserve">Service avec variable </w:t>
+      </w:r>
+      <w:proofErr w:type="spellStart"/>
+      <w:r>
+        <w:t>database</w:t>
+      </w:r>
+      <w:proofErr w:type="spellEnd"/>
+      <w:r>
+        <w:t xml:space="preserve"> privé</w:t>
+      </w:r>
+    </w:p>
+    <w:p>
+      <w:pPr>
+        <w:pStyle w:val="Titre3"/>
+      </w:pPr>
+      <w:bookmarkStart w:id="551" w:name="_Toc142478484"/>
+      <w:proofErr w:type="spellStart"/>
+      <w:r>
+        <w:t>Hashage</w:t>
+      </w:r>
+      <w:proofErr w:type="spellEnd"/>
+      <w:r>
+        <w:t xml:space="preserve"> de</w:t>
+      </w:r>
+      <w:r>
+        <w:t xml:space="preserve">s </w:t>
+      </w:r>
+      <w:r>
+        <w:t>mot</w:t>
+      </w:r>
+      <w:r>
+        <w:t>s</w:t>
+      </w:r>
+      <w:r>
+        <w:t xml:space="preserve"> de p</w:t>
+      </w:r>
+      <w:r>
+        <w:t>asse utilisateurs</w:t>
+      </w:r>
+      <w:bookmarkEnd w:id="551"/>
     </w:p>
     <w:p/>
     <w:p/>
     <w:p/>
-    <w:p/>
+    <w:p>
+      <w:pPr>
+        <w:rPr>
+          <w:lang w:val="en-US"/>
+        </w:rPr>
+      </w:pPr>
+      <w:r>
+        <w:rPr>
+          <w:lang w:val="en-US"/>
+        </w:rPr>
+        <w:t xml:space="preserve">Hash </w:t>
+      </w:r>
+      <w:proofErr w:type="spellStart"/>
+      <w:r>
+        <w:rPr>
+          <w:lang w:val="en-US"/>
+        </w:rPr>
+        <w:t>mdp</w:t>
+      </w:r>
+      <w:proofErr w:type="spellEnd"/>
+    </w:p>
+    <w:p>
+      <w:pPr>
+        <w:rPr>
+          <w:lang w:val="en-US"/>
+        </w:rPr>
+      </w:pPr>
+      <w:r>
+        <w:rPr>
+          <w:lang w:val="en-US"/>
+        </w:rPr>
+        <w:br/>
+      </w:r>
+    </w:p>
+    <w:p>
+      <w:pPr>
+        <w:rPr>
+          <w:lang w:val="en-US"/>
+        </w:rPr>
+      </w:pPr>
+    </w:p>
+    <w:p>
+      <w:pPr>
+        <w:rPr>
+          <w:lang w:val="en-US"/>
+        </w:rPr>
+      </w:pPr>
+    </w:p>
+    <w:p>
+      <w:pPr>
+        <w:rPr>
+          <w:lang w:val="en-US"/>
+        </w:rPr>
+      </w:pPr>
+    </w:p>
+    <w:p>
+      <w:pPr>
+        <w:rPr>
+          <w:rFonts w:ascii="Arial" w:hAnsi="Arial" w:cs="Arial"/>
+          <w:color w:val="2F5496" w:themeColor="accent1" w:themeShade="BF"/>
+          <w:sz w:val="20"/>
+          <w:szCs w:val="20"/>
+        </w:rPr>
+      </w:pPr>
+      <w:r>
+        <w:rPr>
+          <w:rFonts w:ascii="Arial" w:hAnsi="Arial" w:cs="Arial"/>
+          <w:color w:val="2F5496" w:themeColor="accent1" w:themeShade="BF"/>
+          <w:sz w:val="20"/>
+          <w:szCs w:val="20"/>
+        </w:rPr>
+        <w:t>Identifier les risques et leur niveau de criticité pour permettre leur prévention</w:t>
+      </w:r>
+    </w:p>
     <w:p>
       <w:r>
         <w:t xml:space="preserve">1.Cacher l’accès à la </w:t>
@@ -32478,35 +33383,6 @@
     </w:p>
     <w:p>
       <w:r>
-        <w:t xml:space="preserve">4.Cacher des données en </w:t>
-      </w:r>
-      <w:proofErr w:type="spellStart"/>
-      <w:r>
-        <w:t>bdd</w:t>
-      </w:r>
-      <w:proofErr w:type="spellEnd"/>
-      <w:r>
-        <w:t xml:space="preserve">, </w:t>
-      </w:r>
-      <w:proofErr w:type="spellStart"/>
-      <w:r>
-        <w:t>hasher</w:t>
-      </w:r>
-      <w:proofErr w:type="spellEnd"/>
-      <w:r>
-        <w:t xml:space="preserve"> </w:t>
-      </w:r>
-      <w:proofErr w:type="spellStart"/>
-      <w:r>
-        <w:t>password</w:t>
-      </w:r>
-      <w:proofErr w:type="spellEnd"/>
-      <w:r>
-        <w:t xml:space="preserve"> (double)</w:t>
-      </w:r>
-    </w:p>
-    <w:p>
-      <w:r>
         <w:t xml:space="preserve">1.Faire de la cybersécurité, rendre son app sécurisé </w:t>
       </w:r>
       <w:proofErr w:type="gramStart"/>
@@ -32539,18 +33415,161 @@
         <w:t>)</w:t>
       </w:r>
     </w:p>
+    <w:p>
+      <w:pPr>
+        <w:rPr>
+          <w:rFonts w:ascii="Arial" w:hAnsi="Arial" w:cs="Arial"/>
+          <w:color w:val="2F5496" w:themeColor="accent1" w:themeShade="BF"/>
+          <w:sz w:val="20"/>
+          <w:szCs w:val="20"/>
+          <w:shd w:val="clear" w:color="auto" w:fill="FFFFFF"/>
+        </w:rPr>
+      </w:pPr>
+      <w:r>
+        <w:rPr>
+          <w:rFonts w:ascii="Arial" w:hAnsi="Arial" w:cs="Arial"/>
+          <w:color w:val="2F5496" w:themeColor="accent1" w:themeShade="BF"/>
+          <w:sz w:val="20"/>
+          <w:szCs w:val="20"/>
+          <w:shd w:val="clear" w:color="auto" w:fill="FFFFFF"/>
+        </w:rPr>
+        <w:t>Garantir un accès sécurisé aux données en évitant toute corruption de la base de données, par l’usage de contraintes d’intégrité et de déclencheurs</w:t>
+      </w:r>
+    </w:p>
+    <w:p>
+      <w:r>
+        <w:lastRenderedPageBreak/>
+        <w:t xml:space="preserve">1.Faire de la cybersécurité, rendre son app sécurisé </w:t>
+      </w:r>
+      <w:proofErr w:type="gramStart"/>
+      <w:r>
+        <w:t>(.</w:t>
+      </w:r>
+      <w:proofErr w:type="spellStart"/>
+      <w:r>
+        <w:t>env</w:t>
+      </w:r>
+      <w:proofErr w:type="spellEnd"/>
+      <w:proofErr w:type="gramEnd"/>
+      <w:r>
+        <w:t xml:space="preserve">, </w:t>
+      </w:r>
+      <w:proofErr w:type="spellStart"/>
+      <w:r>
+        <w:t>mdp</w:t>
+      </w:r>
+      <w:proofErr w:type="spellEnd"/>
+      <w:r>
+        <w:t xml:space="preserve"> </w:t>
+      </w:r>
+      <w:proofErr w:type="spellStart"/>
+      <w:r>
+        <w:t>hashé</w:t>
+      </w:r>
+      <w:proofErr w:type="spellEnd"/>
+      <w:r>
+        <w:t>)</w:t>
+      </w:r>
+    </w:p>
+    <w:p>
+      <w:r>
+        <w:t xml:space="preserve">1.Faire de la cybersécurité, rendre son app sécurisé </w:t>
+      </w:r>
+      <w:proofErr w:type="gramStart"/>
+      <w:r>
+        <w:t>(.</w:t>
+      </w:r>
+      <w:proofErr w:type="spellStart"/>
+      <w:r>
+        <w:t>env</w:t>
+      </w:r>
+      <w:proofErr w:type="spellEnd"/>
+      <w:proofErr w:type="gramEnd"/>
+      <w:r>
+        <w:t xml:space="preserve">, </w:t>
+      </w:r>
+      <w:proofErr w:type="spellStart"/>
+      <w:r>
+        <w:t>mdp</w:t>
+      </w:r>
+      <w:proofErr w:type="spellEnd"/>
+      <w:r>
+        <w:t xml:space="preserve"> </w:t>
+      </w:r>
+      <w:proofErr w:type="spellStart"/>
+      <w:r>
+        <w:t>hashé</w:t>
+      </w:r>
+      <w:proofErr w:type="spellEnd"/>
+      <w:r>
+        <w:t>)</w:t>
+      </w:r>
+    </w:p>
+    <w:p>
+      <w:pPr>
+        <w:tabs>
+          <w:tab w:val="left" w:pos="1647"/>
+        </w:tabs>
+        <w:rPr>
+          <w:rFonts w:ascii="Arial" w:hAnsi="Arial" w:cs="Arial"/>
+          <w:color w:val="2F5496" w:themeColor="accent1" w:themeShade="BF"/>
+          <w:sz w:val="20"/>
+          <w:szCs w:val="20"/>
+          <w:shd w:val="clear" w:color="auto" w:fill="FFFFFF"/>
+        </w:rPr>
+      </w:pPr>
+      <w:r>
+        <w:rPr>
+          <w:rFonts w:ascii="Arial" w:hAnsi="Arial" w:cs="Arial"/>
+          <w:color w:val="2F5496" w:themeColor="accent1" w:themeShade="BF"/>
+          <w:sz w:val="20"/>
+          <w:szCs w:val="20"/>
+          <w:shd w:val="clear" w:color="auto" w:fill="FFFFFF"/>
+        </w:rPr>
+        <w:t>Produire des données indisponibles en agrégeant, consolidant ou calculant automatiquement ces nouvelles données à partir de celles existantes dans le but de favoriser les échanges de données entre logiciels dans le respect de la RGPD</w:t>
+      </w:r>
+    </w:p>
+    <w:p>
+      <w:r>
+        <w:t xml:space="preserve">4.Cacher des données en </w:t>
+      </w:r>
+      <w:proofErr w:type="spellStart"/>
+      <w:r>
+        <w:t>bdd</w:t>
+      </w:r>
+      <w:proofErr w:type="spellEnd"/>
+      <w:r>
+        <w:t xml:space="preserve">, </w:t>
+      </w:r>
+      <w:proofErr w:type="spellStart"/>
+      <w:r>
+        <w:t>hasher</w:t>
+      </w:r>
+      <w:proofErr w:type="spellEnd"/>
+      <w:r>
+        <w:t xml:space="preserve"> </w:t>
+      </w:r>
+      <w:proofErr w:type="spellStart"/>
+      <w:r>
+        <w:t>password</w:t>
+      </w:r>
+      <w:proofErr w:type="spellEnd"/>
+      <w:r>
+        <w:t xml:space="preserve"> (double)</w:t>
+      </w:r>
+    </w:p>
     <w:p/>
     <w:p/>
     <w:p>
       <w:pPr>
         <w:pStyle w:val="Titre2"/>
       </w:pPr>
-      <w:bookmarkStart w:id="550" w:name="_Toc142464174"/>
+      <w:bookmarkStart w:id="552" w:name="_Toc142478485"/>
       <w:r>
         <w:t>Déploiement sur serveur</w:t>
       </w:r>
       <w:bookmarkEnd w:id="548"/>
-      <w:bookmarkEnd w:id="550"/>
+      <w:bookmarkEnd w:id="552"/>
     </w:p>
     <w:p>
       <w:r>
@@ -32561,17 +33580,17 @@
       <w:pPr>
         <w:pStyle w:val="Titre1"/>
       </w:pPr>
-      <w:bookmarkStart w:id="551" w:name="_Toc141043052"/>
-      <w:bookmarkStart w:id="552" w:name="_Toc142464175"/>
+      <w:bookmarkStart w:id="553" w:name="_Toc141043052"/>
+      <w:bookmarkStart w:id="554" w:name="_Toc142478486"/>
       <w:r>
         <w:t>Conclusion</w:t>
       </w:r>
-      <w:bookmarkEnd w:id="551"/>
-      <w:bookmarkEnd w:id="552"/>
+      <w:bookmarkEnd w:id="553"/>
+      <w:bookmarkEnd w:id="554"/>
     </w:p>
     <w:p/>
     <w:p/>
-    <w:bookmarkStart w:id="553" w:name="_Toc142464176" w:displacedByCustomXml="next"/>
+    <w:bookmarkStart w:id="555" w:name="_Toc142478487" w:displacedByCustomXml="next"/>
     <w:sdt>
       <w:sdtPr>
         <w:rPr>
@@ -32597,7 +33616,7 @@
           <w:r>
             <w:t xml:space="preserve"> et citations</w:t>
           </w:r>
-          <w:bookmarkEnd w:id="553"/>
+          <w:bookmarkEnd w:id="555"/>
         </w:p>
         <w:sdt>
           <w:sdtPr>
@@ -32714,22 +33733,22 @@
       <w:pPr>
         <w:pStyle w:val="Titre1"/>
       </w:pPr>
-      <w:bookmarkStart w:id="554" w:name="_Toc142464177"/>
+      <w:bookmarkStart w:id="556" w:name="_Toc142478488"/>
       <w:r>
         <w:t>Glossaire</w:t>
       </w:r>
-      <w:bookmarkEnd w:id="554"/>
+      <w:bookmarkEnd w:id="556"/>
     </w:p>
     <w:p/>
     <w:p>
       <w:pPr>
         <w:pStyle w:val="Titre1"/>
       </w:pPr>
-      <w:bookmarkStart w:id="555" w:name="_Toc142464178"/>
+      <w:bookmarkStart w:id="557" w:name="_Toc142478489"/>
       <w:r>
         <w:t>Table des illustrations</w:t>
       </w:r>
-      <w:bookmarkEnd w:id="555"/>
+      <w:bookmarkEnd w:id="557"/>
     </w:p>
     <w:p>
       <w:pPr>
@@ -32767,7 +33786,7 @@
         </w:rPr>
         <w:fldChar w:fldCharType="separate"/>
       </w:r>
-      <w:hyperlink r:id="rId48" w:anchor="_Toc142464076" w:history="1">
+      <w:hyperlink r:id="rId51" w:anchor="_Toc142464076" w:history="1">
         <w:r>
           <w:rPr>
             <w:rStyle w:val="Lienhypertexte"/>
@@ -32837,7 +33856,7 @@
           <w:lang w:eastAsia="fr-FR"/>
         </w:rPr>
       </w:pPr>
-      <w:hyperlink r:id="rId49" w:anchor="_Toc142464077" w:history="1">
+      <w:hyperlink r:id="rId52" w:anchor="_Toc142464077" w:history="1">
         <w:r>
           <w:rPr>
             <w:rStyle w:val="Lienhypertexte"/>
@@ -32907,7 +33926,7 @@
           <w:lang w:eastAsia="fr-FR"/>
         </w:rPr>
       </w:pPr>
-      <w:hyperlink r:id="rId50" w:anchor="_Toc142464078" w:history="1">
+      <w:hyperlink r:id="rId53" w:anchor="_Toc142464078" w:history="1">
         <w:r>
           <w:rPr>
             <w:rStyle w:val="Lienhypertexte"/>
@@ -32977,7 +33996,7 @@
           <w:lang w:eastAsia="fr-FR"/>
         </w:rPr>
       </w:pPr>
-      <w:hyperlink r:id="rId51" w:anchor="_Toc142464079" w:history="1">
+      <w:hyperlink r:id="rId54" w:anchor="_Toc142464079" w:history="1">
         <w:r>
           <w:rPr>
             <w:rStyle w:val="Lienhypertexte"/>
@@ -33047,7 +34066,7 @@
           <w:lang w:eastAsia="fr-FR"/>
         </w:rPr>
       </w:pPr>
-      <w:hyperlink r:id="rId52" w:anchor="_Toc142464080" w:history="1">
+      <w:hyperlink r:id="rId55" w:anchor="_Toc142464080" w:history="1">
         <w:r>
           <w:rPr>
             <w:rStyle w:val="Lienhypertexte"/>
@@ -33117,7 +34136,7 @@
           <w:lang w:eastAsia="fr-FR"/>
         </w:rPr>
       </w:pPr>
-      <w:hyperlink r:id="rId53" w:anchor="_Toc142464081" w:history="1">
+      <w:hyperlink r:id="rId56" w:anchor="_Toc142464081" w:history="1">
         <w:r>
           <w:rPr>
             <w:rStyle w:val="Lienhypertexte"/>
@@ -33187,7 +34206,7 @@
           <w:lang w:eastAsia="fr-FR"/>
         </w:rPr>
       </w:pPr>
-      <w:hyperlink r:id="rId54" w:anchor="_Toc142464082" w:history="1">
+      <w:hyperlink r:id="rId57" w:anchor="_Toc142464082" w:history="1">
         <w:r>
           <w:rPr>
             <w:rStyle w:val="Lienhypertexte"/>
@@ -33257,7 +34276,7 @@
           <w:lang w:eastAsia="fr-FR"/>
         </w:rPr>
       </w:pPr>
-      <w:hyperlink r:id="rId55" w:anchor="_Toc142464083" w:history="1">
+      <w:hyperlink r:id="rId58" w:anchor="_Toc142464083" w:history="1">
         <w:r>
           <w:rPr>
             <w:rStyle w:val="Lienhypertexte"/>
@@ -33327,7 +34346,7 @@
           <w:lang w:eastAsia="fr-FR"/>
         </w:rPr>
       </w:pPr>
-      <w:hyperlink r:id="rId56" w:anchor="_Toc142464084" w:history="1">
+      <w:hyperlink r:id="rId59" w:anchor="_Toc142464084" w:history="1">
         <w:r>
           <w:rPr>
             <w:rStyle w:val="Lienhypertexte"/>
@@ -33397,7 +34416,7 @@
           <w:lang w:eastAsia="fr-FR"/>
         </w:rPr>
       </w:pPr>
-      <w:hyperlink r:id="rId57" w:anchor="_Toc142464085" w:history="1">
+      <w:hyperlink r:id="rId60" w:anchor="_Toc142464085" w:history="1">
         <w:r>
           <w:rPr>
             <w:rStyle w:val="Lienhypertexte"/>
@@ -33467,7 +34486,7 @@
           <w:lang w:eastAsia="fr-FR"/>
         </w:rPr>
       </w:pPr>
-      <w:hyperlink r:id="rId58" w:anchor="_Toc142464086" w:history="1">
+      <w:hyperlink r:id="rId61" w:anchor="_Toc142464086" w:history="1">
         <w:r>
           <w:rPr>
             <w:rStyle w:val="Lienhypertexte"/>
@@ -33537,7 +34556,7 @@
           <w:lang w:eastAsia="fr-FR"/>
         </w:rPr>
       </w:pPr>
-      <w:hyperlink r:id="rId59" w:anchor="_Toc142464087" w:history="1">
+      <w:hyperlink r:id="rId62" w:anchor="_Toc142464087" w:history="1">
         <w:r>
           <w:rPr>
             <w:rStyle w:val="Lienhypertexte"/>
@@ -33607,7 +34626,7 @@
           <w:lang w:eastAsia="fr-FR"/>
         </w:rPr>
       </w:pPr>
-      <w:hyperlink r:id="rId60" w:anchor="_Toc142464088" w:history="1">
+      <w:hyperlink r:id="rId63" w:anchor="_Toc142464088" w:history="1">
         <w:r>
           <w:rPr>
             <w:rStyle w:val="Lienhypertexte"/>
@@ -33677,7 +34696,7 @@
           <w:lang w:eastAsia="fr-FR"/>
         </w:rPr>
       </w:pPr>
-      <w:hyperlink r:id="rId61" w:anchor="_Toc142464089" w:history="1">
+      <w:hyperlink r:id="rId64" w:anchor="_Toc142464089" w:history="1">
         <w:r>
           <w:rPr>
             <w:rStyle w:val="Lienhypertexte"/>
@@ -33747,7 +34766,7 @@
           <w:lang w:eastAsia="fr-FR"/>
         </w:rPr>
       </w:pPr>
-      <w:hyperlink r:id="rId62" w:anchor="_Toc142464090" w:history="1">
+      <w:hyperlink r:id="rId65" w:anchor="_Toc142464090" w:history="1">
         <w:r>
           <w:rPr>
             <w:rStyle w:val="Lienhypertexte"/>
@@ -33817,7 +34836,7 @@
           <w:lang w:eastAsia="fr-FR"/>
         </w:rPr>
       </w:pPr>
-      <w:hyperlink r:id="rId63" w:anchor="_Toc142464091" w:history="1">
+      <w:hyperlink r:id="rId66" w:anchor="_Toc142464091" w:history="1">
         <w:r>
           <w:rPr>
             <w:rStyle w:val="Lienhypertexte"/>
@@ -33887,7 +34906,7 @@
           <w:lang w:eastAsia="fr-FR"/>
         </w:rPr>
       </w:pPr>
-      <w:hyperlink r:id="rId64" w:anchor="_Toc142464092" w:history="1">
+      <w:hyperlink r:id="rId67" w:anchor="_Toc142464092" w:history="1">
         <w:r>
           <w:rPr>
             <w:rStyle w:val="Lienhypertexte"/>
@@ -33957,7 +34976,7 @@
           <w:lang w:eastAsia="fr-FR"/>
         </w:rPr>
       </w:pPr>
-      <w:hyperlink r:id="rId65" w:anchor="_Toc142464093" w:history="1">
+      <w:hyperlink r:id="rId68" w:anchor="_Toc142464093" w:history="1">
         <w:r>
           <w:rPr>
             <w:rStyle w:val="Lienhypertexte"/>
@@ -34027,7 +35046,7 @@
           <w:lang w:eastAsia="fr-FR"/>
         </w:rPr>
       </w:pPr>
-      <w:hyperlink r:id="rId66" w:anchor="_Toc142464094" w:history="1">
+      <w:hyperlink r:id="rId69" w:anchor="_Toc142464094" w:history="1">
         <w:r>
           <w:rPr>
             <w:rStyle w:val="Lienhypertexte"/>
@@ -34097,7 +35116,7 @@
           <w:lang w:eastAsia="fr-FR"/>
         </w:rPr>
       </w:pPr>
-      <w:hyperlink r:id="rId67" w:anchor="_Toc142464095" w:history="1">
+      <w:hyperlink r:id="rId70" w:anchor="_Toc142464095" w:history="1">
         <w:r>
           <w:rPr>
             <w:rStyle w:val="Lienhypertexte"/>
@@ -34167,7 +35186,7 @@
           <w:lang w:eastAsia="fr-FR"/>
         </w:rPr>
       </w:pPr>
-      <w:hyperlink r:id="rId68" w:anchor="_Toc142464096" w:history="1">
+      <w:hyperlink r:id="rId71" w:anchor="_Toc142464096" w:history="1">
         <w:r>
           <w:rPr>
             <w:rStyle w:val="Lienhypertexte"/>
@@ -34237,7 +35256,7 @@
           <w:lang w:eastAsia="fr-FR"/>
         </w:rPr>
       </w:pPr>
-      <w:hyperlink r:id="rId69" w:anchor="_Toc142464097" w:history="1">
+      <w:hyperlink r:id="rId72" w:anchor="_Toc142464097" w:history="1">
         <w:r>
           <w:rPr>
             <w:rStyle w:val="Lienhypertexte"/>
@@ -34307,7 +35326,7 @@
           <w:lang w:eastAsia="fr-FR"/>
         </w:rPr>
       </w:pPr>
-      <w:hyperlink r:id="rId70" w:anchor="_Toc142464098" w:history="1">
+      <w:hyperlink r:id="rId73" w:anchor="_Toc142464098" w:history="1">
         <w:r>
           <w:rPr>
             <w:rStyle w:val="Lienhypertexte"/>
@@ -34377,7 +35396,7 @@
           <w:lang w:eastAsia="fr-FR"/>
         </w:rPr>
       </w:pPr>
-      <w:hyperlink r:id="rId71" w:anchor="_Toc142464099" w:history="1">
+      <w:hyperlink r:id="rId74" w:anchor="_Toc142464099" w:history="1">
         <w:r>
           <w:rPr>
             <w:rStyle w:val="Lienhypertexte"/>
@@ -34447,7 +35466,7 @@
           <w:lang w:eastAsia="fr-FR"/>
         </w:rPr>
       </w:pPr>
-      <w:hyperlink r:id="rId72" w:anchor="_Toc142464100" w:history="1">
+      <w:hyperlink r:id="rId75" w:anchor="_Toc142464100" w:history="1">
         <w:r>
           <w:rPr>
             <w:rStyle w:val="Lienhypertexte"/>
@@ -34517,7 +35536,7 @@
           <w:lang w:eastAsia="fr-FR"/>
         </w:rPr>
       </w:pPr>
-      <w:hyperlink r:id="rId73" w:anchor="_Toc142464101" w:history="1">
+      <w:hyperlink r:id="rId76" w:anchor="_Toc142464101" w:history="1">
         <w:r>
           <w:rPr>
             <w:rStyle w:val="Lienhypertexte"/>
@@ -34587,7 +35606,7 @@
           <w:lang w:eastAsia="fr-FR"/>
         </w:rPr>
       </w:pPr>
-      <w:hyperlink r:id="rId74" w:anchor="_Toc142464102" w:history="1">
+      <w:hyperlink r:id="rId77" w:anchor="_Toc142464102" w:history="1">
         <w:r>
           <w:rPr>
             <w:rStyle w:val="Lienhypertexte"/>
@@ -34657,7 +35676,7 @@
           <w:lang w:eastAsia="fr-FR"/>
         </w:rPr>
       </w:pPr>
-      <w:hyperlink r:id="rId75" w:anchor="_Toc142464103" w:history="1">
+      <w:hyperlink r:id="rId78" w:anchor="_Toc142464103" w:history="1">
         <w:r>
           <w:rPr>
             <w:rStyle w:val="Lienhypertexte"/>
@@ -34727,7 +35746,7 @@
           <w:lang w:eastAsia="fr-FR"/>
         </w:rPr>
       </w:pPr>
-      <w:hyperlink r:id="rId76" w:anchor="_Toc142464104" w:history="1">
+      <w:hyperlink r:id="rId79" w:anchor="_Toc142464104" w:history="1">
         <w:r>
           <w:rPr>
             <w:rStyle w:val="Lienhypertexte"/>
@@ -34797,7 +35816,7 @@
           <w:lang w:eastAsia="fr-FR"/>
         </w:rPr>
       </w:pPr>
-      <w:hyperlink r:id="rId77" w:anchor="_Toc142464105" w:history="1">
+      <w:hyperlink r:id="rId80" w:anchor="_Toc142464105" w:history="1">
         <w:r>
           <w:rPr>
             <w:rStyle w:val="Lienhypertexte"/>
@@ -34867,7 +35886,7 @@
           <w:lang w:eastAsia="fr-FR"/>
         </w:rPr>
       </w:pPr>
-      <w:hyperlink r:id="rId78" w:anchor="_Toc142464106" w:history="1">
+      <w:hyperlink r:id="rId81" w:anchor="_Toc142464106" w:history="1">
         <w:r>
           <w:rPr>
             <w:rStyle w:val="Lienhypertexte"/>
@@ -34937,7 +35956,7 @@
           <w:lang w:eastAsia="fr-FR"/>
         </w:rPr>
       </w:pPr>
-      <w:hyperlink r:id="rId79" w:anchor="_Toc142464107" w:history="1">
+      <w:hyperlink r:id="rId82" w:anchor="_Toc142464107" w:history="1">
         <w:r>
           <w:rPr>
             <w:rStyle w:val="Lienhypertexte"/>
@@ -35007,7 +36026,7 @@
           <w:lang w:eastAsia="fr-FR"/>
         </w:rPr>
       </w:pPr>
-      <w:hyperlink r:id="rId80" w:anchor="_Toc142464108" w:history="1">
+      <w:hyperlink r:id="rId83" w:anchor="_Toc142464108" w:history="1">
         <w:r>
           <w:rPr>
             <w:rStyle w:val="Lienhypertexte"/>
@@ -35077,7 +36096,7 @@
           <w:lang w:eastAsia="fr-FR"/>
         </w:rPr>
       </w:pPr>
-      <w:hyperlink r:id="rId81" w:anchor="_Toc142464109" w:history="1">
+      <w:hyperlink r:id="rId84" w:anchor="_Toc142464109" w:history="1">
         <w:r>
           <w:rPr>
             <w:rStyle w:val="Lienhypertexte"/>
@@ -35147,7 +36166,7 @@
           <w:lang w:eastAsia="fr-FR"/>
         </w:rPr>
       </w:pPr>
-      <w:hyperlink r:id="rId82" w:anchor="_Toc142464110" w:history="1">
+      <w:hyperlink r:id="rId85" w:anchor="_Toc142464110" w:history="1">
         <w:r>
           <w:rPr>
             <w:rStyle w:val="Lienhypertexte"/>
@@ -35217,7 +36236,7 @@
           <w:lang w:eastAsia="fr-FR"/>
         </w:rPr>
       </w:pPr>
-      <w:hyperlink r:id="rId83" w:anchor="_Toc142464111" w:history="1">
+      <w:hyperlink r:id="rId86" w:anchor="_Toc142464111" w:history="1">
         <w:r>
           <w:rPr>
             <w:rStyle w:val="Lienhypertexte"/>
@@ -35287,7 +36306,7 @@
           <w:lang w:eastAsia="fr-FR"/>
         </w:rPr>
       </w:pPr>
-      <w:hyperlink r:id="rId84" w:anchor="_Toc142464112" w:history="1">
+      <w:hyperlink r:id="rId87" w:anchor="_Toc142464112" w:history="1">
         <w:r>
           <w:rPr>
             <w:rStyle w:val="Lienhypertexte"/>
@@ -35357,7 +36376,7 @@
           <w:lang w:eastAsia="fr-FR"/>
         </w:rPr>
       </w:pPr>
-      <w:hyperlink r:id="rId85" w:anchor="_Toc142464113" w:history="1">
+      <w:hyperlink r:id="rId88" w:anchor="_Toc142464113" w:history="1">
         <w:r>
           <w:rPr>
             <w:rStyle w:val="Lienhypertexte"/>
@@ -35440,11 +36459,11 @@
       <w:pPr>
         <w:pStyle w:val="Titre1"/>
       </w:pPr>
-      <w:bookmarkStart w:id="556" w:name="_Toc142464179"/>
+      <w:bookmarkStart w:id="558" w:name="_Toc142478490"/>
       <w:r>
         <w:t>Annexes</w:t>
       </w:r>
-      <w:bookmarkEnd w:id="556"/>
+      <w:bookmarkEnd w:id="558"/>
     </w:p>
     <w:p/>
     <w:p>
@@ -35566,7 +36585,7 @@
     <w:p/>
     <w:p/>
     <w:sectPr>
-      <w:footerReference w:type="default" r:id="rId86"/>
+      <w:footerReference w:type="default" r:id="rId89"/>
       <w:pgSz w:w="11906" w:h="16838"/>
       <w:pgMar w:top="1417" w:right="1417" w:bottom="1417" w:left="1417" w:header="708" w:footer="708" w:gutter="0"/>
       <w:cols w:space="708"/>
@@ -36494,7 +37513,7 @@
   <w:style w:type="paragraph" w:default="1" w:styleId="Normal">
     <w:name w:val="Normal"/>
     <w:qFormat/>
-    <w:rsid w:val="00796B1C"/>
+    <w:rsid w:val="00CD6260"/>
   </w:style>
   <w:style w:type="paragraph" w:styleId="Titre1">
     <w:name w:val="heading 1"/>

</xml_diff>